<commit_message>
Documentation changes - Updated Birds Adventure Report
</commit_message>
<xml_diff>
--- a/Documentation/Birds Adventure App - Report.docx
+++ b/Documentation/Birds Adventure App - Report.docx
@@ -342,22 +342,7 @@
     </w:p>
     <w:p>
       <w:r>
-        <w:t xml:space="preserve">The era of mobile technology opens the window to the android app, these apps are taking over the websites eventually. This is the time for building the applications for each aspect and for easy </w:t>
-      </w:r>
-      <w:r>
-        <w:t>accessibility to users. This app "Birds Adventure App" will be a handy application and keep track of the species we see in the field, their habitat, and irrespective of the internet. This way the users will have the best knowledge on birds, the music of th</w:t>
-      </w:r>
-      <w:r>
-        <w:t xml:space="preserve">e birds, pictures, videos, and the location of where the birds are located. It is easy to use a birding app, where a user can have his own personal space to upload the new information on birds, and can explore the plethora of birds and bird’s information. </w:t>
-      </w:r>
-      <w:r>
-        <w:t>Sometimes, it's tricky to identify the name of the flying bird. For example, Falcons, Eagles, Raptors are much alike and difficult to recognize, in this case, we can search for a name and get the results for the specific bird and compare it with the bird w</w:t>
-      </w:r>
-      <w:r>
-        <w:t>e see and get the information of the bird within the app. In addition, if the feature "Features Bird" is turned on, the app sends the notification to users whenever the users pass through the locations(specified in the app with regional birds)and can be tu</w:t>
-      </w:r>
-      <w:r>
-        <w:t>rned off. However, irrespective of the feature, Users will still get the notifications if the user marked the listing bird to his favorites.</w:t>
+        <w:t>The era of mobile technology opens the window to the android app, these apps are taking over the websites eventually. This is the time for building the applications for each aspect and for easy accessibility to users. This app "Birds Adventure App" will be a handy application and keep track of the species we see in the field, their habitat, and irrespective of the internet. This way the users will have the best knowledge on birds, the music of the birds, pictures, videos, and the location of where the birds are located. It is easy to use a birding app, where a user can have his own personal space to upload the new information on birds, and can explore the plethora of birds and bird’s information. Sometimes, it's tricky to identify the name of the flying bird. For example, Falcons, Eagles, Raptors are much alike and difficult to recognize, in this case, we can search for a name and get the results for the specific bird and compare it with the bird we see and get the information of the bird within the app. In addition, if the feature "Features Bird" is turned on, the app sends the notification to users whenever the users pass through the locations(specified in the app with regional birds)and can be turned off. However, irrespective of the feature, Users will still get the notifications if the user marked the listing bird to his favorites.</w:t>
       </w:r>
     </w:p>
     <w:p>
@@ -397,13 +382,7 @@
         <w:t xml:space="preserve">Developing an interest in birds quickly reveals just how intimately connected we are with earth’s other inhabitants. All living creatures are interdependent, but humans need birds in the world much more than they need us. </w:t>
       </w:r>
       <w:r>
-        <w:t>So, we came up with an idea of cre</w:t>
-      </w:r>
-      <w:r>
-        <w:t>ating a Birds Adventure App that will target the audience who are more interested in collecting media about birds and can view any bird’s info from the app. The Birds Adventure App. is a nature application that allows users to share their media with others</w:t>
-      </w:r>
-      <w:r>
-        <w:t xml:space="preserve"> so that more and more people connect with nature. At the end, the main objective behind this application is to help people generate their interest in birds in order to ensure a healthy ecosystem.</w:t>
+        <w:t>So, we came up with an idea of creating a Birds Adventure App that will target the audience who are more interested in collecting media about birds and can view any bird’s info from the app. The Birds Adventure App. is a nature application that allows users to share their media with others so that more and more people connect with nature. At the end, the main objective behind this application is to help people generate their interest in birds in order to ensure a healthy ecosystem.</w:t>
       </w:r>
     </w:p>
     <w:p>
@@ -458,19 +437,13 @@
         <w:rPr>
           <w:highlight w:val="white"/>
         </w:rPr>
-        <w:t>be</w:t>
-      </w:r>
-      <w:r>
-        <w:rPr>
+        <w:t>beautiful creatures</w:t>
+      </w:r>
+      <w:r>
+        <w:rPr>
+          <w:color w:val="000000"/>
           <w:highlight w:val="white"/>
         </w:rPr>
-        <w:t>autiful creatures</w:t>
-      </w:r>
-      <w:r>
-        <w:rPr>
-          <w:color w:val="000000"/>
-          <w:highlight w:val="white"/>
-        </w:rPr>
         <w:t xml:space="preserve">. </w:t>
       </w:r>
       <w:r>
@@ -486,13 +459,7 @@
         <w:rPr>
           <w:color w:val="000000"/>
         </w:rPr>
-        <w:t xml:space="preserve"> as there are many interesting functionalities in the</w:t>
-      </w:r>
-      <w:r>
-        <w:rPr>
-          <w:color w:val="000000"/>
-        </w:rPr>
-        <w:t xml:space="preserve"> application such as a user can create his own personal collection which can be images, video clips and sound clips. User has a choice to create the folder of his own choice to organize the captured stuff. Application </w:t>
+        <w:t xml:space="preserve"> as there are many interesting functionalities in the application such as a user can create his own personal collection which can be images, video clips and sound clips. User has a choice to create the folder of his own choice to organize the captured stuff. Application </w:t>
       </w:r>
       <w:r>
         <w:t>users</w:t>
@@ -510,13 +477,7 @@
         <w:rPr>
           <w:color w:val="000000"/>
         </w:rPr>
-        <w:t xml:space="preserve"> about  </w:t>
-      </w:r>
-      <w:r>
-        <w:rPr>
-          <w:color w:val="000000"/>
-        </w:rPr>
-        <w:t xml:space="preserve">specific </w:t>
+        <w:t xml:space="preserve"> about  specific </w:t>
       </w:r>
       <w:r>
         <w:t>birds</w:t>
@@ -761,13 +722,7 @@
         <w:rPr>
           <w:color w:val="000000"/>
         </w:rPr>
-        <w:t>section, where there is an Upload medi</w:t>
-      </w:r>
-      <w:r>
-        <w:rPr>
-          <w:color w:val="000000"/>
-        </w:rPr>
-        <w:t xml:space="preserve">a button, highlighted for the user, to demonstrate that this is one of the main features of the app. The second is </w:t>
+        <w:t xml:space="preserve">section, where there is an Upload media button, highlighted for the user, to demonstrate that this is one of the main features of the app. The second is </w:t>
       </w:r>
       <w:r>
         <w:rPr>
@@ -780,13 +735,7 @@
         <w:rPr>
           <w:color w:val="000000"/>
         </w:rPr>
-        <w:t xml:space="preserve"> (folder structure), where the user can view the info/summary of contents My Library, and a button to go to My Library. Third is th</w:t>
-      </w:r>
-      <w:r>
-        <w:rPr>
-          <w:color w:val="000000"/>
-        </w:rPr>
-        <w:t xml:space="preserve">e </w:t>
+        <w:t xml:space="preserve"> (folder structure), where the user can view the info/summary of contents My Library, and a button to go to My Library. Third is the </w:t>
       </w:r>
       <w:r>
         <w:rPr>
@@ -880,13 +829,7 @@
         <w:rPr>
           <w:color w:val="000000"/>
         </w:rPr>
-        <w:t xml:space="preserve"> can</w:t>
-      </w:r>
-      <w:r>
-        <w:rPr>
-          <w:color w:val="000000"/>
-        </w:rPr>
-        <w:t xml:space="preserve"> view the </w:t>
+        <w:t xml:space="preserve"> can view the </w:t>
       </w:r>
       <w:r>
         <w:rPr>
@@ -958,13 +901,7 @@
         <w:rPr>
           <w:color w:val="000000"/>
         </w:rPr>
-        <w:t>on the Home page, there are 5 options</w:t>
-      </w:r>
-      <w:r>
-        <w:rPr>
-          <w:color w:val="000000"/>
-        </w:rPr>
-        <w:t>: Home, Search, Upload, My Library (folder structure), Favorites.</w:t>
+        <w:t>on the Home page, there are 5 options: Home, Search, Upload, My Library (folder structure), Favorites.</w:t>
       </w:r>
     </w:p>
     <w:p>
@@ -1026,13 +963,7 @@
         <w:rPr>
           <w:color w:val="000000"/>
         </w:rPr>
-        <w:t xml:space="preserve"> and name of the bird. By clickin</w:t>
-      </w:r>
-      <w:r>
-        <w:rPr>
-          <w:color w:val="000000"/>
-        </w:rPr>
-        <w:t xml:space="preserve">g on any bird in this list, </w:t>
+        <w:t xml:space="preserve"> and name of the bird. By clicking on any bird in this list, </w:t>
       </w:r>
       <w:r>
         <w:t>the user</w:t>
@@ -1107,13 +1038,7 @@
         <w:rPr>
           <w:color w:val="000000"/>
         </w:rPr>
-        <w:t xml:space="preserve"> can view the enlarged image of the bird and relevant description of the bird including name, biom</w:t>
-      </w:r>
-      <w:r>
-        <w:rPr>
-          <w:color w:val="000000"/>
-        </w:rPr>
-        <w:t xml:space="preserve">e, habitat, location/region, general description. Additionally, </w:t>
+        <w:t xml:space="preserve"> can view the enlarged image of the bird and relevant description of the bird including name, biome, habitat, location/region, general description. Additionally, </w:t>
       </w:r>
       <w:r>
         <w:t>a user</w:t>
@@ -1144,13 +1069,7 @@
         <w:rPr>
           <w:color w:val="000000"/>
         </w:rPr>
-        <w:t xml:space="preserve"> can view 3 options namely Images, Videos, Sound clips. In each of these optio</w:t>
-      </w:r>
-      <w:r>
-        <w:rPr>
-          <w:color w:val="000000"/>
-        </w:rPr>
-        <w:t xml:space="preserve">ns’ </w:t>
+        <w:t xml:space="preserve"> can view 3 options namely Images, Videos, Sound clips. In each of these options’ </w:t>
       </w:r>
       <w:r>
         <w:t>users</w:t>
@@ -1278,13 +1197,7 @@
         <w:rPr>
           <w:color w:val="000000"/>
         </w:rPr>
-        <w:t xml:space="preserve"> can organize their uploaded media in a folder structure. This page contains 3 sections namely Images, Videos, and Sound clips</w:t>
-      </w:r>
-      <w:r>
-        <w:rPr>
-          <w:color w:val="000000"/>
-        </w:rPr>
-        <w:t xml:space="preserve">. In each section there is a </w:t>
+        <w:t xml:space="preserve"> can organize their uploaded media in a folder structure. This page contains 3 sections namely Images, Videos, and Sound clips. In each section there is a </w:t>
       </w:r>
       <w:r>
         <w:rPr>
@@ -1306,13 +1219,7 @@
         <w:rPr>
           <w:color w:val="000000"/>
         </w:rPr>
-        <w:t xml:space="preserve"> have the option to move any media content to a different folder with any name, or make new folders inside any folder</w:t>
-      </w:r>
-      <w:r>
-        <w:rPr>
-          <w:color w:val="000000"/>
-        </w:rPr>
-        <w:t xml:space="preserve"> to store media content. Moreover, </w:t>
+        <w:t xml:space="preserve"> have the option to move any media content to a different folder with any name, or make new folders inside any folder to store media content. Moreover, </w:t>
       </w:r>
       <w:r>
         <w:t>users</w:t>
@@ -1324,16 +1231,7 @@
         <w:t xml:space="preserve"> can view or delete any uploaded media content, and even rename or delete any folder. While viewing the media content, users can share the </w:t>
       </w:r>
       <w:r>
-        <w:t>media URL</w:t>
-      </w:r>
-      <w:r>
-        <w:t xml:space="preserve"> on social platforms like Facebook</w:t>
-      </w:r>
-      <w:r>
-        <w:t>, WhatsApp</w:t>
-      </w:r>
-      <w:r>
-        <w:t>, etc.</w:t>
+        <w:t>media URL on social platforms like Facebook, WhatsApp, etc.</w:t>
       </w:r>
     </w:p>
     <w:p>
@@ -1368,13 +1266,7 @@
         <w:rPr>
           <w:color w:val="000000"/>
         </w:rPr>
-        <w:t xml:space="preserve"> </w:t>
-      </w:r>
-      <w:r>
-        <w:rPr>
-          <w:color w:val="000000"/>
-        </w:rPr>
-        <w:t xml:space="preserve">page, </w:t>
+        <w:t xml:space="preserve"> page, </w:t>
       </w:r>
       <w:r>
         <w:t>the user</w:t>
@@ -1445,13 +1337,7 @@
         <w:rPr>
           <w:color w:val="000000"/>
         </w:rPr>
-        <w:t xml:space="preserve"> can view the ve</w:t>
-      </w:r>
-      <w:r>
-        <w:rPr>
-          <w:color w:val="000000"/>
-        </w:rPr>
-        <w:t xml:space="preserve">rtical-view list of the birds which </w:t>
+        <w:t xml:space="preserve"> can view the vertical-view list of the birds which </w:t>
       </w:r>
       <w:r>
         <w:t>are</w:t>
@@ -1542,10 +1428,7 @@
         <w:spacing w:after="0"/>
       </w:pPr>
       <w:r>
-        <w:t>In the</w:t>
-      </w:r>
-      <w:r>
-        <w:t xml:space="preserve"> Settings</w:t>
+        <w:t>In the Settings</w:t>
       </w:r>
       <w:r>
         <w:rPr>
@@ -1578,13 +1461,7 @@
         <w:rPr>
           <w:color w:val="000000"/>
         </w:rPr>
-        <w:t>location to the location of a featured/Favorit</w:t>
-      </w:r>
-      <w:r>
-        <w:rPr>
-          <w:color w:val="000000"/>
-        </w:rPr>
-        <w:t xml:space="preserve">es bird. </w:t>
+        <w:t xml:space="preserve">location to the location of a featured/Favorites bird. </w:t>
       </w:r>
     </w:p>
     <w:p>
@@ -1622,10 +1499,7 @@
         <w:t xml:space="preserve"> if he is in close proximity to the location of any of his Favorites bird collection or Featured birds, provided he has set it to ON this in the Settings page. He can also set the proximity radius in Settings. </w:t>
       </w:r>
       <w:r>
-        <w:t>When</w:t>
-      </w:r>
-      <w:r>
-        <w:t xml:space="preserve"> the user</w:t>
+        <w:t>When the user</w:t>
       </w:r>
       <w:r>
         <w:rPr>
@@ -1675,13 +1549,7 @@
         <w:rPr>
           <w:color w:val="000000"/>
         </w:rPr>
-        <w:t xml:space="preserve"> of notifications is displayed. Each item of the list contains Notification description on the left side and timestamp of the received notificati</w:t>
-      </w:r>
-      <w:r>
-        <w:rPr>
-          <w:color w:val="000000"/>
-        </w:rPr>
-        <w:t xml:space="preserve">on on the right side. When the user clicks on any item in the list, then the </w:t>
+        <w:t xml:space="preserve"> of notifications is displayed. Each item of the list contains Notification description on the left side and timestamp of the received notification on the right side. When the user clicks on any item in the list, then the </w:t>
       </w:r>
       <w:r>
         <w:rPr>
@@ -1738,13 +1606,7 @@
         <w:rPr>
           <w:color w:val="000000"/>
         </w:rPr>
-        <w:t xml:space="preserve"> can view</w:t>
-      </w:r>
-      <w:r>
-        <w:rPr>
-          <w:color w:val="000000"/>
-        </w:rPr>
-        <w:t xml:space="preserve"> or edit his profile which contains his personal information which he provided on registration. Additionally, </w:t>
+        <w:t xml:space="preserve"> can view or edit his profile which contains his personal information which he provided on registration. Additionally, </w:t>
       </w:r>
       <w:r>
         <w:t>users</w:t>
@@ -2401,13 +2263,7 @@
               <w:rPr>
                 <w:color w:val="000000"/>
               </w:rPr>
-              <w:t>System will display  the basic i</w:t>
-            </w:r>
-            <w:r>
-              <w:rPr>
-                <w:color w:val="000000"/>
-              </w:rPr>
-              <w:t>nformation that a user can see before registration and a user can have a basic idea of what </w:t>
+              <w:t>System will display  the basic information that a user can see before registration and a user can have a basic idea of what </w:t>
             </w:r>
             <w:r>
               <w:t>the</w:t>
@@ -2498,13 +2354,7 @@
               <w:rPr>
                 <w:color w:val="000000"/>
               </w:rPr>
-              <w:t xml:space="preserve"> ,pa</w:t>
-            </w:r>
-            <w:r>
-              <w:rPr>
-                <w:color w:val="000000"/>
-              </w:rPr>
-              <w:t>ssword, etc.</w:t>
+              <w:t xml:space="preserve"> ,password, etc.</w:t>
             </w:r>
           </w:p>
           <w:p>
@@ -2574,13 +2424,7 @@
               <w:rPr>
                 <w:color w:val="000000"/>
               </w:rPr>
-              <w:t xml:space="preserve">System will check the username in the database if it doesn’t exist then the information entered by the user will be saved to the database when he will click on the signup button and a new account will be created for the user otherwise </w:t>
-            </w:r>
-            <w:r>
-              <w:rPr>
-                <w:color w:val="000000"/>
-              </w:rPr>
-              <w:t>if the username exists then it will show a message that this user already registered .</w:t>
+              <w:t>System will check the username in the database if it doesn’t exist then the information entered by the user will be saved to the database when he will click on the signup button and a new account will be created for the user otherwise if the username exists then it will show a message that this user already registered .</w:t>
             </w:r>
           </w:p>
         </w:tc>
@@ -2717,13 +2561,7 @@
               <w:rPr>
                 <w:color w:val="000000"/>
               </w:rPr>
-              <w:t xml:space="preserve">check the credentials username and password with the database, if a user is a valid user then it will direct him to the </w:t>
-            </w:r>
-            <w:r>
-              <w:rPr>
-                <w:color w:val="000000"/>
-              </w:rPr>
-              <w:t>home page else it will show a message that this user doesn’t exist.</w:t>
+              <w:t>check the credentials username and password with the database, if a user is a valid user then it will direct him to the home page else it will show a message that this user doesn’t exist.</w:t>
             </w:r>
           </w:p>
         </w:tc>
@@ -2869,8 +2707,16 @@
               <w:rPr>
                 <w:color w:val="000000"/>
               </w:rPr>
-              <w:t>Sign In</w:t>
-            </w:r>
+              <w:t xml:space="preserve">Sign </w:t>
+            </w:r>
+            <w:proofErr w:type="gramStart"/>
+            <w:r>
+              <w:rPr>
+                <w:color w:val="000000"/>
+              </w:rPr>
+              <w:t>In</w:t>
+            </w:r>
+            <w:proofErr w:type="gramEnd"/>
             <w:r>
               <w:rPr>
                 <w:color w:val="000000"/>
@@ -2967,13 +2813,7 @@
               <w:rPr>
                 <w:color w:val="000000"/>
               </w:rPr>
-              <w:t xml:space="preserve"> library (user’s personal collection folders) and featured birds. A news section that will lead to the bi</w:t>
-            </w:r>
-            <w:r>
-              <w:rPr>
-                <w:color w:val="000000"/>
-              </w:rPr>
-              <w:t>rds related news.</w:t>
+              <w:t xml:space="preserve"> library (user’s personal collection folders) and featured birds. A news section that will lead to the birds related news.</w:t>
             </w:r>
           </w:p>
         </w:tc>
@@ -3158,13 +2998,7 @@
               <w:rPr>
                 <w:color w:val="000000"/>
               </w:rPr>
-              <w:t>The</w:t>
-            </w:r>
-            <w:r>
-              <w:rPr>
-                <w:color w:val="000000"/>
-              </w:rPr>
-              <w:t xml:space="preserve"> system shall lead to most of the sections of the application from the homepage so that it is easy to access to the users .</w:t>
+              <w:t>The system shall lead to most of the sections of the application from the homepage so that it is easy to access to the users .</w:t>
             </w:r>
           </w:p>
         </w:tc>
@@ -3282,13 +3116,7 @@
               <w:rPr>
                 <w:color w:val="000000"/>
               </w:rPr>
-              <w:t>The system shall filter all the  bird names and the locations of the b</w:t>
-            </w:r>
-            <w:r>
-              <w:rPr>
-                <w:color w:val="000000"/>
-              </w:rPr>
-              <w:t>ird sites, according to the name or location entered by the user.</w:t>
+              <w:t>The system shall filter all the  bird names and the locations of the bird sites, according to the name or location entered by the user.</w:t>
             </w:r>
           </w:p>
         </w:tc>
@@ -3431,13 +3259,7 @@
               <w:rPr>
                 <w:color w:val="000000"/>
               </w:rPr>
-              <w:t>The system wi</w:t>
-            </w:r>
-            <w:r>
-              <w:rPr>
-                <w:color w:val="000000"/>
-              </w:rPr>
-              <w:t>ll fetch a bird’s list and will display the  list of birds with  the pictures ,names and locations of the birds.</w:t>
+              <w:t>The system will fetch a bird’s list and will display the  list of birds with  the pictures ,names and locations of the birds.</w:t>
             </w:r>
           </w:p>
         </w:tc>
@@ -3508,13 +3330,7 @@
               <w:rPr>
                 <w:color w:val="000000"/>
               </w:rPr>
-              <w:t xml:space="preserve"> side  of each bird’s name a favourites button must be there so that a user can directly add a </w:t>
-            </w:r>
-            <w:r>
-              <w:rPr>
-                <w:color w:val="000000"/>
-              </w:rPr>
-              <w:t>particular  bird to his favourites.</w:t>
+              <w:t xml:space="preserve"> side  of each bird’s name a favourites button must be there so that a user can directly add a particular  bird to his favourites.</w:t>
             </w:r>
           </w:p>
         </w:tc>
@@ -3651,140 +3467,466 @@
                 <w:color w:val="222222"/>
                 <w:highlight w:val="white"/>
               </w:rPr>
-              <w:t xml:space="preserve"> de</w:t>
+              <w:t xml:space="preserve"> description  a picture  of the </w:t>
             </w:r>
             <w:r>
               <w:rPr>
                 <w:color w:val="222222"/>
                 <w:highlight w:val="white"/>
               </w:rPr>
-              <w:t xml:space="preserve">scription  a picture  of the </w:t>
+              <w:t>bird, it’s</w:t>
             </w:r>
             <w:r>
               <w:rPr>
                 <w:color w:val="222222"/>
                 <w:highlight w:val="white"/>
               </w:rPr>
-              <w:t>bird, it’s</w:t>
+              <w:t xml:space="preserve"> size,</w:t>
             </w:r>
             <w:r>
               <w:rPr>
                 <w:color w:val="222222"/>
                 <w:highlight w:val="white"/>
               </w:rPr>
-              <w:t xml:space="preserve"> size,</w:t>
+              <w:t xml:space="preserve"> </w:t>
             </w:r>
             <w:r>
               <w:rPr>
                 <w:color w:val="222222"/>
                 <w:highlight w:val="white"/>
               </w:rPr>
-              <w:t xml:space="preserve"> </w:t>
+              <w:t>diet,</w:t>
             </w:r>
             <w:r>
               <w:rPr>
                 <w:color w:val="222222"/>
                 <w:highlight w:val="white"/>
               </w:rPr>
-              <w:t>diet,</w:t>
+              <w:t xml:space="preserve"> </w:t>
             </w:r>
             <w:r>
               <w:rPr>
                 <w:color w:val="222222"/>
                 <w:highlight w:val="white"/>
               </w:rPr>
-              <w:t xml:space="preserve"> </w:t>
+              <w:t>location,</w:t>
             </w:r>
             <w:r>
               <w:rPr>
                 <w:color w:val="222222"/>
                 <w:highlight w:val="white"/>
               </w:rPr>
-              <w:t>location,</w:t>
+              <w:t xml:space="preserve"> </w:t>
             </w:r>
             <w:r>
               <w:rPr>
                 <w:color w:val="222222"/>
                 <w:highlight w:val="white"/>
               </w:rPr>
-              <w:t xml:space="preserve"> </w:t>
+              <w:t>colour,</w:t>
             </w:r>
             <w:r>
               <w:rPr>
                 <w:color w:val="222222"/>
                 <w:highlight w:val="white"/>
               </w:rPr>
-              <w:t>colour,</w:t>
+              <w:t xml:space="preserve"> </w:t>
             </w:r>
             <w:r>
               <w:rPr>
                 <w:color w:val="222222"/>
                 <w:highlight w:val="white"/>
               </w:rPr>
-              <w:t xml:space="preserve"> </w:t>
+              <w:t xml:space="preserve">habitats and description of a particular bird can be </w:t>
             </w:r>
             <w:r>
               <w:rPr>
                 <w:color w:val="222222"/>
                 <w:highlight w:val="white"/>
               </w:rPr>
-              <w:t xml:space="preserve">habitats and description of a particular bird can be </w:t>
+              <w:t>found, On</w:t>
             </w:r>
             <w:r>
               <w:rPr>
                 <w:color w:val="222222"/>
                 <w:highlight w:val="white"/>
               </w:rPr>
-              <w:t>found, On</w:t>
+              <w:t xml:space="preserve"> the other side in media tab a user can find media content like bird’s </w:t>
             </w:r>
             <w:r>
               <w:rPr>
                 <w:color w:val="222222"/>
                 <w:highlight w:val="white"/>
               </w:rPr>
-              <w:t xml:space="preserve"> the other side in media tab a user can find media content like bird’s </w:t>
+              <w:t>pictures, can</w:t>
             </w:r>
             <w:r>
               <w:rPr>
                 <w:color w:val="222222"/>
                 <w:highlight w:val="white"/>
               </w:rPr>
-              <w:t>pictures, can</w:t>
+              <w:t xml:space="preserve"> watch </w:t>
             </w:r>
             <w:r>
               <w:rPr>
                 <w:color w:val="222222"/>
                 <w:highlight w:val="white"/>
               </w:rPr>
-              <w:t xml:space="preserve"> watch </w:t>
+              <w:t>its</w:t>
             </w:r>
             <w:r>
               <w:rPr>
                 <w:color w:val="222222"/>
                 <w:highlight w:val="white"/>
               </w:rPr>
-              <w:t>its</w:t>
+              <w:t xml:space="preserve"> videos and listen to the bird’s </w:t>
             </w:r>
             <w:r>
               <w:rPr>
                 <w:color w:val="222222"/>
                 <w:highlight w:val="white"/>
               </w:rPr>
-              <w:t xml:space="preserve"> videos and listen to the bird’s </w:t>
+              <w:t>sounds. Location</w:t>
             </w:r>
             <w:r>
               <w:rPr>
                 <w:color w:val="222222"/>
                 <w:highlight w:val="white"/>
               </w:rPr>
-              <w:t>sounds. Location</w:t>
-            </w:r>
+              <w:t xml:space="preserve"> tab will lead to a map view with a pin pointing to the bird’s location.</w:t>
+            </w:r>
+          </w:p>
+        </w:tc>
+        <w:tc>
+          <w:tcPr>
+            <w:tcW w:w="1800" w:type="dxa"/>
+            <w:tcBorders>
+              <w:top w:val="single" w:sz="4" w:space="0" w:color="000000"/>
+              <w:left w:val="single" w:sz="4" w:space="0" w:color="000000"/>
+              <w:bottom w:val="single" w:sz="4" w:space="0" w:color="000000"/>
+              <w:right w:val="single" w:sz="4" w:space="0" w:color="000000"/>
+            </w:tcBorders>
+            <w:tcMar>
+              <w:top w:w="0" w:type="dxa"/>
+              <w:left w:w="108" w:type="dxa"/>
+              <w:bottom w:w="0" w:type="dxa"/>
+              <w:right w:w="108" w:type="dxa"/>
+            </w:tcMar>
+          </w:tcPr>
+          <w:p>
+            <w:pPr>
+              <w:spacing w:line="240" w:lineRule="auto"/>
+              <w:jc w:val="center"/>
+            </w:pPr>
+            <w:r>
+              <w:t>Must</w:t>
+            </w:r>
+          </w:p>
+        </w:tc>
+        <w:tc>
+          <w:tcPr>
+            <w:tcW w:w="3495" w:type="dxa"/>
+            <w:tcBorders>
+              <w:top w:val="single" w:sz="4" w:space="0" w:color="000000"/>
+              <w:left w:val="single" w:sz="4" w:space="0" w:color="000000"/>
+              <w:bottom w:val="single" w:sz="4" w:space="0" w:color="000000"/>
+              <w:right w:val="single" w:sz="4" w:space="0" w:color="000000"/>
+            </w:tcBorders>
+            <w:tcMar>
+              <w:top w:w="0" w:type="dxa"/>
+              <w:left w:w="108" w:type="dxa"/>
+              <w:bottom w:w="0" w:type="dxa"/>
+              <w:right w:w="108" w:type="dxa"/>
+            </w:tcMar>
+          </w:tcPr>
+          <w:p>
+            <w:pPr>
+              <w:spacing w:after="0" w:line="240" w:lineRule="auto"/>
+            </w:pPr>
+            <w:r>
+              <w:rPr>
+                <w:color w:val="000000"/>
+              </w:rPr>
+              <w:t>The system should fetch the details and should show the bird’s details in the description tab and media will be included in the media tab and a google map view should be opened when the location tab is opened. </w:t>
+            </w:r>
+          </w:p>
+        </w:tc>
+      </w:tr>
+      <w:tr>
+        <w:tc>
+          <w:tcPr>
+            <w:tcW w:w="1275" w:type="dxa"/>
+            <w:tcBorders>
+              <w:top w:val="single" w:sz="4" w:space="0" w:color="000000"/>
+              <w:left w:val="single" w:sz="4" w:space="0" w:color="000000"/>
+              <w:bottom w:val="single" w:sz="4" w:space="0" w:color="000000"/>
+              <w:right w:val="single" w:sz="4" w:space="0" w:color="000000"/>
+            </w:tcBorders>
+            <w:tcMar>
+              <w:top w:w="0" w:type="dxa"/>
+              <w:left w:w="108" w:type="dxa"/>
+              <w:bottom w:w="0" w:type="dxa"/>
+              <w:right w:w="108" w:type="dxa"/>
+            </w:tcMar>
+          </w:tcPr>
+          <w:p>
+            <w:pPr>
+              <w:spacing w:line="240" w:lineRule="auto"/>
+              <w:jc w:val="center"/>
+            </w:pPr>
+            <w:r>
+              <w:rPr>
+                <w:color w:val="000000"/>
+              </w:rPr>
+              <w:t>FR11</w:t>
+            </w:r>
+          </w:p>
+        </w:tc>
+        <w:tc>
+          <w:tcPr>
+            <w:tcW w:w="4155" w:type="dxa"/>
+            <w:tcBorders>
+              <w:top w:val="single" w:sz="4" w:space="0" w:color="000000"/>
+              <w:left w:val="single" w:sz="4" w:space="0" w:color="000000"/>
+              <w:bottom w:val="single" w:sz="4" w:space="0" w:color="000000"/>
+              <w:right w:val="single" w:sz="4" w:space="0" w:color="000000"/>
+            </w:tcBorders>
+            <w:tcMar>
+              <w:top w:w="0" w:type="dxa"/>
+              <w:left w:w="108" w:type="dxa"/>
+              <w:bottom w:w="0" w:type="dxa"/>
+              <w:right w:w="108" w:type="dxa"/>
+            </w:tcMar>
+          </w:tcPr>
+          <w:p>
+            <w:pPr>
+              <w:spacing w:line="240" w:lineRule="auto"/>
+            </w:pPr>
+            <w:r>
+              <w:rPr>
+                <w:color w:val="000000"/>
+              </w:rPr>
+              <w:t>On the bird's profile page there must be a favourites button to add the bird to the user's favourites list.</w:t>
+            </w:r>
+          </w:p>
+        </w:tc>
+        <w:tc>
+          <w:tcPr>
+            <w:tcW w:w="1800" w:type="dxa"/>
+            <w:tcBorders>
+              <w:top w:val="single" w:sz="4" w:space="0" w:color="000000"/>
+              <w:left w:val="single" w:sz="4" w:space="0" w:color="000000"/>
+              <w:bottom w:val="single" w:sz="4" w:space="0" w:color="000000"/>
+              <w:right w:val="single" w:sz="4" w:space="0" w:color="000000"/>
+            </w:tcBorders>
+            <w:tcMar>
+              <w:top w:w="0" w:type="dxa"/>
+              <w:left w:w="108" w:type="dxa"/>
+              <w:bottom w:w="0" w:type="dxa"/>
+              <w:right w:w="108" w:type="dxa"/>
+            </w:tcMar>
+          </w:tcPr>
+          <w:p>
+            <w:pPr>
+              <w:spacing w:line="240" w:lineRule="auto"/>
+              <w:jc w:val="center"/>
+            </w:pPr>
+            <w:r>
+              <w:t>Should</w:t>
+            </w:r>
+          </w:p>
+        </w:tc>
+        <w:tc>
+          <w:tcPr>
+            <w:tcW w:w="3495" w:type="dxa"/>
+            <w:tcBorders>
+              <w:top w:val="single" w:sz="4" w:space="0" w:color="000000"/>
+              <w:left w:val="single" w:sz="4" w:space="0" w:color="000000"/>
+              <w:bottom w:val="single" w:sz="4" w:space="0" w:color="000000"/>
+              <w:right w:val="single" w:sz="4" w:space="0" w:color="000000"/>
+            </w:tcBorders>
+            <w:tcMar>
+              <w:top w:w="0" w:type="dxa"/>
+              <w:left w:w="108" w:type="dxa"/>
+              <w:bottom w:w="0" w:type="dxa"/>
+              <w:right w:w="108" w:type="dxa"/>
+            </w:tcMar>
+          </w:tcPr>
+          <w:p>
+            <w:pPr>
+              <w:spacing w:after="0" w:line="240" w:lineRule="auto"/>
+            </w:pPr>
+            <w:r>
+              <w:rPr>
+                <w:color w:val="000000"/>
+              </w:rPr>
+              <w:t xml:space="preserve">The system shall update the </w:t>
+            </w:r>
+            <w:r>
+              <w:t>favourite</w:t>
+            </w:r>
+            <w:r>
+              <w:rPr>
+                <w:color w:val="000000"/>
+              </w:rPr>
+              <w:t xml:space="preserve"> details of the user  in the database.</w:t>
+            </w:r>
+          </w:p>
+        </w:tc>
+      </w:tr>
+      <w:tr>
+        <w:tc>
+          <w:tcPr>
+            <w:tcW w:w="1275" w:type="dxa"/>
+            <w:tcBorders>
+              <w:top w:val="single" w:sz="4" w:space="0" w:color="000000"/>
+              <w:left w:val="single" w:sz="4" w:space="0" w:color="000000"/>
+              <w:bottom w:val="single" w:sz="4" w:space="0" w:color="000000"/>
+              <w:right w:val="single" w:sz="4" w:space="0" w:color="000000"/>
+            </w:tcBorders>
+            <w:tcMar>
+              <w:top w:w="0" w:type="dxa"/>
+              <w:left w:w="108" w:type="dxa"/>
+              <w:bottom w:w="0" w:type="dxa"/>
+              <w:right w:w="108" w:type="dxa"/>
+            </w:tcMar>
+          </w:tcPr>
+          <w:p>
+            <w:pPr>
+              <w:spacing w:line="240" w:lineRule="auto"/>
+              <w:jc w:val="center"/>
+            </w:pPr>
+            <w:r>
+              <w:rPr>
+                <w:color w:val="000000"/>
+              </w:rPr>
+              <w:t>FR12</w:t>
+            </w:r>
+          </w:p>
+        </w:tc>
+        <w:tc>
+          <w:tcPr>
+            <w:tcW w:w="4155" w:type="dxa"/>
+            <w:tcBorders>
+              <w:top w:val="single" w:sz="4" w:space="0" w:color="000000"/>
+              <w:left w:val="single" w:sz="4" w:space="0" w:color="000000"/>
+              <w:bottom w:val="single" w:sz="4" w:space="0" w:color="000000"/>
+              <w:right w:val="single" w:sz="4" w:space="0" w:color="000000"/>
+            </w:tcBorders>
+            <w:tcMar>
+              <w:top w:w="0" w:type="dxa"/>
+              <w:left w:w="108" w:type="dxa"/>
+              <w:bottom w:w="0" w:type="dxa"/>
+              <w:right w:w="108" w:type="dxa"/>
+            </w:tcMar>
+          </w:tcPr>
+          <w:p>
+            <w:pPr>
+              <w:spacing w:line="240" w:lineRule="auto"/>
+            </w:pPr>
             <w:r>
               <w:rPr>
                 <w:color w:val="222222"/>
                 <w:highlight w:val="white"/>
               </w:rPr>
-              <w:t xml:space="preserve"> tab will lead to a map view with a pin pointing to the bird’s location.</w:t>
+              <w:t xml:space="preserve">Application will have a </w:t>
+            </w:r>
+            <w:r>
+              <w:rPr>
+                <w:color w:val="222222"/>
+                <w:highlight w:val="white"/>
+              </w:rPr>
+              <w:t>M</w:t>
+            </w:r>
+            <w:r>
+              <w:rPr>
+                <w:color w:val="222222"/>
+                <w:highlight w:val="white"/>
+              </w:rPr>
+              <w:t xml:space="preserve">y </w:t>
+            </w:r>
+            <w:r>
+              <w:rPr>
+                <w:color w:val="222222"/>
+                <w:highlight w:val="white"/>
+              </w:rPr>
+              <w:t>C</w:t>
+            </w:r>
+            <w:r>
+              <w:rPr>
+                <w:color w:val="222222"/>
+                <w:highlight w:val="white"/>
+              </w:rPr>
+              <w:t xml:space="preserve">ollection page(user’s library) which will include the user's personal collection like </w:t>
+            </w:r>
+            <w:r>
+              <w:rPr>
+                <w:color w:val="222222"/>
+                <w:highlight w:val="white"/>
+              </w:rPr>
+              <w:t>pictures, videos</w:t>
+            </w:r>
+            <w:r>
+              <w:rPr>
+                <w:color w:val="222222"/>
+                <w:highlight w:val="white"/>
+              </w:rPr>
+              <w:t xml:space="preserve"> and </w:t>
+            </w:r>
+            <w:r>
+              <w:rPr>
+                <w:color w:val="222222"/>
+                <w:highlight w:val="white"/>
+              </w:rPr>
+              <w:t>sounds.</w:t>
+            </w:r>
+            <w:r>
+              <w:rPr>
+                <w:color w:val="000000"/>
+              </w:rPr>
+              <w:t xml:space="preserve"> On</w:t>
+            </w:r>
+            <w:r>
+              <w:rPr>
+                <w:color w:val="000000"/>
+              </w:rPr>
+              <w:t xml:space="preserve"> the collection page user can organize their captured media in a folder </w:t>
+            </w:r>
+            <w:r>
+              <w:rPr>
+                <w:color w:val="000000"/>
+              </w:rPr>
+              <w:t>structure. This</w:t>
+            </w:r>
+            <w:r>
+              <w:rPr>
+                <w:color w:val="000000"/>
+              </w:rPr>
+              <w:t xml:space="preserve"> page contains three main sections namely Pictures/</w:t>
+            </w:r>
+            <w:r>
+              <w:rPr>
+                <w:color w:val="000000"/>
+              </w:rPr>
+              <w:t>images, Videos</w:t>
+            </w:r>
+            <w:r>
+              <w:rPr>
+                <w:color w:val="000000"/>
+              </w:rPr>
+              <w:t xml:space="preserve"> and sound </w:t>
+            </w:r>
+            <w:r>
+              <w:rPr>
+                <w:color w:val="000000"/>
+              </w:rPr>
+              <w:t>clips. In</w:t>
+            </w:r>
+            <w:r>
+              <w:rPr>
+                <w:color w:val="000000"/>
+              </w:rPr>
+              <w:t xml:space="preserve"> each section  the data will be stored in the default folders but user will  have a facility to organize his data in various folders and he can give names to these folders of his own choice. </w:t>
             </w:r>
           </w:p>
         </w:tc>
@@ -3832,13 +3974,13 @@
           </w:tcPr>
           <w:p>
             <w:pPr>
-              <w:spacing w:after="0" w:line="240" w:lineRule="auto"/>
-            </w:pPr>
-            <w:r>
-              <w:rPr>
-                <w:color w:val="000000"/>
-              </w:rPr>
-              <w:t>The system should fetch the details and should show the bird’s details in the description tab and media will be included in the media tab and a google map view should be opened when the location tab is opened. </w:t>
+              <w:spacing w:line="240" w:lineRule="auto"/>
+            </w:pPr>
+            <w:r>
+              <w:rPr>
+                <w:color w:val="000000"/>
+              </w:rPr>
+              <w:t>The system will save the user's collection such as captured pictured videos and recorded sounds into his personal library in respective folders.</w:t>
             </w:r>
           </w:p>
         </w:tc>
@@ -3862,14 +4004,14 @@
           </w:tcPr>
           <w:p>
             <w:pPr>
-              <w:spacing w:line="240" w:lineRule="auto"/>
+              <w:spacing w:after="0" w:line="240" w:lineRule="auto"/>
               <w:jc w:val="center"/>
             </w:pPr>
             <w:r>
               <w:rPr>
                 <w:color w:val="000000"/>
               </w:rPr>
-              <w:t>FR11</w:t>
+              <w:t>FR13</w:t>
             </w:r>
           </w:p>
         </w:tc>
@@ -3897,13 +4039,14 @@
               <w:rPr>
                 <w:color w:val="000000"/>
               </w:rPr>
-              <w:t>On the bird's profile page there must b</w:t>
-            </w:r>
-            <w:r>
-              <w:rPr>
-                <w:color w:val="000000"/>
-              </w:rPr>
-              <w:t>e a favourites button to add the bird to the user's favourites list.</w:t>
+              <w:t xml:space="preserve">The Application will have a favourites page where user’s favourites will be listed in a vertical list and by clicking on any bird in </w:t>
+            </w:r>
+            <w:r>
+              <w:rPr>
+                <w:color w:val="000000"/>
+              </w:rPr>
+              <w:lastRenderedPageBreak/>
+              <w:t>this list user will be directed to that particular bird’s profile page and a delete button will be on the right hand side to delete a bird  from this list.</w:t>
             </w:r>
           </w:p>
         </w:tc>
@@ -3929,7 +4072,8 @@
               <w:jc w:val="center"/>
             </w:pPr>
             <w:r>
-              <w:t>Should</w:t>
+              <w:lastRenderedPageBreak/>
+              <w:t>Must</w:t>
             </w:r>
           </w:p>
         </w:tc>
@@ -3951,22 +4095,34 @@
           </w:tcPr>
           <w:p>
             <w:pPr>
-              <w:spacing w:after="0" w:line="240" w:lineRule="auto"/>
-            </w:pPr>
-            <w:r>
-              <w:rPr>
-                <w:color w:val="000000"/>
-              </w:rPr>
-              <w:t xml:space="preserve">The system shall update the </w:t>
-            </w:r>
-            <w:r>
-              <w:t>favourite</w:t>
-            </w:r>
-            <w:r>
-              <w:rPr>
-                <w:color w:val="000000"/>
-              </w:rPr>
-              <w:t xml:space="preserve"> details of the user  in the database.</w:t>
+              <w:spacing w:line="240" w:lineRule="auto"/>
+            </w:pPr>
+            <w:r>
+              <w:rPr>
+                <w:color w:val="000000"/>
+              </w:rPr>
+              <w:t xml:space="preserve">The system will display user’s saved favourites and the user  should be allowed to jump into a selected </w:t>
+            </w:r>
+            <w:r>
+              <w:rPr>
+                <w:color w:val="000000"/>
+              </w:rPr>
+              <w:lastRenderedPageBreak/>
+              <w:t xml:space="preserve">bird’s profile </w:t>
+            </w:r>
+            <w:proofErr w:type="spellStart"/>
+            <w:r>
+              <w:rPr>
+                <w:color w:val="000000"/>
+              </w:rPr>
+              <w:t>page.Favourites</w:t>
+            </w:r>
+            <w:proofErr w:type="spellEnd"/>
+            <w:r>
+              <w:rPr>
+                <w:color w:val="000000"/>
+              </w:rPr>
+              <w:t xml:space="preserve"> details of the user  should be updated in the database.</w:t>
             </w:r>
           </w:p>
         </w:tc>
@@ -3990,14 +4146,382 @@
           </w:tcPr>
           <w:p>
             <w:pPr>
-              <w:spacing w:line="240" w:lineRule="auto"/>
+              <w:spacing w:after="0" w:line="240" w:lineRule="auto"/>
               <w:jc w:val="center"/>
             </w:pPr>
             <w:r>
               <w:rPr>
                 <w:color w:val="000000"/>
               </w:rPr>
-              <w:t>FR12</w:t>
+              <w:lastRenderedPageBreak/>
+              <w:t>FR14</w:t>
+            </w:r>
+          </w:p>
+          <w:p>
+            <w:pPr>
+              <w:spacing w:after="0" w:line="240" w:lineRule="auto"/>
+            </w:pPr>
+          </w:p>
+        </w:tc>
+        <w:tc>
+          <w:tcPr>
+            <w:tcW w:w="4155" w:type="dxa"/>
+            <w:tcBorders>
+              <w:top w:val="single" w:sz="4" w:space="0" w:color="000000"/>
+              <w:left w:val="single" w:sz="4" w:space="0" w:color="000000"/>
+              <w:bottom w:val="single" w:sz="4" w:space="0" w:color="000000"/>
+              <w:right w:val="single" w:sz="4" w:space="0" w:color="000000"/>
+            </w:tcBorders>
+            <w:tcMar>
+              <w:top w:w="0" w:type="dxa"/>
+              <w:left w:w="108" w:type="dxa"/>
+              <w:bottom w:w="0" w:type="dxa"/>
+              <w:right w:w="108" w:type="dxa"/>
+            </w:tcMar>
+          </w:tcPr>
+          <w:p>
+            <w:pPr>
+              <w:shd w:val="clear" w:color="auto" w:fill="FFFFFF"/>
+              <w:spacing w:after="0" w:line="240" w:lineRule="auto"/>
+            </w:pPr>
+            <w:r>
+              <w:rPr>
+                <w:color w:val="222222"/>
+              </w:rPr>
+              <w:t>Application will have a user profile with his personal information.</w:t>
+            </w:r>
+          </w:p>
+          <w:p>
+            <w:pPr>
+              <w:shd w:val="clear" w:color="auto" w:fill="FFFFFF"/>
+              <w:spacing w:after="0" w:line="240" w:lineRule="auto"/>
+            </w:pPr>
+            <w:r>
+              <w:t> </w:t>
+            </w:r>
+          </w:p>
+        </w:tc>
+        <w:tc>
+          <w:tcPr>
+            <w:tcW w:w="1800" w:type="dxa"/>
+            <w:tcBorders>
+              <w:top w:val="single" w:sz="4" w:space="0" w:color="000000"/>
+              <w:left w:val="single" w:sz="4" w:space="0" w:color="000000"/>
+              <w:bottom w:val="single" w:sz="4" w:space="0" w:color="000000"/>
+              <w:right w:val="single" w:sz="4" w:space="0" w:color="000000"/>
+            </w:tcBorders>
+            <w:tcMar>
+              <w:top w:w="0" w:type="dxa"/>
+              <w:left w:w="108" w:type="dxa"/>
+              <w:bottom w:w="0" w:type="dxa"/>
+              <w:right w:w="108" w:type="dxa"/>
+            </w:tcMar>
+          </w:tcPr>
+          <w:p>
+            <w:pPr>
+              <w:spacing w:line="240" w:lineRule="auto"/>
+              <w:jc w:val="center"/>
+            </w:pPr>
+            <w:r>
+              <w:t>Must</w:t>
+            </w:r>
+          </w:p>
+        </w:tc>
+        <w:tc>
+          <w:tcPr>
+            <w:tcW w:w="3495" w:type="dxa"/>
+            <w:tcBorders>
+              <w:top w:val="single" w:sz="4" w:space="0" w:color="000000"/>
+              <w:left w:val="single" w:sz="4" w:space="0" w:color="000000"/>
+              <w:bottom w:val="single" w:sz="4" w:space="0" w:color="000000"/>
+              <w:right w:val="single" w:sz="4" w:space="0" w:color="000000"/>
+            </w:tcBorders>
+            <w:tcMar>
+              <w:top w:w="0" w:type="dxa"/>
+              <w:left w:w="108" w:type="dxa"/>
+              <w:bottom w:w="0" w:type="dxa"/>
+              <w:right w:w="108" w:type="dxa"/>
+            </w:tcMar>
+          </w:tcPr>
+          <w:p>
+            <w:pPr>
+              <w:spacing w:line="240" w:lineRule="auto"/>
+            </w:pPr>
+            <w:r>
+              <w:rPr>
+                <w:color w:val="000000"/>
+              </w:rPr>
+              <w:t>The system shall use the database to retrieve information about the  user and should display it  on the profile page.</w:t>
+            </w:r>
+          </w:p>
+        </w:tc>
+      </w:tr>
+      <w:tr>
+        <w:tc>
+          <w:tcPr>
+            <w:tcW w:w="1275" w:type="dxa"/>
+            <w:tcBorders>
+              <w:top w:val="single" w:sz="4" w:space="0" w:color="000000"/>
+              <w:left w:val="single" w:sz="4" w:space="0" w:color="000000"/>
+              <w:bottom w:val="single" w:sz="4" w:space="0" w:color="000000"/>
+              <w:right w:val="single" w:sz="4" w:space="0" w:color="000000"/>
+            </w:tcBorders>
+            <w:tcMar>
+              <w:top w:w="0" w:type="dxa"/>
+              <w:left w:w="108" w:type="dxa"/>
+              <w:bottom w:w="0" w:type="dxa"/>
+              <w:right w:w="108" w:type="dxa"/>
+            </w:tcMar>
+          </w:tcPr>
+          <w:p>
+            <w:pPr>
+              <w:spacing w:line="240" w:lineRule="auto"/>
+              <w:jc w:val="center"/>
+            </w:pPr>
+            <w:r>
+              <w:rPr>
+                <w:color w:val="000000"/>
+              </w:rPr>
+              <w:t>FR15</w:t>
+            </w:r>
+          </w:p>
+        </w:tc>
+        <w:tc>
+          <w:tcPr>
+            <w:tcW w:w="4155" w:type="dxa"/>
+            <w:tcBorders>
+              <w:top w:val="single" w:sz="4" w:space="0" w:color="000000"/>
+              <w:left w:val="single" w:sz="4" w:space="0" w:color="000000"/>
+              <w:bottom w:val="single" w:sz="4" w:space="0" w:color="000000"/>
+              <w:right w:val="single" w:sz="4" w:space="0" w:color="000000"/>
+            </w:tcBorders>
+            <w:tcMar>
+              <w:top w:w="0" w:type="dxa"/>
+              <w:left w:w="108" w:type="dxa"/>
+              <w:bottom w:w="0" w:type="dxa"/>
+              <w:right w:w="108" w:type="dxa"/>
+            </w:tcMar>
+          </w:tcPr>
+          <w:p>
+            <w:pPr>
+              <w:shd w:val="clear" w:color="auto" w:fill="FFFFFF"/>
+              <w:spacing w:after="0" w:line="240" w:lineRule="auto"/>
+            </w:pPr>
+            <w:r>
+              <w:rPr>
+                <w:color w:val="222222"/>
+              </w:rPr>
+              <w:t>The user must be able to edit or  update   his profile details</w:t>
+            </w:r>
+          </w:p>
+        </w:tc>
+        <w:tc>
+          <w:tcPr>
+            <w:tcW w:w="1800" w:type="dxa"/>
+            <w:tcBorders>
+              <w:top w:val="single" w:sz="4" w:space="0" w:color="000000"/>
+              <w:left w:val="single" w:sz="4" w:space="0" w:color="000000"/>
+              <w:bottom w:val="single" w:sz="4" w:space="0" w:color="000000"/>
+              <w:right w:val="single" w:sz="4" w:space="0" w:color="000000"/>
+            </w:tcBorders>
+            <w:tcMar>
+              <w:top w:w="0" w:type="dxa"/>
+              <w:left w:w="108" w:type="dxa"/>
+              <w:bottom w:w="0" w:type="dxa"/>
+              <w:right w:w="108" w:type="dxa"/>
+            </w:tcMar>
+          </w:tcPr>
+          <w:p>
+            <w:pPr>
+              <w:spacing w:line="240" w:lineRule="auto"/>
+              <w:jc w:val="center"/>
+            </w:pPr>
+            <w:r>
+              <w:rPr>
+                <w:color w:val="000000"/>
+              </w:rPr>
+              <w:t>Must</w:t>
+            </w:r>
+          </w:p>
+        </w:tc>
+        <w:tc>
+          <w:tcPr>
+            <w:tcW w:w="3495" w:type="dxa"/>
+            <w:tcBorders>
+              <w:top w:val="single" w:sz="4" w:space="0" w:color="000000"/>
+              <w:left w:val="single" w:sz="4" w:space="0" w:color="000000"/>
+              <w:bottom w:val="single" w:sz="4" w:space="0" w:color="000000"/>
+              <w:right w:val="single" w:sz="4" w:space="0" w:color="000000"/>
+            </w:tcBorders>
+            <w:tcMar>
+              <w:top w:w="0" w:type="dxa"/>
+              <w:left w:w="108" w:type="dxa"/>
+              <w:bottom w:w="0" w:type="dxa"/>
+              <w:right w:w="108" w:type="dxa"/>
+            </w:tcMar>
+          </w:tcPr>
+          <w:p>
+            <w:pPr>
+              <w:spacing w:line="240" w:lineRule="auto"/>
+            </w:pPr>
+            <w:r>
+              <w:rPr>
+                <w:color w:val="000000"/>
+              </w:rPr>
+              <w:t xml:space="preserve">The system shall update the database to update information about </w:t>
+            </w:r>
+            <w:r>
+              <w:rPr>
+                <w:color w:val="222222"/>
+              </w:rPr>
+              <w:t xml:space="preserve">profile </w:t>
+            </w:r>
+            <w:r>
+              <w:rPr>
+                <w:color w:val="000000"/>
+              </w:rPr>
+              <w:t>details.</w:t>
+            </w:r>
+          </w:p>
+        </w:tc>
+      </w:tr>
+      <w:tr>
+        <w:tc>
+          <w:tcPr>
+            <w:tcW w:w="1275" w:type="dxa"/>
+            <w:tcBorders>
+              <w:top w:val="single" w:sz="4" w:space="0" w:color="000000"/>
+              <w:left w:val="single" w:sz="4" w:space="0" w:color="000000"/>
+              <w:bottom w:val="single" w:sz="4" w:space="0" w:color="000000"/>
+              <w:right w:val="single" w:sz="4" w:space="0" w:color="000000"/>
+            </w:tcBorders>
+            <w:tcMar>
+              <w:top w:w="0" w:type="dxa"/>
+              <w:left w:w="108" w:type="dxa"/>
+              <w:bottom w:w="0" w:type="dxa"/>
+              <w:right w:w="108" w:type="dxa"/>
+            </w:tcMar>
+          </w:tcPr>
+          <w:p>
+            <w:pPr>
+              <w:spacing w:line="240" w:lineRule="auto"/>
+              <w:jc w:val="center"/>
+            </w:pPr>
+            <w:r>
+              <w:rPr>
+                <w:color w:val="000000"/>
+              </w:rPr>
+              <w:t>FR16</w:t>
+            </w:r>
+          </w:p>
+        </w:tc>
+        <w:tc>
+          <w:tcPr>
+            <w:tcW w:w="4155" w:type="dxa"/>
+            <w:tcBorders>
+              <w:top w:val="single" w:sz="4" w:space="0" w:color="000000"/>
+              <w:left w:val="single" w:sz="4" w:space="0" w:color="000000"/>
+              <w:bottom w:val="single" w:sz="4" w:space="0" w:color="000000"/>
+              <w:right w:val="single" w:sz="4" w:space="0" w:color="000000"/>
+            </w:tcBorders>
+            <w:tcMar>
+              <w:top w:w="0" w:type="dxa"/>
+              <w:left w:w="108" w:type="dxa"/>
+              <w:bottom w:w="0" w:type="dxa"/>
+              <w:right w:w="108" w:type="dxa"/>
+            </w:tcMar>
+          </w:tcPr>
+          <w:p>
+            <w:pPr>
+              <w:spacing w:line="240" w:lineRule="auto"/>
+            </w:pPr>
+            <w:r>
+              <w:rPr>
+                <w:color w:val="000000"/>
+              </w:rPr>
+              <w:t>The user shall be able to change his profile picture.</w:t>
+            </w:r>
+          </w:p>
+        </w:tc>
+        <w:tc>
+          <w:tcPr>
+            <w:tcW w:w="1800" w:type="dxa"/>
+            <w:tcBorders>
+              <w:top w:val="single" w:sz="4" w:space="0" w:color="000000"/>
+              <w:left w:val="single" w:sz="4" w:space="0" w:color="000000"/>
+              <w:bottom w:val="single" w:sz="4" w:space="0" w:color="000000"/>
+              <w:right w:val="single" w:sz="4" w:space="0" w:color="000000"/>
+            </w:tcBorders>
+            <w:tcMar>
+              <w:top w:w="0" w:type="dxa"/>
+              <w:left w:w="108" w:type="dxa"/>
+              <w:bottom w:w="0" w:type="dxa"/>
+              <w:right w:w="108" w:type="dxa"/>
+            </w:tcMar>
+          </w:tcPr>
+          <w:p>
+            <w:pPr>
+              <w:spacing w:line="240" w:lineRule="auto"/>
+              <w:jc w:val="center"/>
+            </w:pPr>
+            <w:r>
+              <w:t>Would</w:t>
+            </w:r>
+          </w:p>
+        </w:tc>
+        <w:tc>
+          <w:tcPr>
+            <w:tcW w:w="3495" w:type="dxa"/>
+            <w:tcBorders>
+              <w:top w:val="single" w:sz="4" w:space="0" w:color="000000"/>
+              <w:left w:val="single" w:sz="4" w:space="0" w:color="000000"/>
+              <w:bottom w:val="single" w:sz="4" w:space="0" w:color="000000"/>
+              <w:right w:val="single" w:sz="4" w:space="0" w:color="000000"/>
+            </w:tcBorders>
+            <w:tcMar>
+              <w:top w:w="0" w:type="dxa"/>
+              <w:left w:w="108" w:type="dxa"/>
+              <w:bottom w:w="0" w:type="dxa"/>
+              <w:right w:w="108" w:type="dxa"/>
+            </w:tcMar>
+          </w:tcPr>
+          <w:p>
+            <w:pPr>
+              <w:spacing w:line="240" w:lineRule="auto"/>
+            </w:pPr>
+            <w:r>
+              <w:rPr>
+                <w:color w:val="000000"/>
+              </w:rPr>
+              <w:t>The system shall update the database to modify the user’s profile information.</w:t>
+            </w:r>
+          </w:p>
+        </w:tc>
+      </w:tr>
+      <w:tr>
+        <w:tc>
+          <w:tcPr>
+            <w:tcW w:w="1275" w:type="dxa"/>
+            <w:tcBorders>
+              <w:top w:val="single" w:sz="4" w:space="0" w:color="000000"/>
+              <w:left w:val="single" w:sz="4" w:space="0" w:color="000000"/>
+              <w:bottom w:val="single" w:sz="4" w:space="0" w:color="000000"/>
+              <w:right w:val="single" w:sz="4" w:space="0" w:color="000000"/>
+            </w:tcBorders>
+            <w:tcMar>
+              <w:top w:w="0" w:type="dxa"/>
+              <w:left w:w="108" w:type="dxa"/>
+              <w:bottom w:w="0" w:type="dxa"/>
+              <w:right w:w="108" w:type="dxa"/>
+            </w:tcMar>
+          </w:tcPr>
+          <w:p>
+            <w:pPr>
+              <w:spacing w:line="240" w:lineRule="auto"/>
+              <w:jc w:val="center"/>
+            </w:pPr>
+            <w:r>
+              <w:t>FR17</w:t>
             </w:r>
           </w:p>
         </w:tc>
@@ -4026,177 +4550,295 @@
                 <w:color w:val="222222"/>
                 <w:highlight w:val="white"/>
               </w:rPr>
-              <w:t xml:space="preserve">Application will have a </w:t>
+              <w:t>Application must have a camera and a microphone feature</w:t>
             </w:r>
             <w:r>
               <w:rPr>
                 <w:color w:val="222222"/>
                 <w:highlight w:val="white"/>
               </w:rPr>
-              <w:t>M</w:t>
+              <w:t>. T</w:t>
             </w:r>
             <w:r>
               <w:rPr>
                 <w:color w:val="222222"/>
                 <w:highlight w:val="white"/>
               </w:rPr>
-              <w:t xml:space="preserve">y </w:t>
-            </w:r>
+              <w:t>he user can capture pictures and videos of the birds and he can also record the bird’s sounds.</w:t>
+            </w:r>
+          </w:p>
+        </w:tc>
+        <w:tc>
+          <w:tcPr>
+            <w:tcW w:w="1800" w:type="dxa"/>
+            <w:tcBorders>
+              <w:top w:val="single" w:sz="4" w:space="0" w:color="000000"/>
+              <w:left w:val="single" w:sz="4" w:space="0" w:color="000000"/>
+              <w:bottom w:val="single" w:sz="4" w:space="0" w:color="000000"/>
+              <w:right w:val="single" w:sz="4" w:space="0" w:color="000000"/>
+            </w:tcBorders>
+            <w:tcMar>
+              <w:top w:w="0" w:type="dxa"/>
+              <w:left w:w="108" w:type="dxa"/>
+              <w:bottom w:w="0" w:type="dxa"/>
+              <w:right w:w="108" w:type="dxa"/>
+            </w:tcMar>
+          </w:tcPr>
+          <w:p>
+            <w:pPr>
+              <w:spacing w:line="240" w:lineRule="auto"/>
+              <w:jc w:val="center"/>
+            </w:pPr>
+            <w:r>
+              <w:t>Must</w:t>
+            </w:r>
+          </w:p>
+        </w:tc>
+        <w:tc>
+          <w:tcPr>
+            <w:tcW w:w="3495" w:type="dxa"/>
+            <w:tcBorders>
+              <w:top w:val="single" w:sz="4" w:space="0" w:color="000000"/>
+              <w:left w:val="single" w:sz="4" w:space="0" w:color="000000"/>
+              <w:bottom w:val="single" w:sz="4" w:space="0" w:color="000000"/>
+              <w:right w:val="single" w:sz="4" w:space="0" w:color="000000"/>
+            </w:tcBorders>
+            <w:tcMar>
+              <w:top w:w="0" w:type="dxa"/>
+              <w:left w:w="108" w:type="dxa"/>
+              <w:bottom w:w="0" w:type="dxa"/>
+              <w:right w:w="108" w:type="dxa"/>
+            </w:tcMar>
+          </w:tcPr>
+          <w:p>
+            <w:pPr>
+              <w:spacing w:line="240" w:lineRule="auto"/>
+            </w:pPr>
+            <w:r>
+              <w:t>The system will allow the  user to use a camera and sound recorder to capture a picture or a video and to record the sounds of the birds.</w:t>
+            </w:r>
+          </w:p>
+        </w:tc>
+      </w:tr>
+      <w:tr>
+        <w:tc>
+          <w:tcPr>
+            <w:tcW w:w="1275" w:type="dxa"/>
+            <w:tcBorders>
+              <w:top w:val="single" w:sz="4" w:space="0" w:color="000000"/>
+              <w:left w:val="single" w:sz="4" w:space="0" w:color="000000"/>
+              <w:bottom w:val="single" w:sz="4" w:space="0" w:color="000000"/>
+              <w:right w:val="single" w:sz="4" w:space="0" w:color="000000"/>
+            </w:tcBorders>
+            <w:tcMar>
+              <w:top w:w="0" w:type="dxa"/>
+              <w:left w:w="108" w:type="dxa"/>
+              <w:bottom w:w="0" w:type="dxa"/>
+              <w:right w:w="108" w:type="dxa"/>
+            </w:tcMar>
+          </w:tcPr>
+          <w:p>
+            <w:pPr>
+              <w:spacing w:line="240" w:lineRule="auto"/>
+              <w:jc w:val="center"/>
+            </w:pPr>
+            <w:r>
+              <w:t>FR18</w:t>
+            </w:r>
+          </w:p>
+        </w:tc>
+        <w:tc>
+          <w:tcPr>
+            <w:tcW w:w="4155" w:type="dxa"/>
+            <w:tcBorders>
+              <w:top w:val="single" w:sz="4" w:space="0" w:color="000000"/>
+              <w:left w:val="single" w:sz="4" w:space="0" w:color="000000"/>
+              <w:bottom w:val="single" w:sz="4" w:space="0" w:color="000000"/>
+              <w:right w:val="single" w:sz="4" w:space="0" w:color="000000"/>
+            </w:tcBorders>
+            <w:tcMar>
+              <w:top w:w="0" w:type="dxa"/>
+              <w:left w:w="108" w:type="dxa"/>
+              <w:bottom w:w="0" w:type="dxa"/>
+              <w:right w:w="108" w:type="dxa"/>
+            </w:tcMar>
+          </w:tcPr>
+          <w:p>
+            <w:pPr>
+              <w:spacing w:line="240" w:lineRule="auto"/>
+            </w:pPr>
             <w:r>
               <w:rPr>
                 <w:color w:val="222222"/>
                 <w:highlight w:val="white"/>
               </w:rPr>
-              <w:t>C</w:t>
-            </w:r>
+              <w:t>Application must ask user permissions for the camera and microphone access.</w:t>
+            </w:r>
+          </w:p>
+        </w:tc>
+        <w:tc>
+          <w:tcPr>
+            <w:tcW w:w="1800" w:type="dxa"/>
+            <w:tcBorders>
+              <w:top w:val="single" w:sz="4" w:space="0" w:color="000000"/>
+              <w:left w:val="single" w:sz="4" w:space="0" w:color="000000"/>
+              <w:bottom w:val="single" w:sz="4" w:space="0" w:color="000000"/>
+              <w:right w:val="single" w:sz="4" w:space="0" w:color="000000"/>
+            </w:tcBorders>
+            <w:tcMar>
+              <w:top w:w="0" w:type="dxa"/>
+              <w:left w:w="108" w:type="dxa"/>
+              <w:bottom w:w="0" w:type="dxa"/>
+              <w:right w:w="108" w:type="dxa"/>
+            </w:tcMar>
+          </w:tcPr>
+          <w:p>
+            <w:pPr>
+              <w:spacing w:line="240" w:lineRule="auto"/>
+              <w:jc w:val="center"/>
+            </w:pPr>
+            <w:r>
+              <w:t>Must</w:t>
+            </w:r>
+          </w:p>
+        </w:tc>
+        <w:tc>
+          <w:tcPr>
+            <w:tcW w:w="3495" w:type="dxa"/>
+            <w:tcBorders>
+              <w:top w:val="single" w:sz="4" w:space="0" w:color="000000"/>
+              <w:left w:val="single" w:sz="4" w:space="0" w:color="000000"/>
+              <w:bottom w:val="single" w:sz="4" w:space="0" w:color="000000"/>
+              <w:right w:val="single" w:sz="4" w:space="0" w:color="000000"/>
+            </w:tcBorders>
+            <w:tcMar>
+              <w:top w:w="0" w:type="dxa"/>
+              <w:left w:w="108" w:type="dxa"/>
+              <w:bottom w:w="0" w:type="dxa"/>
+              <w:right w:w="108" w:type="dxa"/>
+            </w:tcMar>
+          </w:tcPr>
+          <w:p>
+            <w:pPr>
+              <w:spacing w:line="240" w:lineRule="auto"/>
+            </w:pPr>
+            <w:r>
+              <w:t>The system  must ask the user to set permissions to access the camera and microphone.</w:t>
+            </w:r>
+          </w:p>
+        </w:tc>
+      </w:tr>
+      <w:tr>
+        <w:tc>
+          <w:tcPr>
+            <w:tcW w:w="1275" w:type="dxa"/>
+            <w:tcBorders>
+              <w:top w:val="single" w:sz="4" w:space="0" w:color="000000"/>
+              <w:left w:val="single" w:sz="4" w:space="0" w:color="000000"/>
+              <w:bottom w:val="single" w:sz="4" w:space="0" w:color="000000"/>
+              <w:right w:val="single" w:sz="4" w:space="0" w:color="000000"/>
+            </w:tcBorders>
+            <w:tcMar>
+              <w:top w:w="0" w:type="dxa"/>
+              <w:left w:w="108" w:type="dxa"/>
+              <w:bottom w:w="0" w:type="dxa"/>
+              <w:right w:w="108" w:type="dxa"/>
+            </w:tcMar>
+          </w:tcPr>
+          <w:p>
+            <w:pPr>
+              <w:spacing w:line="240" w:lineRule="auto"/>
+              <w:jc w:val="center"/>
+            </w:pPr>
+            <w:r>
+              <w:t>FR19</w:t>
+            </w:r>
+          </w:p>
+        </w:tc>
+        <w:tc>
+          <w:tcPr>
+            <w:tcW w:w="4155" w:type="dxa"/>
+            <w:tcBorders>
+              <w:top w:val="single" w:sz="4" w:space="0" w:color="000000"/>
+              <w:left w:val="single" w:sz="4" w:space="0" w:color="000000"/>
+              <w:bottom w:val="single" w:sz="4" w:space="0" w:color="000000"/>
+              <w:right w:val="single" w:sz="4" w:space="0" w:color="000000"/>
+            </w:tcBorders>
+            <w:tcMar>
+              <w:top w:w="0" w:type="dxa"/>
+              <w:left w:w="108" w:type="dxa"/>
+              <w:bottom w:w="0" w:type="dxa"/>
+              <w:right w:w="108" w:type="dxa"/>
+            </w:tcMar>
+          </w:tcPr>
+          <w:p>
+            <w:pPr>
+              <w:spacing w:line="240" w:lineRule="auto"/>
+            </w:pPr>
             <w:r>
               <w:rPr>
                 <w:color w:val="222222"/>
                 <w:highlight w:val="white"/>
               </w:rPr>
-              <w:t xml:space="preserve">ollection page(user’s library) which will include the user's personal </w:t>
+              <w:t>The Application must ask the  user permission for location access.</w:t>
+            </w:r>
+          </w:p>
+        </w:tc>
+        <w:tc>
+          <w:tcPr>
+            <w:tcW w:w="1800" w:type="dxa"/>
+            <w:tcBorders>
+              <w:top w:val="single" w:sz="4" w:space="0" w:color="000000"/>
+              <w:left w:val="single" w:sz="4" w:space="0" w:color="000000"/>
+              <w:bottom w:val="single" w:sz="4" w:space="0" w:color="000000"/>
+              <w:right w:val="single" w:sz="4" w:space="0" w:color="000000"/>
+            </w:tcBorders>
+            <w:tcMar>
+              <w:top w:w="0" w:type="dxa"/>
+              <w:left w:w="108" w:type="dxa"/>
+              <w:bottom w:w="0" w:type="dxa"/>
+              <w:right w:w="108" w:type="dxa"/>
+            </w:tcMar>
+          </w:tcPr>
+          <w:p>
+            <w:pPr>
+              <w:spacing w:line="240" w:lineRule="auto"/>
+              <w:jc w:val="center"/>
+            </w:pPr>
+            <w:r>
+              <w:t>Must</w:t>
+            </w:r>
+          </w:p>
+        </w:tc>
+        <w:tc>
+          <w:tcPr>
+            <w:tcW w:w="3495" w:type="dxa"/>
+            <w:tcBorders>
+              <w:top w:val="single" w:sz="4" w:space="0" w:color="000000"/>
+              <w:left w:val="single" w:sz="4" w:space="0" w:color="000000"/>
+              <w:bottom w:val="single" w:sz="4" w:space="0" w:color="000000"/>
+              <w:right w:val="single" w:sz="4" w:space="0" w:color="000000"/>
+            </w:tcBorders>
+            <w:tcMar>
+              <w:top w:w="0" w:type="dxa"/>
+              <w:left w:w="108" w:type="dxa"/>
+              <w:bottom w:w="0" w:type="dxa"/>
+              <w:right w:w="108" w:type="dxa"/>
+            </w:tcMar>
+          </w:tcPr>
+          <w:p>
+            <w:pPr>
+              <w:spacing w:line="240" w:lineRule="auto"/>
+            </w:pPr>
+            <w:r>
+              <w:t xml:space="preserve">The system  must ask the user to set permissions to access </w:t>
             </w:r>
             <w:r>
               <w:rPr>
                 <w:color w:val="222222"/>
                 <w:highlight w:val="white"/>
               </w:rPr>
-              <w:t xml:space="preserve">collection like </w:t>
-            </w:r>
-            <w:r>
-              <w:rPr>
-                <w:color w:val="222222"/>
-                <w:highlight w:val="white"/>
-              </w:rPr>
-              <w:t>pictures, videos</w:t>
-            </w:r>
-            <w:r>
-              <w:rPr>
-                <w:color w:val="222222"/>
-                <w:highlight w:val="white"/>
-              </w:rPr>
-              <w:t xml:space="preserve"> and </w:t>
-            </w:r>
-            <w:r>
-              <w:rPr>
-                <w:color w:val="222222"/>
-                <w:highlight w:val="white"/>
-              </w:rPr>
-              <w:t>sounds.</w:t>
-            </w:r>
-            <w:r>
-              <w:rPr>
-                <w:color w:val="000000"/>
-              </w:rPr>
-              <w:t xml:space="preserve"> On</w:t>
-            </w:r>
-            <w:r>
-              <w:rPr>
-                <w:color w:val="000000"/>
-              </w:rPr>
-              <w:t xml:space="preserve"> the collection page user can organize their captured media in a folder </w:t>
-            </w:r>
-            <w:r>
-              <w:rPr>
-                <w:color w:val="000000"/>
-              </w:rPr>
-              <w:t>structure. This</w:t>
-            </w:r>
-            <w:r>
-              <w:rPr>
-                <w:color w:val="000000"/>
-              </w:rPr>
-              <w:t xml:space="preserve"> page contains three main sections namely Pictures/</w:t>
-            </w:r>
-            <w:r>
-              <w:rPr>
-                <w:color w:val="000000"/>
-              </w:rPr>
-              <w:t>images, Videos</w:t>
-            </w:r>
-            <w:r>
-              <w:rPr>
-                <w:color w:val="000000"/>
-              </w:rPr>
-              <w:t xml:space="preserve"> and sound </w:t>
-            </w:r>
-            <w:r>
-              <w:rPr>
-                <w:color w:val="000000"/>
-              </w:rPr>
-              <w:t>clips. In</w:t>
-            </w:r>
-            <w:r>
-              <w:rPr>
-                <w:color w:val="000000"/>
-              </w:rPr>
-              <w:t xml:space="preserve"> each section  the data will be stored in </w:t>
-            </w:r>
-            <w:r>
-              <w:rPr>
-                <w:color w:val="000000"/>
-              </w:rPr>
-              <w:t>the default folders but user will  have a facility to organize his data in various folders and he can give names to these folders of his own choice. </w:t>
-            </w:r>
-          </w:p>
-        </w:tc>
-        <w:tc>
-          <w:tcPr>
-            <w:tcW w:w="1800" w:type="dxa"/>
-            <w:tcBorders>
-              <w:top w:val="single" w:sz="4" w:space="0" w:color="000000"/>
-              <w:left w:val="single" w:sz="4" w:space="0" w:color="000000"/>
-              <w:bottom w:val="single" w:sz="4" w:space="0" w:color="000000"/>
-              <w:right w:val="single" w:sz="4" w:space="0" w:color="000000"/>
-            </w:tcBorders>
-            <w:tcMar>
-              <w:top w:w="0" w:type="dxa"/>
-              <w:left w:w="108" w:type="dxa"/>
-              <w:bottom w:w="0" w:type="dxa"/>
-              <w:right w:w="108" w:type="dxa"/>
-            </w:tcMar>
-          </w:tcPr>
-          <w:p>
-            <w:pPr>
-              <w:spacing w:line="240" w:lineRule="auto"/>
-              <w:jc w:val="center"/>
-            </w:pPr>
-            <w:r>
-              <w:t>Must</w:t>
-            </w:r>
-          </w:p>
-        </w:tc>
-        <w:tc>
-          <w:tcPr>
-            <w:tcW w:w="3495" w:type="dxa"/>
-            <w:tcBorders>
-              <w:top w:val="single" w:sz="4" w:space="0" w:color="000000"/>
-              <w:left w:val="single" w:sz="4" w:space="0" w:color="000000"/>
-              <w:bottom w:val="single" w:sz="4" w:space="0" w:color="000000"/>
-              <w:right w:val="single" w:sz="4" w:space="0" w:color="000000"/>
-            </w:tcBorders>
-            <w:tcMar>
-              <w:top w:w="0" w:type="dxa"/>
-              <w:left w:w="108" w:type="dxa"/>
-              <w:bottom w:w="0" w:type="dxa"/>
-              <w:right w:w="108" w:type="dxa"/>
-            </w:tcMar>
-          </w:tcPr>
-          <w:p>
-            <w:pPr>
-              <w:spacing w:line="240" w:lineRule="auto"/>
-            </w:pPr>
-            <w:r>
-              <w:rPr>
-                <w:color w:val="000000"/>
-              </w:rPr>
-              <w:t xml:space="preserve">The system will save the user's collection such as captured pictured videos and recorded sounds into </w:t>
-            </w:r>
-            <w:r>
-              <w:rPr>
-                <w:color w:val="000000"/>
-              </w:rPr>
-              <w:t>his personal library in respective folders.</w:t>
+              <w:t>location services.</w:t>
             </w:r>
           </w:p>
         </w:tc>
@@ -4220,14 +4862,17 @@
           </w:tcPr>
           <w:p>
             <w:pPr>
-              <w:spacing w:after="0" w:line="240" w:lineRule="auto"/>
+              <w:spacing w:line="240" w:lineRule="auto"/>
               <w:jc w:val="center"/>
             </w:pPr>
             <w:r>
               <w:rPr>
                 <w:color w:val="000000"/>
               </w:rPr>
-              <w:t>FR13</w:t>
+              <w:t>FR</w:t>
+            </w:r>
+            <w:r>
+              <w:t>20</w:t>
             </w:r>
           </w:p>
         </w:tc>
@@ -4255,20 +4900,19 @@
               <w:rPr>
                 <w:color w:val="000000"/>
               </w:rPr>
-              <w:t xml:space="preserve">The Application will have a favourites page where user’s favourites will be listed in a vertical list and by clicking on any bird in </w:t>
-            </w:r>
-            <w:r>
-              <w:rPr>
-                <w:color w:val="000000"/>
-              </w:rPr>
-              <w:lastRenderedPageBreak/>
-              <w:t>this list user will be directed to that particular bird’s profile page an</w:t>
-            </w:r>
-            <w:r>
-              <w:rPr>
-                <w:color w:val="000000"/>
-              </w:rPr>
-              <w:t>d a delete button will be on the right hand side to delete a bird  from this list.</w:t>
+              <w:t xml:space="preserve">On the settings/preferences page , the user can turn on/off the option to receive a notification if he is in close proximity to the site’s location of a featured </w:t>
+            </w:r>
+            <w:r>
+              <w:rPr>
+                <w:color w:val="000000"/>
+              </w:rPr>
+              <w:t>bird. User</w:t>
+            </w:r>
+            <w:r>
+              <w:rPr>
+                <w:color w:val="000000"/>
+              </w:rPr>
+              <w:t xml:space="preserve"> can even set the proximity radius from his location of a featured bird.</w:t>
             </w:r>
           </w:p>
         </w:tc>
@@ -4294,8 +4938,10 @@
               <w:jc w:val="center"/>
             </w:pPr>
             <w:r>
-              <w:lastRenderedPageBreak/>
-              <w:t>Must</w:t>
+              <w:rPr>
+                <w:color w:val="000000"/>
+              </w:rPr>
+              <w:t>Should</w:t>
             </w:r>
           </w:p>
         </w:tc>
@@ -4323,900 +4969,7 @@
               <w:rPr>
                 <w:color w:val="000000"/>
               </w:rPr>
-              <w:t xml:space="preserve">The system will display user’s saved favourites and the user  should be allowed to jump into a selected </w:t>
-            </w:r>
-            <w:r>
-              <w:rPr>
-                <w:color w:val="000000"/>
-              </w:rPr>
-              <w:lastRenderedPageBreak/>
-              <w:t xml:space="preserve">bird’s profile </w:t>
-            </w:r>
-            <w:proofErr w:type="spellStart"/>
-            <w:r>
-              <w:rPr>
-                <w:color w:val="000000"/>
-              </w:rPr>
-              <w:t>page.Favourites</w:t>
-            </w:r>
-            <w:proofErr w:type="spellEnd"/>
-            <w:r>
-              <w:rPr>
-                <w:color w:val="000000"/>
-              </w:rPr>
-              <w:t xml:space="preserve"> details of the user  should be updated in the database.</w:t>
-            </w:r>
-          </w:p>
-        </w:tc>
-      </w:tr>
-      <w:tr>
-        <w:tc>
-          <w:tcPr>
-            <w:tcW w:w="1275" w:type="dxa"/>
-            <w:tcBorders>
-              <w:top w:val="single" w:sz="4" w:space="0" w:color="000000"/>
-              <w:left w:val="single" w:sz="4" w:space="0" w:color="000000"/>
-              <w:bottom w:val="single" w:sz="4" w:space="0" w:color="000000"/>
-              <w:right w:val="single" w:sz="4" w:space="0" w:color="000000"/>
-            </w:tcBorders>
-            <w:tcMar>
-              <w:top w:w="0" w:type="dxa"/>
-              <w:left w:w="108" w:type="dxa"/>
-              <w:bottom w:w="0" w:type="dxa"/>
-              <w:right w:w="108" w:type="dxa"/>
-            </w:tcMar>
-          </w:tcPr>
-          <w:p>
-            <w:pPr>
-              <w:spacing w:after="0" w:line="240" w:lineRule="auto"/>
-              <w:jc w:val="center"/>
-            </w:pPr>
-            <w:r>
-              <w:rPr>
-                <w:color w:val="000000"/>
-              </w:rPr>
-              <w:lastRenderedPageBreak/>
-              <w:t>FR14</w:t>
-            </w:r>
-          </w:p>
-          <w:p>
-            <w:pPr>
-              <w:spacing w:after="0" w:line="240" w:lineRule="auto"/>
-            </w:pPr>
-          </w:p>
-        </w:tc>
-        <w:tc>
-          <w:tcPr>
-            <w:tcW w:w="4155" w:type="dxa"/>
-            <w:tcBorders>
-              <w:top w:val="single" w:sz="4" w:space="0" w:color="000000"/>
-              <w:left w:val="single" w:sz="4" w:space="0" w:color="000000"/>
-              <w:bottom w:val="single" w:sz="4" w:space="0" w:color="000000"/>
-              <w:right w:val="single" w:sz="4" w:space="0" w:color="000000"/>
-            </w:tcBorders>
-            <w:tcMar>
-              <w:top w:w="0" w:type="dxa"/>
-              <w:left w:w="108" w:type="dxa"/>
-              <w:bottom w:w="0" w:type="dxa"/>
-              <w:right w:w="108" w:type="dxa"/>
-            </w:tcMar>
-          </w:tcPr>
-          <w:p>
-            <w:pPr>
-              <w:shd w:val="clear" w:color="auto" w:fill="FFFFFF"/>
-              <w:spacing w:after="0" w:line="240" w:lineRule="auto"/>
-            </w:pPr>
-            <w:r>
-              <w:rPr>
-                <w:color w:val="222222"/>
-              </w:rPr>
-              <w:t>Application will have a user profile with his personal information.</w:t>
-            </w:r>
-          </w:p>
-          <w:p>
-            <w:pPr>
-              <w:shd w:val="clear" w:color="auto" w:fill="FFFFFF"/>
-              <w:spacing w:after="0" w:line="240" w:lineRule="auto"/>
-            </w:pPr>
-            <w:r>
-              <w:t> </w:t>
-            </w:r>
-          </w:p>
-        </w:tc>
-        <w:tc>
-          <w:tcPr>
-            <w:tcW w:w="1800" w:type="dxa"/>
-            <w:tcBorders>
-              <w:top w:val="single" w:sz="4" w:space="0" w:color="000000"/>
-              <w:left w:val="single" w:sz="4" w:space="0" w:color="000000"/>
-              <w:bottom w:val="single" w:sz="4" w:space="0" w:color="000000"/>
-              <w:right w:val="single" w:sz="4" w:space="0" w:color="000000"/>
-            </w:tcBorders>
-            <w:tcMar>
-              <w:top w:w="0" w:type="dxa"/>
-              <w:left w:w="108" w:type="dxa"/>
-              <w:bottom w:w="0" w:type="dxa"/>
-              <w:right w:w="108" w:type="dxa"/>
-            </w:tcMar>
-          </w:tcPr>
-          <w:p>
-            <w:pPr>
-              <w:spacing w:line="240" w:lineRule="auto"/>
-              <w:jc w:val="center"/>
-            </w:pPr>
-            <w:r>
-              <w:t>Must</w:t>
-            </w:r>
-          </w:p>
-        </w:tc>
-        <w:tc>
-          <w:tcPr>
-            <w:tcW w:w="3495" w:type="dxa"/>
-            <w:tcBorders>
-              <w:top w:val="single" w:sz="4" w:space="0" w:color="000000"/>
-              <w:left w:val="single" w:sz="4" w:space="0" w:color="000000"/>
-              <w:bottom w:val="single" w:sz="4" w:space="0" w:color="000000"/>
-              <w:right w:val="single" w:sz="4" w:space="0" w:color="000000"/>
-            </w:tcBorders>
-            <w:tcMar>
-              <w:top w:w="0" w:type="dxa"/>
-              <w:left w:w="108" w:type="dxa"/>
-              <w:bottom w:w="0" w:type="dxa"/>
-              <w:right w:w="108" w:type="dxa"/>
-            </w:tcMar>
-          </w:tcPr>
-          <w:p>
-            <w:pPr>
-              <w:spacing w:line="240" w:lineRule="auto"/>
-            </w:pPr>
-            <w:r>
-              <w:rPr>
-                <w:color w:val="000000"/>
-              </w:rPr>
-              <w:t>The system shall use the database to retrieve information about the  user and should display it  on the profile page.</w:t>
-            </w:r>
-          </w:p>
-        </w:tc>
-      </w:tr>
-      <w:tr>
-        <w:tc>
-          <w:tcPr>
-            <w:tcW w:w="1275" w:type="dxa"/>
-            <w:tcBorders>
-              <w:top w:val="single" w:sz="4" w:space="0" w:color="000000"/>
-              <w:left w:val="single" w:sz="4" w:space="0" w:color="000000"/>
-              <w:bottom w:val="single" w:sz="4" w:space="0" w:color="000000"/>
-              <w:right w:val="single" w:sz="4" w:space="0" w:color="000000"/>
-            </w:tcBorders>
-            <w:tcMar>
-              <w:top w:w="0" w:type="dxa"/>
-              <w:left w:w="108" w:type="dxa"/>
-              <w:bottom w:w="0" w:type="dxa"/>
-              <w:right w:w="108" w:type="dxa"/>
-            </w:tcMar>
-          </w:tcPr>
-          <w:p>
-            <w:pPr>
-              <w:spacing w:line="240" w:lineRule="auto"/>
-              <w:jc w:val="center"/>
-            </w:pPr>
-            <w:r>
-              <w:rPr>
-                <w:color w:val="000000"/>
-              </w:rPr>
-              <w:t>FR15</w:t>
-            </w:r>
-          </w:p>
-        </w:tc>
-        <w:tc>
-          <w:tcPr>
-            <w:tcW w:w="4155" w:type="dxa"/>
-            <w:tcBorders>
-              <w:top w:val="single" w:sz="4" w:space="0" w:color="000000"/>
-              <w:left w:val="single" w:sz="4" w:space="0" w:color="000000"/>
-              <w:bottom w:val="single" w:sz="4" w:space="0" w:color="000000"/>
-              <w:right w:val="single" w:sz="4" w:space="0" w:color="000000"/>
-            </w:tcBorders>
-            <w:tcMar>
-              <w:top w:w="0" w:type="dxa"/>
-              <w:left w:w="108" w:type="dxa"/>
-              <w:bottom w:w="0" w:type="dxa"/>
-              <w:right w:w="108" w:type="dxa"/>
-            </w:tcMar>
-          </w:tcPr>
-          <w:p>
-            <w:pPr>
-              <w:shd w:val="clear" w:color="auto" w:fill="FFFFFF"/>
-              <w:spacing w:after="0" w:line="240" w:lineRule="auto"/>
-            </w:pPr>
-            <w:r>
-              <w:rPr>
-                <w:color w:val="222222"/>
-              </w:rPr>
-              <w:t>The user must be able to edit or  update   his profile de</w:t>
-            </w:r>
-            <w:r>
-              <w:rPr>
-                <w:color w:val="222222"/>
-              </w:rPr>
-              <w:t>tails</w:t>
-            </w:r>
-          </w:p>
-        </w:tc>
-        <w:tc>
-          <w:tcPr>
-            <w:tcW w:w="1800" w:type="dxa"/>
-            <w:tcBorders>
-              <w:top w:val="single" w:sz="4" w:space="0" w:color="000000"/>
-              <w:left w:val="single" w:sz="4" w:space="0" w:color="000000"/>
-              <w:bottom w:val="single" w:sz="4" w:space="0" w:color="000000"/>
-              <w:right w:val="single" w:sz="4" w:space="0" w:color="000000"/>
-            </w:tcBorders>
-            <w:tcMar>
-              <w:top w:w="0" w:type="dxa"/>
-              <w:left w:w="108" w:type="dxa"/>
-              <w:bottom w:w="0" w:type="dxa"/>
-              <w:right w:w="108" w:type="dxa"/>
-            </w:tcMar>
-          </w:tcPr>
-          <w:p>
-            <w:pPr>
-              <w:spacing w:line="240" w:lineRule="auto"/>
-              <w:jc w:val="center"/>
-            </w:pPr>
-            <w:r>
-              <w:rPr>
-                <w:color w:val="000000"/>
-              </w:rPr>
-              <w:t>Must</w:t>
-            </w:r>
-          </w:p>
-        </w:tc>
-        <w:tc>
-          <w:tcPr>
-            <w:tcW w:w="3495" w:type="dxa"/>
-            <w:tcBorders>
-              <w:top w:val="single" w:sz="4" w:space="0" w:color="000000"/>
-              <w:left w:val="single" w:sz="4" w:space="0" w:color="000000"/>
-              <w:bottom w:val="single" w:sz="4" w:space="0" w:color="000000"/>
-              <w:right w:val="single" w:sz="4" w:space="0" w:color="000000"/>
-            </w:tcBorders>
-            <w:tcMar>
-              <w:top w:w="0" w:type="dxa"/>
-              <w:left w:w="108" w:type="dxa"/>
-              <w:bottom w:w="0" w:type="dxa"/>
-              <w:right w:w="108" w:type="dxa"/>
-            </w:tcMar>
-          </w:tcPr>
-          <w:p>
-            <w:pPr>
-              <w:spacing w:line="240" w:lineRule="auto"/>
-            </w:pPr>
-            <w:r>
-              <w:rPr>
-                <w:color w:val="000000"/>
-              </w:rPr>
-              <w:t xml:space="preserve">The system shall update the database to update information about </w:t>
-            </w:r>
-            <w:r>
-              <w:rPr>
-                <w:color w:val="222222"/>
-              </w:rPr>
-              <w:t xml:space="preserve">profile </w:t>
-            </w:r>
-            <w:r>
-              <w:rPr>
-                <w:color w:val="000000"/>
-              </w:rPr>
-              <w:t>details.</w:t>
-            </w:r>
-          </w:p>
-        </w:tc>
-      </w:tr>
-      <w:tr>
-        <w:tc>
-          <w:tcPr>
-            <w:tcW w:w="1275" w:type="dxa"/>
-            <w:tcBorders>
-              <w:top w:val="single" w:sz="4" w:space="0" w:color="000000"/>
-              <w:left w:val="single" w:sz="4" w:space="0" w:color="000000"/>
-              <w:bottom w:val="single" w:sz="4" w:space="0" w:color="000000"/>
-              <w:right w:val="single" w:sz="4" w:space="0" w:color="000000"/>
-            </w:tcBorders>
-            <w:tcMar>
-              <w:top w:w="0" w:type="dxa"/>
-              <w:left w:w="108" w:type="dxa"/>
-              <w:bottom w:w="0" w:type="dxa"/>
-              <w:right w:w="108" w:type="dxa"/>
-            </w:tcMar>
-          </w:tcPr>
-          <w:p>
-            <w:pPr>
-              <w:spacing w:line="240" w:lineRule="auto"/>
-              <w:jc w:val="center"/>
-            </w:pPr>
-            <w:r>
-              <w:rPr>
-                <w:color w:val="000000"/>
-              </w:rPr>
-              <w:t>FR16</w:t>
-            </w:r>
-          </w:p>
-        </w:tc>
-        <w:tc>
-          <w:tcPr>
-            <w:tcW w:w="4155" w:type="dxa"/>
-            <w:tcBorders>
-              <w:top w:val="single" w:sz="4" w:space="0" w:color="000000"/>
-              <w:left w:val="single" w:sz="4" w:space="0" w:color="000000"/>
-              <w:bottom w:val="single" w:sz="4" w:space="0" w:color="000000"/>
-              <w:right w:val="single" w:sz="4" w:space="0" w:color="000000"/>
-            </w:tcBorders>
-            <w:tcMar>
-              <w:top w:w="0" w:type="dxa"/>
-              <w:left w:w="108" w:type="dxa"/>
-              <w:bottom w:w="0" w:type="dxa"/>
-              <w:right w:w="108" w:type="dxa"/>
-            </w:tcMar>
-          </w:tcPr>
-          <w:p>
-            <w:pPr>
-              <w:spacing w:line="240" w:lineRule="auto"/>
-            </w:pPr>
-            <w:r>
-              <w:rPr>
-                <w:color w:val="000000"/>
-              </w:rPr>
-              <w:t>The user shall be able to change his profile picture.</w:t>
-            </w:r>
-          </w:p>
-        </w:tc>
-        <w:tc>
-          <w:tcPr>
-            <w:tcW w:w="1800" w:type="dxa"/>
-            <w:tcBorders>
-              <w:top w:val="single" w:sz="4" w:space="0" w:color="000000"/>
-              <w:left w:val="single" w:sz="4" w:space="0" w:color="000000"/>
-              <w:bottom w:val="single" w:sz="4" w:space="0" w:color="000000"/>
-              <w:right w:val="single" w:sz="4" w:space="0" w:color="000000"/>
-            </w:tcBorders>
-            <w:tcMar>
-              <w:top w:w="0" w:type="dxa"/>
-              <w:left w:w="108" w:type="dxa"/>
-              <w:bottom w:w="0" w:type="dxa"/>
-              <w:right w:w="108" w:type="dxa"/>
-            </w:tcMar>
-          </w:tcPr>
-          <w:p>
-            <w:pPr>
-              <w:spacing w:line="240" w:lineRule="auto"/>
-              <w:jc w:val="center"/>
-            </w:pPr>
-            <w:r>
-              <w:t>Would</w:t>
-            </w:r>
-          </w:p>
-        </w:tc>
-        <w:tc>
-          <w:tcPr>
-            <w:tcW w:w="3495" w:type="dxa"/>
-            <w:tcBorders>
-              <w:top w:val="single" w:sz="4" w:space="0" w:color="000000"/>
-              <w:left w:val="single" w:sz="4" w:space="0" w:color="000000"/>
-              <w:bottom w:val="single" w:sz="4" w:space="0" w:color="000000"/>
-              <w:right w:val="single" w:sz="4" w:space="0" w:color="000000"/>
-            </w:tcBorders>
-            <w:tcMar>
-              <w:top w:w="0" w:type="dxa"/>
-              <w:left w:w="108" w:type="dxa"/>
-              <w:bottom w:w="0" w:type="dxa"/>
-              <w:right w:w="108" w:type="dxa"/>
-            </w:tcMar>
-          </w:tcPr>
-          <w:p>
-            <w:pPr>
-              <w:spacing w:line="240" w:lineRule="auto"/>
-            </w:pPr>
-            <w:r>
-              <w:rPr>
-                <w:color w:val="000000"/>
-              </w:rPr>
-              <w:t>The system shall update the database to modify the user’s profile information.</w:t>
-            </w:r>
-          </w:p>
-        </w:tc>
-      </w:tr>
-      <w:tr>
-        <w:tc>
-          <w:tcPr>
-            <w:tcW w:w="1275" w:type="dxa"/>
-            <w:tcBorders>
-              <w:top w:val="single" w:sz="4" w:space="0" w:color="000000"/>
-              <w:left w:val="single" w:sz="4" w:space="0" w:color="000000"/>
-              <w:bottom w:val="single" w:sz="4" w:space="0" w:color="000000"/>
-              <w:right w:val="single" w:sz="4" w:space="0" w:color="000000"/>
-            </w:tcBorders>
-            <w:tcMar>
-              <w:top w:w="0" w:type="dxa"/>
-              <w:left w:w="108" w:type="dxa"/>
-              <w:bottom w:w="0" w:type="dxa"/>
-              <w:right w:w="108" w:type="dxa"/>
-            </w:tcMar>
-          </w:tcPr>
-          <w:p>
-            <w:pPr>
-              <w:spacing w:line="240" w:lineRule="auto"/>
-              <w:jc w:val="center"/>
-            </w:pPr>
-            <w:r>
-              <w:t>FR17</w:t>
-            </w:r>
-          </w:p>
-        </w:tc>
-        <w:tc>
-          <w:tcPr>
-            <w:tcW w:w="4155" w:type="dxa"/>
-            <w:tcBorders>
-              <w:top w:val="single" w:sz="4" w:space="0" w:color="000000"/>
-              <w:left w:val="single" w:sz="4" w:space="0" w:color="000000"/>
-              <w:bottom w:val="single" w:sz="4" w:space="0" w:color="000000"/>
-              <w:right w:val="single" w:sz="4" w:space="0" w:color="000000"/>
-            </w:tcBorders>
-            <w:tcMar>
-              <w:top w:w="0" w:type="dxa"/>
-              <w:left w:w="108" w:type="dxa"/>
-              <w:bottom w:w="0" w:type="dxa"/>
-              <w:right w:w="108" w:type="dxa"/>
-            </w:tcMar>
-          </w:tcPr>
-          <w:p>
-            <w:pPr>
-              <w:spacing w:line="240" w:lineRule="auto"/>
-            </w:pPr>
-            <w:r>
-              <w:rPr>
-                <w:color w:val="222222"/>
-                <w:highlight w:val="white"/>
-              </w:rPr>
-              <w:t xml:space="preserve">Application must have a camera and a microphone </w:t>
-            </w:r>
-            <w:r>
-              <w:rPr>
-                <w:color w:val="222222"/>
-                <w:highlight w:val="white"/>
-              </w:rPr>
-              <w:t>feature</w:t>
-            </w:r>
-            <w:r>
-              <w:rPr>
-                <w:color w:val="222222"/>
-                <w:highlight w:val="white"/>
-              </w:rPr>
-              <w:t>. T</w:t>
-            </w:r>
-            <w:r>
-              <w:rPr>
-                <w:color w:val="222222"/>
-                <w:highlight w:val="white"/>
-              </w:rPr>
-              <w:t>he user can capture pictures and videos of the birds and he can also record the bird’s sounds.</w:t>
-            </w:r>
-          </w:p>
-        </w:tc>
-        <w:tc>
-          <w:tcPr>
-            <w:tcW w:w="1800" w:type="dxa"/>
-            <w:tcBorders>
-              <w:top w:val="single" w:sz="4" w:space="0" w:color="000000"/>
-              <w:left w:val="single" w:sz="4" w:space="0" w:color="000000"/>
-              <w:bottom w:val="single" w:sz="4" w:space="0" w:color="000000"/>
-              <w:right w:val="single" w:sz="4" w:space="0" w:color="000000"/>
-            </w:tcBorders>
-            <w:tcMar>
-              <w:top w:w="0" w:type="dxa"/>
-              <w:left w:w="108" w:type="dxa"/>
-              <w:bottom w:w="0" w:type="dxa"/>
-              <w:right w:w="108" w:type="dxa"/>
-            </w:tcMar>
-          </w:tcPr>
-          <w:p>
-            <w:pPr>
-              <w:spacing w:line="240" w:lineRule="auto"/>
-              <w:jc w:val="center"/>
-            </w:pPr>
-            <w:r>
-              <w:t>Must</w:t>
-            </w:r>
-          </w:p>
-        </w:tc>
-        <w:tc>
-          <w:tcPr>
-            <w:tcW w:w="3495" w:type="dxa"/>
-            <w:tcBorders>
-              <w:top w:val="single" w:sz="4" w:space="0" w:color="000000"/>
-              <w:left w:val="single" w:sz="4" w:space="0" w:color="000000"/>
-              <w:bottom w:val="single" w:sz="4" w:space="0" w:color="000000"/>
-              <w:right w:val="single" w:sz="4" w:space="0" w:color="000000"/>
-            </w:tcBorders>
-            <w:tcMar>
-              <w:top w:w="0" w:type="dxa"/>
-              <w:left w:w="108" w:type="dxa"/>
-              <w:bottom w:w="0" w:type="dxa"/>
-              <w:right w:w="108" w:type="dxa"/>
-            </w:tcMar>
-          </w:tcPr>
-          <w:p>
-            <w:pPr>
-              <w:spacing w:line="240" w:lineRule="auto"/>
-            </w:pPr>
-            <w:r>
-              <w:t>The system wi</w:t>
-            </w:r>
-            <w:r>
-              <w:t>ll allow the  user to use a camera and sound recorder to capture a picture or a video and to record the sounds of the birds.</w:t>
-            </w:r>
-          </w:p>
-        </w:tc>
-      </w:tr>
-      <w:tr>
-        <w:tc>
-          <w:tcPr>
-            <w:tcW w:w="1275" w:type="dxa"/>
-            <w:tcBorders>
-              <w:top w:val="single" w:sz="4" w:space="0" w:color="000000"/>
-              <w:left w:val="single" w:sz="4" w:space="0" w:color="000000"/>
-              <w:bottom w:val="single" w:sz="4" w:space="0" w:color="000000"/>
-              <w:right w:val="single" w:sz="4" w:space="0" w:color="000000"/>
-            </w:tcBorders>
-            <w:tcMar>
-              <w:top w:w="0" w:type="dxa"/>
-              <w:left w:w="108" w:type="dxa"/>
-              <w:bottom w:w="0" w:type="dxa"/>
-              <w:right w:w="108" w:type="dxa"/>
-            </w:tcMar>
-          </w:tcPr>
-          <w:p>
-            <w:pPr>
-              <w:spacing w:line="240" w:lineRule="auto"/>
-              <w:jc w:val="center"/>
-            </w:pPr>
-            <w:r>
-              <w:t>FR18</w:t>
-            </w:r>
-          </w:p>
-        </w:tc>
-        <w:tc>
-          <w:tcPr>
-            <w:tcW w:w="4155" w:type="dxa"/>
-            <w:tcBorders>
-              <w:top w:val="single" w:sz="4" w:space="0" w:color="000000"/>
-              <w:left w:val="single" w:sz="4" w:space="0" w:color="000000"/>
-              <w:bottom w:val="single" w:sz="4" w:space="0" w:color="000000"/>
-              <w:right w:val="single" w:sz="4" w:space="0" w:color="000000"/>
-            </w:tcBorders>
-            <w:tcMar>
-              <w:top w:w="0" w:type="dxa"/>
-              <w:left w:w="108" w:type="dxa"/>
-              <w:bottom w:w="0" w:type="dxa"/>
-              <w:right w:w="108" w:type="dxa"/>
-            </w:tcMar>
-          </w:tcPr>
-          <w:p>
-            <w:pPr>
-              <w:spacing w:line="240" w:lineRule="auto"/>
-            </w:pPr>
-            <w:r>
-              <w:rPr>
-                <w:color w:val="222222"/>
-                <w:highlight w:val="white"/>
-              </w:rPr>
-              <w:t>Application must ask user permissions for the camera and microphone access.</w:t>
-            </w:r>
-          </w:p>
-        </w:tc>
-        <w:tc>
-          <w:tcPr>
-            <w:tcW w:w="1800" w:type="dxa"/>
-            <w:tcBorders>
-              <w:top w:val="single" w:sz="4" w:space="0" w:color="000000"/>
-              <w:left w:val="single" w:sz="4" w:space="0" w:color="000000"/>
-              <w:bottom w:val="single" w:sz="4" w:space="0" w:color="000000"/>
-              <w:right w:val="single" w:sz="4" w:space="0" w:color="000000"/>
-            </w:tcBorders>
-            <w:tcMar>
-              <w:top w:w="0" w:type="dxa"/>
-              <w:left w:w="108" w:type="dxa"/>
-              <w:bottom w:w="0" w:type="dxa"/>
-              <w:right w:w="108" w:type="dxa"/>
-            </w:tcMar>
-          </w:tcPr>
-          <w:p>
-            <w:pPr>
-              <w:spacing w:line="240" w:lineRule="auto"/>
-              <w:jc w:val="center"/>
-            </w:pPr>
-            <w:r>
-              <w:t>Must</w:t>
-            </w:r>
-          </w:p>
-        </w:tc>
-        <w:tc>
-          <w:tcPr>
-            <w:tcW w:w="3495" w:type="dxa"/>
-            <w:tcBorders>
-              <w:top w:val="single" w:sz="4" w:space="0" w:color="000000"/>
-              <w:left w:val="single" w:sz="4" w:space="0" w:color="000000"/>
-              <w:bottom w:val="single" w:sz="4" w:space="0" w:color="000000"/>
-              <w:right w:val="single" w:sz="4" w:space="0" w:color="000000"/>
-            </w:tcBorders>
-            <w:tcMar>
-              <w:top w:w="0" w:type="dxa"/>
-              <w:left w:w="108" w:type="dxa"/>
-              <w:bottom w:w="0" w:type="dxa"/>
-              <w:right w:w="108" w:type="dxa"/>
-            </w:tcMar>
-          </w:tcPr>
-          <w:p>
-            <w:pPr>
-              <w:spacing w:line="240" w:lineRule="auto"/>
-            </w:pPr>
-            <w:r>
-              <w:t>The system  must ask the user to set permiss</w:t>
-            </w:r>
-            <w:r>
-              <w:t>ions to access the camera and microphone.</w:t>
-            </w:r>
-          </w:p>
-        </w:tc>
-      </w:tr>
-      <w:tr>
-        <w:tc>
-          <w:tcPr>
-            <w:tcW w:w="1275" w:type="dxa"/>
-            <w:tcBorders>
-              <w:top w:val="single" w:sz="4" w:space="0" w:color="000000"/>
-              <w:left w:val="single" w:sz="4" w:space="0" w:color="000000"/>
-              <w:bottom w:val="single" w:sz="4" w:space="0" w:color="000000"/>
-              <w:right w:val="single" w:sz="4" w:space="0" w:color="000000"/>
-            </w:tcBorders>
-            <w:tcMar>
-              <w:top w:w="0" w:type="dxa"/>
-              <w:left w:w="108" w:type="dxa"/>
-              <w:bottom w:w="0" w:type="dxa"/>
-              <w:right w:w="108" w:type="dxa"/>
-            </w:tcMar>
-          </w:tcPr>
-          <w:p>
-            <w:pPr>
-              <w:spacing w:line="240" w:lineRule="auto"/>
-              <w:jc w:val="center"/>
-            </w:pPr>
-            <w:r>
-              <w:t>FR19</w:t>
-            </w:r>
-          </w:p>
-        </w:tc>
-        <w:tc>
-          <w:tcPr>
-            <w:tcW w:w="4155" w:type="dxa"/>
-            <w:tcBorders>
-              <w:top w:val="single" w:sz="4" w:space="0" w:color="000000"/>
-              <w:left w:val="single" w:sz="4" w:space="0" w:color="000000"/>
-              <w:bottom w:val="single" w:sz="4" w:space="0" w:color="000000"/>
-              <w:right w:val="single" w:sz="4" w:space="0" w:color="000000"/>
-            </w:tcBorders>
-            <w:tcMar>
-              <w:top w:w="0" w:type="dxa"/>
-              <w:left w:w="108" w:type="dxa"/>
-              <w:bottom w:w="0" w:type="dxa"/>
-              <w:right w:w="108" w:type="dxa"/>
-            </w:tcMar>
-          </w:tcPr>
-          <w:p>
-            <w:pPr>
-              <w:spacing w:line="240" w:lineRule="auto"/>
-            </w:pPr>
-            <w:r>
-              <w:rPr>
-                <w:color w:val="222222"/>
-                <w:highlight w:val="white"/>
-              </w:rPr>
-              <w:t>The Application must ask the  user permission for location access.</w:t>
-            </w:r>
-          </w:p>
-        </w:tc>
-        <w:tc>
-          <w:tcPr>
-            <w:tcW w:w="1800" w:type="dxa"/>
-            <w:tcBorders>
-              <w:top w:val="single" w:sz="4" w:space="0" w:color="000000"/>
-              <w:left w:val="single" w:sz="4" w:space="0" w:color="000000"/>
-              <w:bottom w:val="single" w:sz="4" w:space="0" w:color="000000"/>
-              <w:right w:val="single" w:sz="4" w:space="0" w:color="000000"/>
-            </w:tcBorders>
-            <w:tcMar>
-              <w:top w:w="0" w:type="dxa"/>
-              <w:left w:w="108" w:type="dxa"/>
-              <w:bottom w:w="0" w:type="dxa"/>
-              <w:right w:w="108" w:type="dxa"/>
-            </w:tcMar>
-          </w:tcPr>
-          <w:p>
-            <w:pPr>
-              <w:spacing w:line="240" w:lineRule="auto"/>
-              <w:jc w:val="center"/>
-            </w:pPr>
-            <w:r>
-              <w:t>Must</w:t>
-            </w:r>
-          </w:p>
-        </w:tc>
-        <w:tc>
-          <w:tcPr>
-            <w:tcW w:w="3495" w:type="dxa"/>
-            <w:tcBorders>
-              <w:top w:val="single" w:sz="4" w:space="0" w:color="000000"/>
-              <w:left w:val="single" w:sz="4" w:space="0" w:color="000000"/>
-              <w:bottom w:val="single" w:sz="4" w:space="0" w:color="000000"/>
-              <w:right w:val="single" w:sz="4" w:space="0" w:color="000000"/>
-            </w:tcBorders>
-            <w:tcMar>
-              <w:top w:w="0" w:type="dxa"/>
-              <w:left w:w="108" w:type="dxa"/>
-              <w:bottom w:w="0" w:type="dxa"/>
-              <w:right w:w="108" w:type="dxa"/>
-            </w:tcMar>
-          </w:tcPr>
-          <w:p>
-            <w:pPr>
-              <w:spacing w:line="240" w:lineRule="auto"/>
-            </w:pPr>
-            <w:r>
-              <w:t xml:space="preserve">The system  must ask the user to set permissions to access </w:t>
-            </w:r>
-            <w:r>
-              <w:rPr>
-                <w:color w:val="222222"/>
-                <w:highlight w:val="white"/>
-              </w:rPr>
-              <w:t>location services.</w:t>
-            </w:r>
-          </w:p>
-        </w:tc>
-      </w:tr>
-      <w:tr>
-        <w:tc>
-          <w:tcPr>
-            <w:tcW w:w="1275" w:type="dxa"/>
-            <w:tcBorders>
-              <w:top w:val="single" w:sz="4" w:space="0" w:color="000000"/>
-              <w:left w:val="single" w:sz="4" w:space="0" w:color="000000"/>
-              <w:bottom w:val="single" w:sz="4" w:space="0" w:color="000000"/>
-              <w:right w:val="single" w:sz="4" w:space="0" w:color="000000"/>
-            </w:tcBorders>
-            <w:tcMar>
-              <w:top w:w="0" w:type="dxa"/>
-              <w:left w:w="108" w:type="dxa"/>
-              <w:bottom w:w="0" w:type="dxa"/>
-              <w:right w:w="108" w:type="dxa"/>
-            </w:tcMar>
-          </w:tcPr>
-          <w:p>
-            <w:pPr>
-              <w:spacing w:line="240" w:lineRule="auto"/>
-              <w:jc w:val="center"/>
-            </w:pPr>
-            <w:r>
-              <w:rPr>
-                <w:color w:val="000000"/>
-              </w:rPr>
-              <w:t>FR</w:t>
-            </w:r>
-            <w:r>
-              <w:t>20</w:t>
-            </w:r>
-          </w:p>
-        </w:tc>
-        <w:tc>
-          <w:tcPr>
-            <w:tcW w:w="4155" w:type="dxa"/>
-            <w:tcBorders>
-              <w:top w:val="single" w:sz="4" w:space="0" w:color="000000"/>
-              <w:left w:val="single" w:sz="4" w:space="0" w:color="000000"/>
-              <w:bottom w:val="single" w:sz="4" w:space="0" w:color="000000"/>
-              <w:right w:val="single" w:sz="4" w:space="0" w:color="000000"/>
-            </w:tcBorders>
-            <w:tcMar>
-              <w:top w:w="0" w:type="dxa"/>
-              <w:left w:w="108" w:type="dxa"/>
-              <w:bottom w:w="0" w:type="dxa"/>
-              <w:right w:w="108" w:type="dxa"/>
-            </w:tcMar>
-          </w:tcPr>
-          <w:p>
-            <w:pPr>
-              <w:spacing w:line="240" w:lineRule="auto"/>
-            </w:pPr>
-            <w:r>
-              <w:rPr>
-                <w:color w:val="000000"/>
-              </w:rPr>
-              <w:t xml:space="preserve">On the settings/preferences page , the user can turn on/off the option to receive a notification if he is in close proximity to the site’s location of a featured </w:t>
-            </w:r>
-            <w:r>
-              <w:rPr>
-                <w:color w:val="000000"/>
-              </w:rPr>
-              <w:t>bird. User</w:t>
-            </w:r>
-            <w:r>
-              <w:rPr>
-                <w:color w:val="000000"/>
-              </w:rPr>
-              <w:t xml:space="preserve"> can even set the proximity radius from his location of a featured bird.</w:t>
-            </w:r>
-          </w:p>
-        </w:tc>
-        <w:tc>
-          <w:tcPr>
-            <w:tcW w:w="1800" w:type="dxa"/>
-            <w:tcBorders>
-              <w:top w:val="single" w:sz="4" w:space="0" w:color="000000"/>
-              <w:left w:val="single" w:sz="4" w:space="0" w:color="000000"/>
-              <w:bottom w:val="single" w:sz="4" w:space="0" w:color="000000"/>
-              <w:right w:val="single" w:sz="4" w:space="0" w:color="000000"/>
-            </w:tcBorders>
-            <w:tcMar>
-              <w:top w:w="0" w:type="dxa"/>
-              <w:left w:w="108" w:type="dxa"/>
-              <w:bottom w:w="0" w:type="dxa"/>
-              <w:right w:w="108" w:type="dxa"/>
-            </w:tcMar>
-          </w:tcPr>
-          <w:p>
-            <w:pPr>
-              <w:spacing w:line="240" w:lineRule="auto"/>
-              <w:jc w:val="center"/>
-            </w:pPr>
-            <w:r>
-              <w:rPr>
-                <w:color w:val="000000"/>
-              </w:rPr>
-              <w:t>Should</w:t>
-            </w:r>
-          </w:p>
-        </w:tc>
-        <w:tc>
-          <w:tcPr>
-            <w:tcW w:w="3495" w:type="dxa"/>
-            <w:tcBorders>
-              <w:top w:val="single" w:sz="4" w:space="0" w:color="000000"/>
-              <w:left w:val="single" w:sz="4" w:space="0" w:color="000000"/>
-              <w:bottom w:val="single" w:sz="4" w:space="0" w:color="000000"/>
-              <w:right w:val="single" w:sz="4" w:space="0" w:color="000000"/>
-            </w:tcBorders>
-            <w:tcMar>
-              <w:top w:w="0" w:type="dxa"/>
-              <w:left w:w="108" w:type="dxa"/>
-              <w:bottom w:w="0" w:type="dxa"/>
-              <w:right w:w="108" w:type="dxa"/>
-            </w:tcMar>
-          </w:tcPr>
-          <w:p>
-            <w:pPr>
-              <w:spacing w:line="240" w:lineRule="auto"/>
-            </w:pPr>
-            <w:r>
-              <w:rPr>
-                <w:color w:val="000000"/>
-              </w:rPr>
-              <w:t>The s</w:t>
-            </w:r>
-            <w:r>
-              <w:rPr>
-                <w:color w:val="000000"/>
-              </w:rPr>
-              <w:t>ystem shall use the online cloud/database notifications service.</w:t>
+              <w:t>The system shall use the online cloud/database notifications service.</w:t>
             </w:r>
           </w:p>
         </w:tc>
@@ -5378,13 +5131,7 @@
               <w:rPr>
                 <w:color w:val="000000"/>
               </w:rPr>
-              <w:t xml:space="preserve">The system will direct the user  to the respective pages </w:t>
-            </w:r>
-            <w:r>
-              <w:rPr>
-                <w:color w:val="000000"/>
-              </w:rPr>
-              <w:t>from these side menu items. </w:t>
+              <w:t>The system will direct the user  to the respective pages from these side menu items. </w:t>
             </w:r>
           </w:p>
         </w:tc>
@@ -5697,10 +5444,7 @@
               <w:t>The Notification page must contain various notifications received by  the user like about his favourite birds and featured birds with n</w:t>
             </w:r>
             <w:r>
-              <w:t xml:space="preserve">otification description on the left side and timestamp of the received notification on the right side. Each notification </w:t>
-            </w:r>
-            <w:r>
-              <w:t xml:space="preserve">will lead </w:t>
+              <w:t xml:space="preserve">otification description on the left side and timestamp of the received notification on the right side. Each notification will lead </w:t>
             </w:r>
             <w:r>
               <w:rPr>
@@ -5831,10 +5575,7 @@
               <w:spacing w:line="240" w:lineRule="auto"/>
             </w:pPr>
             <w:r>
-              <w:t xml:space="preserve">The user shall receive a notification if he is in close </w:t>
-            </w:r>
-            <w:r>
-              <w:t>proximity to the location  of any of his favourite/featured bird’s collections. He can set the proximity radius in settings. </w:t>
+              <w:t>The user shall receive a notification if he is in close proximity to the location  of any of his favourite/featured bird’s collections. He can set the proximity radius in settings. </w:t>
             </w:r>
           </w:p>
         </w:tc>
@@ -6260,7 +6001,7 @@
           <w:szCs w:val="28"/>
         </w:rPr>
         <w:lastRenderedPageBreak/>
-        <w:t>Non-Functional Requirements:</w:t>
+        <w:t>Non-Functional Requirements</w:t>
       </w:r>
     </w:p>
     <w:p>
@@ -7151,19 +6892,7 @@
               <w:rPr>
                 <w:color w:val="000000"/>
               </w:rPr>
-              <w:t xml:space="preserve"> </w:t>
-            </w:r>
-            <w:r>
-              <w:rPr>
-                <w:color w:val="000000"/>
-              </w:rPr>
-              <w:t>The</w:t>
-            </w:r>
-            <w:r>
-              <w:rPr>
-                <w:color w:val="000000"/>
-              </w:rPr>
-              <w:t xml:space="preserve"> admin can add more features in future </w:t>
+              <w:t xml:space="preserve"> The admin can add more features in future </w:t>
             </w:r>
           </w:p>
         </w:tc>
@@ -7653,13 +7382,7 @@
               <w:rPr>
                 <w:color w:val="000000"/>
               </w:rPr>
-              <w:t>Get notification according to the n</w:t>
-            </w:r>
-            <w:r>
-              <w:rPr>
-                <w:color w:val="000000"/>
-              </w:rPr>
-              <w:t>ew region.</w:t>
+              <w:t>Get notification according to the new region.</w:t>
             </w:r>
           </w:p>
         </w:tc>
@@ -7682,6 +7405,1217 @@
         <w:ind w:right="304"/>
         <w:rPr>
           <w:color w:val="000000"/>
+        </w:rPr>
+      </w:pPr>
+    </w:p>
+    <w:p>
+      <w:pPr>
+        <w:widowControl w:val="0"/>
+        <w:pBdr>
+          <w:top w:val="nil"/>
+          <w:left w:val="nil"/>
+          <w:bottom w:val="nil"/>
+          <w:right w:val="nil"/>
+          <w:between w:val="nil"/>
+        </w:pBdr>
+        <w:tabs>
+          <w:tab w:val="left" w:pos="821"/>
+        </w:tabs>
+        <w:spacing w:before="14" w:after="0" w:line="256" w:lineRule="auto"/>
+        <w:ind w:right="304"/>
+        <w:rPr>
+          <w:color w:val="000000"/>
+        </w:rPr>
+      </w:pPr>
+    </w:p>
+    <w:p>
+      <w:pPr>
+        <w:widowControl w:val="0"/>
+        <w:pBdr>
+          <w:top w:val="nil"/>
+          <w:left w:val="nil"/>
+          <w:bottom w:val="nil"/>
+          <w:right w:val="nil"/>
+          <w:between w:val="nil"/>
+        </w:pBdr>
+        <w:tabs>
+          <w:tab w:val="left" w:pos="821"/>
+        </w:tabs>
+        <w:spacing w:before="14" w:after="0" w:line="256" w:lineRule="auto"/>
+        <w:ind w:right="304"/>
+        <w:rPr>
+          <w:color w:val="000000"/>
+        </w:rPr>
+      </w:pPr>
+    </w:p>
+    <w:p>
+      <w:pPr>
+        <w:widowControl w:val="0"/>
+        <w:pBdr>
+          <w:top w:val="nil"/>
+          <w:left w:val="nil"/>
+          <w:bottom w:val="nil"/>
+          <w:right w:val="nil"/>
+          <w:between w:val="nil"/>
+        </w:pBdr>
+        <w:tabs>
+          <w:tab w:val="left" w:pos="821"/>
+        </w:tabs>
+        <w:spacing w:before="14" w:after="0" w:line="256" w:lineRule="auto"/>
+        <w:ind w:right="304"/>
+        <w:rPr>
+          <w:color w:val="000000"/>
+        </w:rPr>
+      </w:pPr>
+    </w:p>
+    <w:p>
+      <w:pPr>
+        <w:widowControl w:val="0"/>
+        <w:pBdr>
+          <w:top w:val="nil"/>
+          <w:left w:val="nil"/>
+          <w:bottom w:val="nil"/>
+          <w:right w:val="nil"/>
+          <w:between w:val="nil"/>
+        </w:pBdr>
+        <w:tabs>
+          <w:tab w:val="left" w:pos="821"/>
+        </w:tabs>
+        <w:spacing w:before="14" w:after="0" w:line="256" w:lineRule="auto"/>
+        <w:ind w:right="304"/>
+        <w:rPr>
+          <w:b/>
+          <w:bCs/>
+          <w:color w:val="000000"/>
+          <w:sz w:val="28"/>
+          <w:szCs w:val="28"/>
+        </w:rPr>
+      </w:pPr>
+      <w:r>
+        <w:rPr>
+          <w:b/>
+          <w:bCs/>
+          <w:color w:val="000000"/>
+          <w:sz w:val="28"/>
+          <w:szCs w:val="28"/>
+        </w:rPr>
+        <w:lastRenderedPageBreak/>
+        <w:t>Use Case</w:t>
+      </w:r>
+      <w:r>
+        <w:rPr>
+          <w:b/>
+          <w:bCs/>
+          <w:color w:val="000000"/>
+          <w:sz w:val="28"/>
+          <w:szCs w:val="28"/>
+        </w:rPr>
+        <w:t xml:space="preserve"> Diagram</w:t>
+      </w:r>
+    </w:p>
+    <w:p>
+      <w:pPr>
+        <w:widowControl w:val="0"/>
+        <w:pBdr>
+          <w:top w:val="nil"/>
+          <w:left w:val="nil"/>
+          <w:bottom w:val="nil"/>
+          <w:right w:val="nil"/>
+          <w:between w:val="nil"/>
+        </w:pBdr>
+        <w:tabs>
+          <w:tab w:val="left" w:pos="821"/>
+        </w:tabs>
+        <w:spacing w:before="14" w:after="0" w:line="256" w:lineRule="auto"/>
+        <w:ind w:right="304"/>
+        <w:rPr>
+          <w:b/>
+          <w:bCs/>
+          <w:color w:val="000000"/>
+          <w:sz w:val="28"/>
+          <w:szCs w:val="28"/>
+        </w:rPr>
+      </w:pPr>
+    </w:p>
+    <w:p>
+      <w:pPr>
+        <w:widowControl w:val="0"/>
+        <w:pBdr>
+          <w:top w:val="nil"/>
+          <w:left w:val="nil"/>
+          <w:bottom w:val="nil"/>
+          <w:right w:val="nil"/>
+          <w:between w:val="nil"/>
+        </w:pBdr>
+        <w:tabs>
+          <w:tab w:val="left" w:pos="821"/>
+        </w:tabs>
+        <w:spacing w:before="14" w:after="0" w:line="256" w:lineRule="auto"/>
+        <w:ind w:right="304"/>
+        <w:rPr>
+          <w:b/>
+          <w:bCs/>
+          <w:color w:val="000000"/>
+          <w:sz w:val="28"/>
+          <w:szCs w:val="28"/>
+        </w:rPr>
+      </w:pPr>
+    </w:p>
+    <w:p>
+      <w:pPr>
+        <w:widowControl w:val="0"/>
+        <w:pBdr>
+          <w:top w:val="nil"/>
+          <w:left w:val="nil"/>
+          <w:bottom w:val="nil"/>
+          <w:right w:val="nil"/>
+          <w:between w:val="nil"/>
+        </w:pBdr>
+        <w:tabs>
+          <w:tab w:val="left" w:pos="821"/>
+        </w:tabs>
+        <w:spacing w:before="14" w:after="0" w:line="256" w:lineRule="auto"/>
+        <w:ind w:right="304"/>
+        <w:rPr>
+          <w:b/>
+          <w:bCs/>
+          <w:color w:val="000000"/>
+          <w:sz w:val="28"/>
+          <w:szCs w:val="28"/>
+        </w:rPr>
+      </w:pPr>
+    </w:p>
+    <w:p>
+      <w:pPr>
+        <w:widowControl w:val="0"/>
+        <w:pBdr>
+          <w:top w:val="nil"/>
+          <w:left w:val="nil"/>
+          <w:bottom w:val="nil"/>
+          <w:right w:val="nil"/>
+          <w:between w:val="nil"/>
+        </w:pBdr>
+        <w:tabs>
+          <w:tab w:val="left" w:pos="821"/>
+        </w:tabs>
+        <w:spacing w:before="14" w:after="0" w:line="256" w:lineRule="auto"/>
+        <w:ind w:right="304"/>
+        <w:rPr>
+          <w:color w:val="000000"/>
+        </w:rPr>
+      </w:pPr>
+      <w:r>
+        <w:rPr>
+          <w:noProof/>
+        </w:rPr>
+        <w:drawing>
+          <wp:inline distT="0" distB="0" distL="0" distR="0" wp14:anchorId="2C2770F2" wp14:editId="6765961C">
+            <wp:extent cx="5943600" cy="5071110"/>
+            <wp:effectExtent l="0" t="0" r="0" b="0"/>
+            <wp:docPr id="6" name="Picture 6"/>
+            <wp:cNvGraphicFramePr>
+              <a:graphicFrameLocks xmlns:a="http://schemas.openxmlformats.org/drawingml/2006/main" noChangeAspect="1"/>
+            </wp:cNvGraphicFramePr>
+            <a:graphic xmlns:a="http://schemas.openxmlformats.org/drawingml/2006/main">
+              <a:graphicData uri="http://schemas.openxmlformats.org/drawingml/2006/picture">
+                <pic:pic xmlns:pic="http://schemas.openxmlformats.org/drawingml/2006/picture">
+                  <pic:nvPicPr>
+                    <pic:cNvPr id="0" name="Picture 7"/>
+                    <pic:cNvPicPr>
+                      <a:picLocks noChangeAspect="1" noChangeArrowheads="1"/>
+                    </pic:cNvPicPr>
+                  </pic:nvPicPr>
+                  <pic:blipFill>
+                    <a:blip r:embed="rId6">
+                      <a:extLst>
+                        <a:ext uri="{28A0092B-C50C-407E-A947-70E740481C1C}">
+                          <a14:useLocalDpi xmlns:a14="http://schemas.microsoft.com/office/drawing/2010/main" val="0"/>
+                        </a:ext>
+                      </a:extLst>
+                    </a:blip>
+                    <a:srcRect/>
+                    <a:stretch>
+                      <a:fillRect/>
+                    </a:stretch>
+                  </pic:blipFill>
+                  <pic:spPr bwMode="auto">
+                    <a:xfrm>
+                      <a:off x="0" y="0"/>
+                      <a:ext cx="5943600" cy="5071110"/>
+                    </a:xfrm>
+                    <a:prstGeom prst="rect">
+                      <a:avLst/>
+                    </a:prstGeom>
+                    <a:noFill/>
+                    <a:ln>
+                      <a:noFill/>
+                    </a:ln>
+                  </pic:spPr>
+                </pic:pic>
+              </a:graphicData>
+            </a:graphic>
+          </wp:inline>
+        </w:drawing>
+      </w:r>
+      <w:r>
+        <w:rPr>
+          <w:noProof/>
+        </w:rPr>
+        <w:lastRenderedPageBreak/>
+        <w:drawing>
+          <wp:inline distT="0" distB="0" distL="0" distR="0" wp14:anchorId="0024B6FB" wp14:editId="67F79C0D">
+            <wp:extent cx="4946015" cy="4070985"/>
+            <wp:effectExtent l="0" t="0" r="6985" b="5715"/>
+            <wp:docPr id="5" name="Picture 5"/>
+            <wp:cNvGraphicFramePr>
+              <a:graphicFrameLocks xmlns:a="http://schemas.openxmlformats.org/drawingml/2006/main" noChangeAspect="1"/>
+            </wp:cNvGraphicFramePr>
+            <a:graphic xmlns:a="http://schemas.openxmlformats.org/drawingml/2006/main">
+              <a:graphicData uri="http://schemas.openxmlformats.org/drawingml/2006/picture">
+                <pic:pic xmlns:pic="http://schemas.openxmlformats.org/drawingml/2006/picture">
+                  <pic:nvPicPr>
+                    <pic:cNvPr id="0" name="Picture 6"/>
+                    <pic:cNvPicPr>
+                      <a:picLocks noChangeAspect="1" noChangeArrowheads="1"/>
+                    </pic:cNvPicPr>
+                  </pic:nvPicPr>
+                  <pic:blipFill>
+                    <a:blip r:embed="rId7">
+                      <a:extLst>
+                        <a:ext uri="{28A0092B-C50C-407E-A947-70E740481C1C}">
+                          <a14:useLocalDpi xmlns:a14="http://schemas.microsoft.com/office/drawing/2010/main" val="0"/>
+                        </a:ext>
+                      </a:extLst>
+                    </a:blip>
+                    <a:srcRect/>
+                    <a:stretch>
+                      <a:fillRect/>
+                    </a:stretch>
+                  </pic:blipFill>
+                  <pic:spPr bwMode="auto">
+                    <a:xfrm>
+                      <a:off x="0" y="0"/>
+                      <a:ext cx="4946015" cy="4070985"/>
+                    </a:xfrm>
+                    <a:prstGeom prst="rect">
+                      <a:avLst/>
+                    </a:prstGeom>
+                    <a:noFill/>
+                    <a:ln>
+                      <a:noFill/>
+                    </a:ln>
+                  </pic:spPr>
+                </pic:pic>
+              </a:graphicData>
+            </a:graphic>
+          </wp:inline>
+        </w:drawing>
+      </w:r>
+      <w:r>
+        <w:rPr>
+          <w:noProof/>
+        </w:rPr>
+        <w:drawing>
+          <wp:inline distT="0" distB="0" distL="0" distR="0" wp14:anchorId="1B8C5E1A" wp14:editId="1874E812">
+            <wp:extent cx="5943600" cy="3829050"/>
+            <wp:effectExtent l="0" t="0" r="0" b="0"/>
+            <wp:docPr id="4" name="Picture 4"/>
+            <wp:cNvGraphicFramePr>
+              <a:graphicFrameLocks xmlns:a="http://schemas.openxmlformats.org/drawingml/2006/main" noChangeAspect="1"/>
+            </wp:cNvGraphicFramePr>
+            <a:graphic xmlns:a="http://schemas.openxmlformats.org/drawingml/2006/main">
+              <a:graphicData uri="http://schemas.openxmlformats.org/drawingml/2006/picture">
+                <pic:pic xmlns:pic="http://schemas.openxmlformats.org/drawingml/2006/picture">
+                  <pic:nvPicPr>
+                    <pic:cNvPr id="0" name="Picture 5"/>
+                    <pic:cNvPicPr>
+                      <a:picLocks noChangeAspect="1" noChangeArrowheads="1"/>
+                    </pic:cNvPicPr>
+                  </pic:nvPicPr>
+                  <pic:blipFill>
+                    <a:blip r:embed="rId8">
+                      <a:extLst>
+                        <a:ext uri="{28A0092B-C50C-407E-A947-70E740481C1C}">
+                          <a14:useLocalDpi xmlns:a14="http://schemas.microsoft.com/office/drawing/2010/main" val="0"/>
+                        </a:ext>
+                      </a:extLst>
+                    </a:blip>
+                    <a:srcRect/>
+                    <a:stretch>
+                      <a:fillRect/>
+                    </a:stretch>
+                  </pic:blipFill>
+                  <pic:spPr bwMode="auto">
+                    <a:xfrm>
+                      <a:off x="0" y="0"/>
+                      <a:ext cx="5943600" cy="3829050"/>
+                    </a:xfrm>
+                    <a:prstGeom prst="rect">
+                      <a:avLst/>
+                    </a:prstGeom>
+                    <a:noFill/>
+                    <a:ln>
+                      <a:noFill/>
+                    </a:ln>
+                  </pic:spPr>
+                </pic:pic>
+              </a:graphicData>
+            </a:graphic>
+          </wp:inline>
+        </w:drawing>
+      </w:r>
+    </w:p>
+    <w:p>
+      <w:pPr>
+        <w:widowControl w:val="0"/>
+        <w:pBdr>
+          <w:top w:val="nil"/>
+          <w:left w:val="nil"/>
+          <w:bottom w:val="nil"/>
+          <w:right w:val="nil"/>
+          <w:between w:val="nil"/>
+        </w:pBdr>
+        <w:tabs>
+          <w:tab w:val="left" w:pos="821"/>
+        </w:tabs>
+        <w:spacing w:before="14" w:after="0" w:line="256" w:lineRule="auto"/>
+        <w:ind w:right="304"/>
+        <w:rPr>
+          <w:color w:val="000000"/>
+        </w:rPr>
+      </w:pPr>
+    </w:p>
+    <w:p>
+      <w:pPr>
+        <w:widowControl w:val="0"/>
+        <w:pBdr>
+          <w:top w:val="nil"/>
+          <w:left w:val="nil"/>
+          <w:bottom w:val="nil"/>
+          <w:right w:val="nil"/>
+          <w:between w:val="nil"/>
+        </w:pBdr>
+        <w:tabs>
+          <w:tab w:val="left" w:pos="821"/>
+        </w:tabs>
+        <w:spacing w:before="14" w:after="0" w:line="256" w:lineRule="auto"/>
+        <w:ind w:right="304"/>
+        <w:rPr>
+          <w:b/>
+          <w:bCs/>
+          <w:color w:val="000000"/>
+          <w:sz w:val="28"/>
+          <w:szCs w:val="28"/>
+        </w:rPr>
+      </w:pPr>
+      <w:r>
+        <w:rPr>
+          <w:b/>
+          <w:bCs/>
+          <w:color w:val="000000"/>
+          <w:sz w:val="28"/>
+          <w:szCs w:val="28"/>
+        </w:rPr>
+        <w:lastRenderedPageBreak/>
+        <w:t>Class Diagram</w:t>
+      </w:r>
+    </w:p>
+    <w:p>
+      <w:pPr>
+        <w:widowControl w:val="0"/>
+        <w:pBdr>
+          <w:top w:val="nil"/>
+          <w:left w:val="nil"/>
+          <w:bottom w:val="nil"/>
+          <w:right w:val="nil"/>
+          <w:between w:val="nil"/>
+        </w:pBdr>
+        <w:tabs>
+          <w:tab w:val="left" w:pos="821"/>
+        </w:tabs>
+        <w:spacing w:before="14" w:after="0" w:line="256" w:lineRule="auto"/>
+        <w:ind w:right="304"/>
+        <w:rPr>
+          <w:b/>
+          <w:bCs/>
+          <w:color w:val="000000"/>
+          <w:sz w:val="28"/>
+          <w:szCs w:val="28"/>
+        </w:rPr>
+      </w:pPr>
+    </w:p>
+    <w:p>
+      <w:pPr>
+        <w:widowControl w:val="0"/>
+        <w:pBdr>
+          <w:top w:val="nil"/>
+          <w:left w:val="nil"/>
+          <w:bottom w:val="nil"/>
+          <w:right w:val="nil"/>
+          <w:between w:val="nil"/>
+        </w:pBdr>
+        <w:tabs>
+          <w:tab w:val="left" w:pos="821"/>
+        </w:tabs>
+        <w:spacing w:before="14" w:after="0" w:line="256" w:lineRule="auto"/>
+        <w:ind w:right="304"/>
+        <w:rPr>
+          <w:b/>
+          <w:bCs/>
+          <w:color w:val="000000"/>
+          <w:sz w:val="28"/>
+          <w:szCs w:val="28"/>
+        </w:rPr>
+      </w:pPr>
+    </w:p>
+    <w:p>
+      <w:pPr>
+        <w:widowControl w:val="0"/>
+        <w:pBdr>
+          <w:top w:val="nil"/>
+          <w:left w:val="nil"/>
+          <w:bottom w:val="nil"/>
+          <w:right w:val="nil"/>
+          <w:between w:val="nil"/>
+        </w:pBdr>
+        <w:tabs>
+          <w:tab w:val="left" w:pos="821"/>
+        </w:tabs>
+        <w:spacing w:before="14" w:after="0" w:line="256" w:lineRule="auto"/>
+        <w:ind w:right="304"/>
+        <w:rPr>
+          <w:b/>
+          <w:bCs/>
+          <w:color w:val="000000"/>
+          <w:sz w:val="28"/>
+          <w:szCs w:val="28"/>
+        </w:rPr>
+      </w:pPr>
+    </w:p>
+    <w:p>
+      <w:pPr>
+        <w:widowControl w:val="0"/>
+        <w:pBdr>
+          <w:top w:val="nil"/>
+          <w:left w:val="nil"/>
+          <w:bottom w:val="nil"/>
+          <w:right w:val="nil"/>
+          <w:between w:val="nil"/>
+        </w:pBdr>
+        <w:tabs>
+          <w:tab w:val="left" w:pos="821"/>
+        </w:tabs>
+        <w:spacing w:before="14" w:after="0" w:line="256" w:lineRule="auto"/>
+        <w:ind w:right="304"/>
+        <w:rPr>
+          <w:b/>
+          <w:bCs/>
+          <w:color w:val="000000"/>
+          <w:sz w:val="28"/>
+          <w:szCs w:val="28"/>
+        </w:rPr>
+      </w:pPr>
+    </w:p>
+    <w:p>
+      <w:pPr>
+        <w:widowControl w:val="0"/>
+        <w:pBdr>
+          <w:top w:val="nil"/>
+          <w:left w:val="nil"/>
+          <w:bottom w:val="nil"/>
+          <w:right w:val="nil"/>
+          <w:between w:val="nil"/>
+        </w:pBdr>
+        <w:tabs>
+          <w:tab w:val="left" w:pos="821"/>
+        </w:tabs>
+        <w:spacing w:before="14" w:after="0" w:line="256" w:lineRule="auto"/>
+        <w:ind w:right="304"/>
+        <w:rPr>
+          <w:b/>
+          <w:bCs/>
+          <w:color w:val="000000"/>
+          <w:sz w:val="28"/>
+          <w:szCs w:val="28"/>
+        </w:rPr>
+      </w:pPr>
+      <w:r>
+        <w:rPr>
+          <w:noProof/>
+        </w:rPr>
+        <w:drawing>
+          <wp:inline distT="0" distB="0" distL="0" distR="0" wp14:anchorId="47327B9B" wp14:editId="4A8E3A6F">
+            <wp:extent cx="5943600" cy="3211195"/>
+            <wp:effectExtent l="0" t="0" r="0" b="8255"/>
+            <wp:docPr id="1" name="Picture 1"/>
+            <wp:cNvGraphicFramePr>
+              <a:graphicFrameLocks xmlns:a="http://schemas.openxmlformats.org/drawingml/2006/main" noChangeAspect="1"/>
+            </wp:cNvGraphicFramePr>
+            <a:graphic xmlns:a="http://schemas.openxmlformats.org/drawingml/2006/main">
+              <a:graphicData uri="http://schemas.openxmlformats.org/drawingml/2006/picture">
+                <pic:pic xmlns:pic="http://schemas.openxmlformats.org/drawingml/2006/picture">
+                  <pic:nvPicPr>
+                    <pic:cNvPr id="0" name="Picture 1"/>
+                    <pic:cNvPicPr>
+                      <a:picLocks noChangeAspect="1" noChangeArrowheads="1"/>
+                    </pic:cNvPicPr>
+                  </pic:nvPicPr>
+                  <pic:blipFill>
+                    <a:blip r:embed="rId9" cstate="print">
+                      <a:extLst>
+                        <a:ext uri="{28A0092B-C50C-407E-A947-70E740481C1C}">
+                          <a14:useLocalDpi xmlns:a14="http://schemas.microsoft.com/office/drawing/2010/main" val="0"/>
+                        </a:ext>
+                      </a:extLst>
+                    </a:blip>
+                    <a:srcRect/>
+                    <a:stretch>
+                      <a:fillRect/>
+                    </a:stretch>
+                  </pic:blipFill>
+                  <pic:spPr bwMode="auto">
+                    <a:xfrm>
+                      <a:off x="0" y="0"/>
+                      <a:ext cx="5943600" cy="3211195"/>
+                    </a:xfrm>
+                    <a:prstGeom prst="rect">
+                      <a:avLst/>
+                    </a:prstGeom>
+                    <a:noFill/>
+                    <a:ln>
+                      <a:noFill/>
+                    </a:ln>
+                  </pic:spPr>
+                </pic:pic>
+              </a:graphicData>
+            </a:graphic>
+          </wp:inline>
+        </w:drawing>
+      </w:r>
+    </w:p>
+    <w:p>
+      <w:pPr>
+        <w:widowControl w:val="0"/>
+        <w:pBdr>
+          <w:top w:val="nil"/>
+          <w:left w:val="nil"/>
+          <w:bottom w:val="nil"/>
+          <w:right w:val="nil"/>
+          <w:between w:val="nil"/>
+        </w:pBdr>
+        <w:tabs>
+          <w:tab w:val="left" w:pos="821"/>
+        </w:tabs>
+        <w:spacing w:before="14" w:after="0" w:line="256" w:lineRule="auto"/>
+        <w:ind w:right="304"/>
+        <w:rPr>
+          <w:b/>
+          <w:bCs/>
+          <w:color w:val="000000"/>
+          <w:sz w:val="28"/>
+          <w:szCs w:val="28"/>
+        </w:rPr>
+      </w:pPr>
+    </w:p>
+    <w:p>
+      <w:pPr>
+        <w:widowControl w:val="0"/>
+        <w:pBdr>
+          <w:top w:val="nil"/>
+          <w:left w:val="nil"/>
+          <w:bottom w:val="nil"/>
+          <w:right w:val="nil"/>
+          <w:between w:val="nil"/>
+        </w:pBdr>
+        <w:tabs>
+          <w:tab w:val="left" w:pos="821"/>
+        </w:tabs>
+        <w:spacing w:before="14" w:after="0" w:line="256" w:lineRule="auto"/>
+        <w:ind w:right="304"/>
+        <w:rPr>
+          <w:b/>
+          <w:bCs/>
+          <w:color w:val="000000"/>
+          <w:sz w:val="28"/>
+          <w:szCs w:val="28"/>
+        </w:rPr>
+      </w:pPr>
+    </w:p>
+    <w:p>
+      <w:pPr>
+        <w:widowControl w:val="0"/>
+        <w:pBdr>
+          <w:top w:val="nil"/>
+          <w:left w:val="nil"/>
+          <w:bottom w:val="nil"/>
+          <w:right w:val="nil"/>
+          <w:between w:val="nil"/>
+        </w:pBdr>
+        <w:tabs>
+          <w:tab w:val="left" w:pos="821"/>
+        </w:tabs>
+        <w:spacing w:before="14" w:after="0" w:line="256" w:lineRule="auto"/>
+        <w:ind w:right="304"/>
+        <w:rPr>
+          <w:b/>
+          <w:bCs/>
+          <w:color w:val="000000"/>
+          <w:sz w:val="28"/>
+          <w:szCs w:val="28"/>
+        </w:rPr>
+      </w:pPr>
+    </w:p>
+    <w:p>
+      <w:pPr>
+        <w:widowControl w:val="0"/>
+        <w:pBdr>
+          <w:top w:val="nil"/>
+          <w:left w:val="nil"/>
+          <w:bottom w:val="nil"/>
+          <w:right w:val="nil"/>
+          <w:between w:val="nil"/>
+        </w:pBdr>
+        <w:tabs>
+          <w:tab w:val="left" w:pos="821"/>
+        </w:tabs>
+        <w:spacing w:before="14" w:after="0" w:line="256" w:lineRule="auto"/>
+        <w:ind w:right="304"/>
+        <w:rPr>
+          <w:b/>
+          <w:bCs/>
+          <w:color w:val="000000"/>
+          <w:sz w:val="28"/>
+          <w:szCs w:val="28"/>
+        </w:rPr>
+      </w:pPr>
+    </w:p>
+    <w:p>
+      <w:pPr>
+        <w:widowControl w:val="0"/>
+        <w:pBdr>
+          <w:top w:val="nil"/>
+          <w:left w:val="nil"/>
+          <w:bottom w:val="nil"/>
+          <w:right w:val="nil"/>
+          <w:between w:val="nil"/>
+        </w:pBdr>
+        <w:tabs>
+          <w:tab w:val="left" w:pos="821"/>
+        </w:tabs>
+        <w:spacing w:before="14" w:after="0" w:line="256" w:lineRule="auto"/>
+        <w:ind w:right="304"/>
+        <w:rPr>
+          <w:b/>
+          <w:bCs/>
+          <w:color w:val="000000"/>
+          <w:sz w:val="28"/>
+          <w:szCs w:val="28"/>
+        </w:rPr>
+      </w:pPr>
+    </w:p>
+    <w:p>
+      <w:pPr>
+        <w:widowControl w:val="0"/>
+        <w:pBdr>
+          <w:top w:val="nil"/>
+          <w:left w:val="nil"/>
+          <w:bottom w:val="nil"/>
+          <w:right w:val="nil"/>
+          <w:between w:val="nil"/>
+        </w:pBdr>
+        <w:tabs>
+          <w:tab w:val="left" w:pos="821"/>
+        </w:tabs>
+        <w:spacing w:before="14" w:after="0" w:line="256" w:lineRule="auto"/>
+        <w:ind w:right="304"/>
+        <w:rPr>
+          <w:b/>
+          <w:bCs/>
+          <w:color w:val="000000"/>
+          <w:sz w:val="28"/>
+          <w:szCs w:val="28"/>
+        </w:rPr>
+      </w:pPr>
+    </w:p>
+    <w:p>
+      <w:pPr>
+        <w:widowControl w:val="0"/>
+        <w:pBdr>
+          <w:top w:val="nil"/>
+          <w:left w:val="nil"/>
+          <w:bottom w:val="nil"/>
+          <w:right w:val="nil"/>
+          <w:between w:val="nil"/>
+        </w:pBdr>
+        <w:tabs>
+          <w:tab w:val="left" w:pos="821"/>
+        </w:tabs>
+        <w:spacing w:before="14" w:after="0" w:line="256" w:lineRule="auto"/>
+        <w:ind w:right="304"/>
+        <w:rPr>
+          <w:b/>
+          <w:bCs/>
+          <w:color w:val="000000"/>
+          <w:sz w:val="28"/>
+          <w:szCs w:val="28"/>
+        </w:rPr>
+      </w:pPr>
+    </w:p>
+    <w:p>
+      <w:pPr>
+        <w:widowControl w:val="0"/>
+        <w:pBdr>
+          <w:top w:val="nil"/>
+          <w:left w:val="nil"/>
+          <w:bottom w:val="nil"/>
+          <w:right w:val="nil"/>
+          <w:between w:val="nil"/>
+        </w:pBdr>
+        <w:tabs>
+          <w:tab w:val="left" w:pos="821"/>
+        </w:tabs>
+        <w:spacing w:before="14" w:after="0" w:line="256" w:lineRule="auto"/>
+        <w:ind w:right="304"/>
+        <w:rPr>
+          <w:b/>
+          <w:bCs/>
+          <w:color w:val="000000"/>
+          <w:sz w:val="28"/>
+          <w:szCs w:val="28"/>
+        </w:rPr>
+      </w:pPr>
+    </w:p>
+    <w:p>
+      <w:pPr>
+        <w:widowControl w:val="0"/>
+        <w:pBdr>
+          <w:top w:val="nil"/>
+          <w:left w:val="nil"/>
+          <w:bottom w:val="nil"/>
+          <w:right w:val="nil"/>
+          <w:between w:val="nil"/>
+        </w:pBdr>
+        <w:tabs>
+          <w:tab w:val="left" w:pos="821"/>
+        </w:tabs>
+        <w:spacing w:before="14" w:after="0" w:line="256" w:lineRule="auto"/>
+        <w:ind w:right="304"/>
+        <w:rPr>
+          <w:b/>
+          <w:bCs/>
+          <w:color w:val="000000"/>
+          <w:sz w:val="28"/>
+          <w:szCs w:val="28"/>
+        </w:rPr>
+      </w:pPr>
+    </w:p>
+    <w:p>
+      <w:pPr>
+        <w:widowControl w:val="0"/>
+        <w:pBdr>
+          <w:top w:val="nil"/>
+          <w:left w:val="nil"/>
+          <w:bottom w:val="nil"/>
+          <w:right w:val="nil"/>
+          <w:between w:val="nil"/>
+        </w:pBdr>
+        <w:tabs>
+          <w:tab w:val="left" w:pos="821"/>
+        </w:tabs>
+        <w:spacing w:before="14" w:after="0" w:line="256" w:lineRule="auto"/>
+        <w:ind w:right="304"/>
+        <w:rPr>
+          <w:b/>
+          <w:bCs/>
+          <w:color w:val="000000"/>
+          <w:sz w:val="28"/>
+          <w:szCs w:val="28"/>
+        </w:rPr>
+      </w:pPr>
+    </w:p>
+    <w:p>
+      <w:pPr>
+        <w:widowControl w:val="0"/>
+        <w:pBdr>
+          <w:top w:val="nil"/>
+          <w:left w:val="nil"/>
+          <w:bottom w:val="nil"/>
+          <w:right w:val="nil"/>
+          <w:between w:val="nil"/>
+        </w:pBdr>
+        <w:tabs>
+          <w:tab w:val="left" w:pos="821"/>
+        </w:tabs>
+        <w:spacing w:before="14" w:after="0" w:line="256" w:lineRule="auto"/>
+        <w:ind w:right="304"/>
+        <w:rPr>
+          <w:b/>
+          <w:bCs/>
+          <w:color w:val="000000"/>
+          <w:sz w:val="28"/>
+          <w:szCs w:val="28"/>
+        </w:rPr>
+      </w:pPr>
+    </w:p>
+    <w:p>
+      <w:pPr>
+        <w:widowControl w:val="0"/>
+        <w:pBdr>
+          <w:top w:val="nil"/>
+          <w:left w:val="nil"/>
+          <w:bottom w:val="nil"/>
+          <w:right w:val="nil"/>
+          <w:between w:val="nil"/>
+        </w:pBdr>
+        <w:tabs>
+          <w:tab w:val="left" w:pos="821"/>
+        </w:tabs>
+        <w:spacing w:before="14" w:after="0" w:line="256" w:lineRule="auto"/>
+        <w:ind w:right="304"/>
+        <w:rPr>
+          <w:b/>
+          <w:bCs/>
+          <w:color w:val="000000"/>
+          <w:sz w:val="28"/>
+          <w:szCs w:val="28"/>
+        </w:rPr>
+      </w:pPr>
+    </w:p>
+    <w:p>
+      <w:pPr>
+        <w:widowControl w:val="0"/>
+        <w:pBdr>
+          <w:top w:val="nil"/>
+          <w:left w:val="nil"/>
+          <w:bottom w:val="nil"/>
+          <w:right w:val="nil"/>
+          <w:between w:val="nil"/>
+        </w:pBdr>
+        <w:tabs>
+          <w:tab w:val="left" w:pos="821"/>
+        </w:tabs>
+        <w:spacing w:before="14" w:after="0" w:line="256" w:lineRule="auto"/>
+        <w:ind w:right="304"/>
+        <w:rPr>
+          <w:b/>
+          <w:bCs/>
+          <w:color w:val="000000"/>
+          <w:sz w:val="28"/>
+          <w:szCs w:val="28"/>
+        </w:rPr>
+      </w:pPr>
+    </w:p>
+    <w:p>
+      <w:pPr>
+        <w:widowControl w:val="0"/>
+        <w:pBdr>
+          <w:top w:val="nil"/>
+          <w:left w:val="nil"/>
+          <w:bottom w:val="nil"/>
+          <w:right w:val="nil"/>
+          <w:between w:val="nil"/>
+        </w:pBdr>
+        <w:tabs>
+          <w:tab w:val="left" w:pos="821"/>
+        </w:tabs>
+        <w:spacing w:before="14" w:after="0" w:line="256" w:lineRule="auto"/>
+        <w:ind w:right="304"/>
+        <w:rPr>
+          <w:b/>
+          <w:bCs/>
+          <w:color w:val="000000"/>
+          <w:sz w:val="28"/>
+          <w:szCs w:val="28"/>
+        </w:rPr>
+      </w:pPr>
+    </w:p>
+    <w:p>
+      <w:pPr>
+        <w:widowControl w:val="0"/>
+        <w:pBdr>
+          <w:top w:val="nil"/>
+          <w:left w:val="nil"/>
+          <w:bottom w:val="nil"/>
+          <w:right w:val="nil"/>
+          <w:between w:val="nil"/>
+        </w:pBdr>
+        <w:tabs>
+          <w:tab w:val="left" w:pos="821"/>
+        </w:tabs>
+        <w:spacing w:before="14" w:after="0" w:line="256" w:lineRule="auto"/>
+        <w:ind w:right="304"/>
+        <w:rPr>
+          <w:b/>
+          <w:bCs/>
+          <w:color w:val="000000"/>
+          <w:sz w:val="28"/>
+          <w:szCs w:val="28"/>
+        </w:rPr>
+      </w:pPr>
+    </w:p>
+    <w:p>
+      <w:pPr>
+        <w:widowControl w:val="0"/>
+        <w:pBdr>
+          <w:top w:val="nil"/>
+          <w:left w:val="nil"/>
+          <w:bottom w:val="nil"/>
+          <w:right w:val="nil"/>
+          <w:between w:val="nil"/>
+        </w:pBdr>
+        <w:tabs>
+          <w:tab w:val="left" w:pos="821"/>
+        </w:tabs>
+        <w:spacing w:before="14" w:after="0" w:line="256" w:lineRule="auto"/>
+        <w:ind w:right="304"/>
+        <w:rPr>
+          <w:b/>
+          <w:bCs/>
+          <w:color w:val="000000"/>
+          <w:sz w:val="28"/>
+          <w:szCs w:val="28"/>
+        </w:rPr>
+      </w:pPr>
+      <w:r>
+        <w:rPr>
+          <w:b/>
+          <w:bCs/>
+          <w:color w:val="000000"/>
+          <w:sz w:val="28"/>
+          <w:szCs w:val="28"/>
+        </w:rPr>
+        <w:lastRenderedPageBreak/>
+        <w:t>E-R</w:t>
+      </w:r>
+      <w:r>
+        <w:rPr>
+          <w:b/>
+          <w:bCs/>
+          <w:color w:val="000000"/>
+          <w:sz w:val="28"/>
+          <w:szCs w:val="28"/>
+        </w:rPr>
+        <w:t xml:space="preserve"> Diagram</w:t>
+      </w:r>
+    </w:p>
+    <w:p>
+      <w:pPr>
+        <w:widowControl w:val="0"/>
+        <w:pBdr>
+          <w:top w:val="nil"/>
+          <w:left w:val="nil"/>
+          <w:bottom w:val="nil"/>
+          <w:right w:val="nil"/>
+          <w:between w:val="nil"/>
+        </w:pBdr>
+        <w:tabs>
+          <w:tab w:val="left" w:pos="821"/>
+        </w:tabs>
+        <w:spacing w:before="14" w:after="0" w:line="256" w:lineRule="auto"/>
+        <w:ind w:right="304"/>
+        <w:rPr>
+          <w:b/>
+          <w:bCs/>
+          <w:color w:val="000000"/>
+          <w:sz w:val="28"/>
+          <w:szCs w:val="28"/>
+        </w:rPr>
+      </w:pPr>
+    </w:p>
+    <w:p>
+      <w:pPr>
+        <w:widowControl w:val="0"/>
+        <w:pBdr>
+          <w:top w:val="nil"/>
+          <w:left w:val="nil"/>
+          <w:bottom w:val="nil"/>
+          <w:right w:val="nil"/>
+          <w:between w:val="nil"/>
+        </w:pBdr>
+        <w:tabs>
+          <w:tab w:val="left" w:pos="821"/>
+        </w:tabs>
+        <w:spacing w:before="14" w:after="0" w:line="256" w:lineRule="auto"/>
+        <w:ind w:right="304"/>
+        <w:rPr>
+          <w:b/>
+          <w:bCs/>
+          <w:color w:val="000000"/>
+          <w:sz w:val="28"/>
+          <w:szCs w:val="28"/>
+        </w:rPr>
+      </w:pPr>
+    </w:p>
+    <w:p>
+      <w:pPr>
+        <w:widowControl w:val="0"/>
+        <w:pBdr>
+          <w:top w:val="nil"/>
+          <w:left w:val="nil"/>
+          <w:bottom w:val="nil"/>
+          <w:right w:val="nil"/>
+          <w:between w:val="nil"/>
+        </w:pBdr>
+        <w:tabs>
+          <w:tab w:val="left" w:pos="821"/>
+        </w:tabs>
+        <w:spacing w:before="14" w:after="0" w:line="256" w:lineRule="auto"/>
+        <w:ind w:right="304"/>
+        <w:rPr>
+          <w:b/>
+          <w:bCs/>
+          <w:color w:val="000000"/>
+          <w:sz w:val="28"/>
+          <w:szCs w:val="28"/>
+        </w:rPr>
+      </w:pPr>
+    </w:p>
+    <w:p>
+      <w:pPr>
+        <w:widowControl w:val="0"/>
+        <w:pBdr>
+          <w:top w:val="nil"/>
+          <w:left w:val="nil"/>
+          <w:bottom w:val="nil"/>
+          <w:right w:val="nil"/>
+          <w:between w:val="nil"/>
+        </w:pBdr>
+        <w:tabs>
+          <w:tab w:val="left" w:pos="821"/>
+        </w:tabs>
+        <w:spacing w:before="14" w:after="0" w:line="256" w:lineRule="auto"/>
+        <w:ind w:right="304"/>
+        <w:rPr>
+          <w:b/>
+          <w:bCs/>
+          <w:color w:val="000000"/>
+          <w:sz w:val="28"/>
+          <w:szCs w:val="28"/>
+        </w:rPr>
+      </w:pPr>
+    </w:p>
+    <w:p>
+      <w:pPr>
+        <w:widowControl w:val="0"/>
+        <w:pBdr>
+          <w:top w:val="nil"/>
+          <w:left w:val="nil"/>
+          <w:bottom w:val="nil"/>
+          <w:right w:val="nil"/>
+          <w:between w:val="nil"/>
+        </w:pBdr>
+        <w:tabs>
+          <w:tab w:val="left" w:pos="821"/>
+        </w:tabs>
+        <w:spacing w:before="14" w:after="0" w:line="256" w:lineRule="auto"/>
+        <w:ind w:right="304"/>
+        <w:rPr>
+          <w:b/>
+          <w:bCs/>
+          <w:color w:val="000000"/>
+          <w:sz w:val="28"/>
+          <w:szCs w:val="28"/>
+        </w:rPr>
+      </w:pPr>
+      <w:r>
+        <w:rPr>
+          <w:noProof/>
+        </w:rPr>
+        <w:drawing>
+          <wp:inline distT="0" distB="0" distL="0" distR="0" wp14:anchorId="0D2CCDD6" wp14:editId="147F061D">
+            <wp:extent cx="5943600" cy="3969385"/>
+            <wp:effectExtent l="0" t="0" r="0" b="0"/>
+            <wp:docPr id="3" name="Picture 3"/>
+            <wp:cNvGraphicFramePr>
+              <a:graphicFrameLocks xmlns:a="http://schemas.openxmlformats.org/drawingml/2006/main" noChangeAspect="1"/>
+            </wp:cNvGraphicFramePr>
+            <a:graphic xmlns:a="http://schemas.openxmlformats.org/drawingml/2006/main">
+              <a:graphicData uri="http://schemas.openxmlformats.org/drawingml/2006/picture">
+                <pic:pic xmlns:pic="http://schemas.openxmlformats.org/drawingml/2006/picture">
+                  <pic:nvPicPr>
+                    <pic:cNvPr id="0" name="Picture 3"/>
+                    <pic:cNvPicPr>
+                      <a:picLocks noChangeAspect="1" noChangeArrowheads="1"/>
+                    </pic:cNvPicPr>
+                  </pic:nvPicPr>
+                  <pic:blipFill>
+                    <a:blip r:embed="rId10" cstate="print">
+                      <a:extLst>
+                        <a:ext uri="{28A0092B-C50C-407E-A947-70E740481C1C}">
+                          <a14:useLocalDpi xmlns:a14="http://schemas.microsoft.com/office/drawing/2010/main" val="0"/>
+                        </a:ext>
+                      </a:extLst>
+                    </a:blip>
+                    <a:srcRect/>
+                    <a:stretch>
+                      <a:fillRect/>
+                    </a:stretch>
+                  </pic:blipFill>
+                  <pic:spPr bwMode="auto">
+                    <a:xfrm>
+                      <a:off x="0" y="0"/>
+                      <a:ext cx="5943600" cy="3969385"/>
+                    </a:xfrm>
+                    <a:prstGeom prst="rect">
+                      <a:avLst/>
+                    </a:prstGeom>
+                    <a:noFill/>
+                    <a:ln>
+                      <a:noFill/>
+                    </a:ln>
+                  </pic:spPr>
+                </pic:pic>
+              </a:graphicData>
+            </a:graphic>
+          </wp:inline>
+        </w:drawing>
+      </w:r>
+    </w:p>
+    <w:p>
+      <w:pPr>
+        <w:widowControl w:val="0"/>
+        <w:pBdr>
+          <w:top w:val="nil"/>
+          <w:left w:val="nil"/>
+          <w:bottom w:val="nil"/>
+          <w:right w:val="nil"/>
+          <w:between w:val="nil"/>
+        </w:pBdr>
+        <w:tabs>
+          <w:tab w:val="left" w:pos="821"/>
+        </w:tabs>
+        <w:spacing w:before="14" w:after="0" w:line="256" w:lineRule="auto"/>
+        <w:ind w:right="304"/>
+        <w:rPr>
+          <w:b/>
+          <w:bCs/>
+          <w:color w:val="000000"/>
+          <w:sz w:val="28"/>
+          <w:szCs w:val="28"/>
+        </w:rPr>
+      </w:pPr>
+    </w:p>
+    <w:p>
+      <w:pPr>
+        <w:widowControl w:val="0"/>
+        <w:pBdr>
+          <w:top w:val="nil"/>
+          <w:left w:val="nil"/>
+          <w:bottom w:val="nil"/>
+          <w:right w:val="nil"/>
+          <w:between w:val="nil"/>
+        </w:pBdr>
+        <w:tabs>
+          <w:tab w:val="left" w:pos="821"/>
+        </w:tabs>
+        <w:spacing w:before="14" w:after="0" w:line="256" w:lineRule="auto"/>
+        <w:ind w:right="304"/>
+        <w:rPr>
+          <w:b/>
+          <w:bCs/>
+          <w:color w:val="000000"/>
+          <w:sz w:val="28"/>
+          <w:szCs w:val="28"/>
         </w:rPr>
       </w:pPr>
     </w:p>

</xml_diff>

<commit_message>
Updated gradle files and dependencies.
</commit_message>
<xml_diff>
--- a/Documentation/Birds Adventure App - Report.docx
+++ b/Documentation/Birds Adventure App - Report.docx
@@ -9136,21 +9136,7 @@
                 <w:rFonts w:ascii="Times New Roman" w:eastAsia="Times New Roman" w:hAnsi="Times New Roman" w:cs="Times New Roman"/>
                 <w:sz w:val="24"/>
               </w:rPr>
-              <w:t xml:space="preserve">The user has clicked on the </w:t>
-            </w:r>
-            <w:r>
-              <w:rPr>
-                <w:rFonts w:ascii="Times New Roman" w:eastAsia="Times New Roman" w:hAnsi="Times New Roman" w:cs="Times New Roman"/>
-                <w:sz w:val="24"/>
-              </w:rPr>
-              <w:t>Sign-Up</w:t>
-            </w:r>
-            <w:r>
-              <w:rPr>
-                <w:rFonts w:ascii="Times New Roman" w:eastAsia="Times New Roman" w:hAnsi="Times New Roman" w:cs="Times New Roman"/>
-                <w:sz w:val="24"/>
-              </w:rPr>
-              <w:t xml:space="preserve"> button.</w:t>
+              <w:t>The user has clicked on the Sign-Up button.</w:t>
             </w:r>
           </w:p>
         </w:tc>
@@ -9280,50 +9266,10 @@
                 <w:rFonts w:ascii="Times New Roman" w:eastAsia="Times New Roman" w:hAnsi="Times New Roman" w:cs="Times New Roman"/>
                 <w:sz w:val="24"/>
               </w:rPr>
-              <w:t xml:space="preserve">Then  after </w:t>
-            </w:r>
-            <w:r>
-              <w:rPr>
-                <w:rFonts w:ascii="Times New Roman" w:eastAsia="Times New Roman" w:hAnsi="Times New Roman" w:cs="Times New Roman"/>
-                <w:sz w:val="24"/>
-              </w:rPr>
-              <w:t>registration</w:t>
-            </w:r>
-            <w:r>
-              <w:rPr>
-                <w:rFonts w:ascii="Times New Roman" w:eastAsia="Times New Roman" w:hAnsi="Times New Roman" w:cs="Times New Roman"/>
-                <w:sz w:val="24"/>
-              </w:rPr>
-              <w:t xml:space="preserve"> </w:t>
-            </w:r>
-            <w:r>
-              <w:rPr>
-                <w:rFonts w:ascii="Times New Roman" w:eastAsia="Times New Roman" w:hAnsi="Times New Roman" w:cs="Times New Roman"/>
-                <w:sz w:val="24"/>
-              </w:rPr>
-              <w:t>user</w:t>
-            </w:r>
-            <w:r>
-              <w:rPr>
-                <w:rFonts w:ascii="Times New Roman" w:eastAsia="Times New Roman" w:hAnsi="Times New Roman" w:cs="Times New Roman"/>
-                <w:sz w:val="24"/>
-              </w:rPr>
-              <w:t xml:space="preserve"> will be</w:t>
-            </w:r>
-            <w:r>
-              <w:t xml:space="preserve"> </w:t>
-            </w:r>
-            <w:r>
-              <w:t>redirected</w:t>
-            </w:r>
-            <w:r>
-              <w:t xml:space="preserve"> to the Home</w:t>
-            </w:r>
-            <w:r>
-              <w:t xml:space="preserve"> </w:t>
-            </w:r>
-            <w:r>
-              <w:t>Page .</w:t>
+              <w:t>Then  after registration user will be</w:t>
+            </w:r>
+            <w:r>
+              <w:t xml:space="preserve"> redirected to the Home Page .</w:t>
             </w:r>
           </w:p>
         </w:tc>
@@ -11582,21 +11528,7 @@
                 <w:rFonts w:ascii="Times New Roman" w:eastAsia="Times New Roman" w:hAnsi="Times New Roman" w:cs="Times New Roman"/>
                 <w:sz w:val="24"/>
               </w:rPr>
-              <w:t xml:space="preserve">User will give </w:t>
-            </w:r>
-            <w:r>
-              <w:rPr>
-                <w:rFonts w:ascii="Times New Roman" w:eastAsia="Times New Roman" w:hAnsi="Times New Roman" w:cs="Times New Roman"/>
-                <w:sz w:val="24"/>
-              </w:rPr>
-              <w:t>permissions</w:t>
-            </w:r>
-            <w:r>
-              <w:rPr>
-                <w:rFonts w:ascii="Times New Roman" w:eastAsia="Times New Roman" w:hAnsi="Times New Roman" w:cs="Times New Roman"/>
-                <w:sz w:val="24"/>
-              </w:rPr>
-              <w:t xml:space="preserve"> to phone camera and audio.</w:t>
+              <w:t>User will give permissions to phone camera and audio.</w:t>
             </w:r>
           </w:p>
         </w:tc>
@@ -11656,35 +11588,7 @@
                 <w:rFonts w:ascii="Times New Roman" w:eastAsia="Times New Roman" w:hAnsi="Times New Roman" w:cs="Times New Roman"/>
                 <w:sz w:val="24"/>
               </w:rPr>
-              <w:t>The user is directed to Home</w:t>
-            </w:r>
-            <w:r>
-              <w:rPr>
-                <w:rFonts w:ascii="Times New Roman" w:eastAsia="Times New Roman" w:hAnsi="Times New Roman" w:cs="Times New Roman"/>
-                <w:sz w:val="24"/>
-              </w:rPr>
-              <w:t xml:space="preserve"> </w:t>
-            </w:r>
-            <w:r>
-              <w:rPr>
-                <w:rFonts w:ascii="Times New Roman" w:eastAsia="Times New Roman" w:hAnsi="Times New Roman" w:cs="Times New Roman"/>
-                <w:sz w:val="24"/>
-              </w:rPr>
-              <w:t xml:space="preserve">Page </w:t>
-            </w:r>
-            <w:r>
-              <w:rPr>
-                <w:rFonts w:ascii="Times New Roman" w:eastAsia="Times New Roman" w:hAnsi="Times New Roman" w:cs="Times New Roman"/>
-                <w:sz w:val="24"/>
-              </w:rPr>
-              <w:t>where</w:t>
-            </w:r>
-            <w:r>
-              <w:rPr>
-                <w:rFonts w:ascii="Times New Roman" w:eastAsia="Times New Roman" w:hAnsi="Times New Roman" w:cs="Times New Roman"/>
-                <w:sz w:val="24"/>
-              </w:rPr>
-              <w:t xml:space="preserve"> he/she will create media.</w:t>
+              <w:t>The user is directed to Home Page where he/she will create media.</w:t>
             </w:r>
           </w:p>
         </w:tc>
@@ -12689,21 +12593,7 @@
                 <w:rFonts w:ascii="Times New Roman" w:eastAsia="Times New Roman" w:hAnsi="Times New Roman" w:cs="Times New Roman"/>
                 <w:sz w:val="24"/>
               </w:rPr>
-              <w:t xml:space="preserve">User will give </w:t>
-            </w:r>
-            <w:r>
-              <w:rPr>
-                <w:rFonts w:ascii="Times New Roman" w:eastAsia="Times New Roman" w:hAnsi="Times New Roman" w:cs="Times New Roman"/>
-                <w:sz w:val="24"/>
-              </w:rPr>
-              <w:t>permissions</w:t>
-            </w:r>
-            <w:r>
-              <w:rPr>
-                <w:rFonts w:ascii="Times New Roman" w:eastAsia="Times New Roman" w:hAnsi="Times New Roman" w:cs="Times New Roman"/>
-                <w:sz w:val="24"/>
-              </w:rPr>
-              <w:t xml:space="preserve"> to phone camera and audio.</w:t>
+              <w:t>User will give permissions to phone camera and audio.</w:t>
             </w:r>
           </w:p>
         </w:tc>
@@ -15447,13 +15337,7 @@
               <w:ind w:left="108"/>
             </w:pPr>
             <w:r>
-              <w:t>Search by name,</w:t>
-            </w:r>
-            <w:r>
-              <w:t xml:space="preserve"> Search</w:t>
-            </w:r>
-            <w:r>
-              <w:t xml:space="preserve"> by Location</w:t>
+              <w:t>Search by name, Search by Location</w:t>
             </w:r>
           </w:p>
         </w:tc>
@@ -16245,19 +16129,7 @@
               <w:rPr>
                 <w:sz w:val="24"/>
               </w:rPr>
-              <w:t xml:space="preserve">The user selects the featured </w:t>
-            </w:r>
-            <w:r>
-              <w:rPr>
-                <w:sz w:val="24"/>
-              </w:rPr>
-              <w:t>bird’s</w:t>
-            </w:r>
-            <w:r>
-              <w:rPr>
-                <w:sz w:val="24"/>
-              </w:rPr>
-              <w:t xml:space="preserve"> icon from the toolbar.</w:t>
+              <w:t>The user selects the featured bird’s icon from the toolbar.</w:t>
             </w:r>
           </w:p>
           <w:p>
@@ -20824,19 +20696,7 @@
               <w:rPr>
                 <w:sz w:val="24"/>
               </w:rPr>
-              <w:t xml:space="preserve"> The user </w:t>
-            </w:r>
-            <w:r>
-              <w:rPr>
-                <w:sz w:val="24"/>
-              </w:rPr>
-              <w:t>has</w:t>
-            </w:r>
-            <w:r>
-              <w:rPr>
-                <w:sz w:val="24"/>
-              </w:rPr>
-              <w:t xml:space="preserve"> various options to manage personal library.</w:t>
+              <w:t xml:space="preserve"> The user has various options to manage personal library.</w:t>
             </w:r>
           </w:p>
         </w:tc>
@@ -22997,21 +22857,7 @@
                 <w:color w:val="000000"/>
                 <w:sz w:val="24"/>
               </w:rPr>
-              <w:t xml:space="preserve"> The user </w:t>
-            </w:r>
-            <w:r>
-              <w:rPr>
-                <w:color w:val="000000"/>
-                <w:sz w:val="24"/>
-              </w:rPr>
-              <w:t>has</w:t>
-            </w:r>
-            <w:r>
-              <w:rPr>
-                <w:color w:val="000000"/>
-                <w:sz w:val="24"/>
-              </w:rPr>
-              <w:t xml:space="preserve"> to choose the setting.</w:t>
+              <w:t xml:space="preserve"> The user has to choose the setting.</w:t>
             </w:r>
           </w:p>
         </w:tc>
@@ -25397,10 +25243,10 @@
           <w:noProof/>
         </w:rPr>
         <w:drawing>
-          <wp:inline distT="0" distB="0" distL="0" distR="0" wp14:anchorId="1596DCF2" wp14:editId="34915354">
-            <wp:extent cx="5943600" cy="6449695"/>
+          <wp:inline distT="0" distB="0" distL="0" distR="0" wp14:anchorId="5F23EBD2" wp14:editId="02BE71CF">
+            <wp:extent cx="5943600" cy="5744845"/>
             <wp:effectExtent l="0" t="0" r="0" b="8255"/>
-            <wp:docPr id="8" name="Picture 8"/>
+            <wp:docPr id="3" name="Picture 3"/>
             <wp:cNvGraphicFramePr>
               <a:graphicFrameLocks xmlns:a="http://schemas.openxmlformats.org/drawingml/2006/main" noChangeAspect="1"/>
             </wp:cNvGraphicFramePr>
@@ -25408,7 +25254,7 @@
               <a:graphicData uri="http://schemas.openxmlformats.org/drawingml/2006/picture">
                 <pic:pic xmlns:pic="http://schemas.openxmlformats.org/drawingml/2006/picture">
                   <pic:nvPicPr>
-                    <pic:cNvPr id="0" name="Picture 5"/>
+                    <pic:cNvPr id="0" name="Picture 1"/>
                     <pic:cNvPicPr>
                       <a:picLocks noChangeAspect="1" noChangeArrowheads="1"/>
                     </pic:cNvPicPr>
@@ -25429,7 +25275,7 @@
                   <pic:spPr bwMode="auto">
                     <a:xfrm>
                       <a:off x="0" y="0"/>
-                      <a:ext cx="5943600" cy="6449695"/>
+                      <a:ext cx="5943600" cy="5744845"/>
                     </a:xfrm>
                     <a:prstGeom prst="rect">
                       <a:avLst/>
@@ -25617,6 +25463,7 @@
         <w:rPr>
           <w:noProof/>
         </w:rPr>
+        <w:lastRenderedPageBreak/>
         <w:drawing>
           <wp:inline distT="0" distB="0" distL="0" distR="0" wp14:anchorId="1A12BA5B" wp14:editId="7D05D605">
             <wp:extent cx="5943600" cy="4268470"/>
@@ -25666,6 +25513,78 @@
           </wp:inline>
         </w:drawing>
       </w:r>
+    </w:p>
+    <w:p>
+      <w:pPr>
+        <w:widowControl w:val="0"/>
+        <w:pBdr>
+          <w:top w:val="nil"/>
+          <w:left w:val="nil"/>
+          <w:bottom w:val="nil"/>
+          <w:right w:val="nil"/>
+          <w:between w:val="nil"/>
+        </w:pBdr>
+        <w:tabs>
+          <w:tab w:val="left" w:pos="821"/>
+        </w:tabs>
+        <w:spacing w:before="14" w:after="0" w:line="256" w:lineRule="auto"/>
+        <w:ind w:right="304"/>
+        <w:rPr>
+          <w:b/>
+          <w:bCs/>
+          <w:color w:val="000000"/>
+          <w:sz w:val="28"/>
+          <w:szCs w:val="28"/>
+        </w:rPr>
+      </w:pPr>
+    </w:p>
+    <w:p>
+      <w:pPr>
+        <w:widowControl w:val="0"/>
+        <w:pBdr>
+          <w:top w:val="nil"/>
+          <w:left w:val="nil"/>
+          <w:bottom w:val="nil"/>
+          <w:right w:val="nil"/>
+          <w:between w:val="nil"/>
+        </w:pBdr>
+        <w:tabs>
+          <w:tab w:val="left" w:pos="821"/>
+        </w:tabs>
+        <w:spacing w:before="14" w:after="0" w:line="256" w:lineRule="auto"/>
+        <w:ind w:right="304"/>
+        <w:rPr>
+          <w:b/>
+          <w:bCs/>
+          <w:color w:val="000000"/>
+          <w:sz w:val="28"/>
+          <w:szCs w:val="28"/>
+        </w:rPr>
+      </w:pPr>
+    </w:p>
+    <w:p>
+      <w:pPr>
+        <w:widowControl w:val="0"/>
+        <w:pBdr>
+          <w:top w:val="nil"/>
+          <w:left w:val="nil"/>
+          <w:bottom w:val="nil"/>
+          <w:right w:val="nil"/>
+          <w:between w:val="nil"/>
+        </w:pBdr>
+        <w:tabs>
+          <w:tab w:val="left" w:pos="821"/>
+        </w:tabs>
+        <w:spacing w:before="14" w:after="0" w:line="256" w:lineRule="auto"/>
+        <w:ind w:right="304"/>
+        <w:rPr>
+          <w:b/>
+          <w:bCs/>
+          <w:color w:val="000000"/>
+          <w:sz w:val="28"/>
+          <w:szCs w:val="28"/>
+        </w:rPr>
+      </w:pPr>
     </w:p>
     <w:p>
       <w:pPr>

</xml_diff>

<commit_message>
Documentation update, and few bug fixes.
</commit_message>
<xml_diff>
--- a/Documentation/Birds Adventure App - Report.docx
+++ b/Documentation/Birds Adventure App - Report.docx
@@ -25461,468 +25461,6 @@
       </w:pPr>
       <w:r>
         <w:rPr>
-          <w:noProof/>
-        </w:rPr>
-        <w:lastRenderedPageBreak/>
-        <w:drawing>
-          <wp:inline distT="0" distB="0" distL="0" distR="0" wp14:anchorId="1A12BA5B" wp14:editId="7D05D605">
-            <wp:extent cx="5943600" cy="4268470"/>
-            <wp:effectExtent l="0" t="0" r="0" b="0"/>
-            <wp:docPr id="1" name="Picture 1"/>
-            <wp:cNvGraphicFramePr>
-              <a:graphicFrameLocks xmlns:a="http://schemas.openxmlformats.org/drawingml/2006/main" noChangeAspect="1"/>
-            </wp:cNvGraphicFramePr>
-            <a:graphic xmlns:a="http://schemas.openxmlformats.org/drawingml/2006/main">
-              <a:graphicData uri="http://schemas.openxmlformats.org/drawingml/2006/picture">
-                <pic:pic xmlns:pic="http://schemas.openxmlformats.org/drawingml/2006/picture">
-                  <pic:nvPicPr>
-                    <pic:cNvPr id="0" name="Picture 1"/>
-                    <pic:cNvPicPr>
-                      <a:picLocks noChangeAspect="1" noChangeArrowheads="1"/>
-                    </pic:cNvPicPr>
-                  </pic:nvPicPr>
-                  <pic:blipFill>
-                    <a:blip r:embed="rId9" cstate="print">
-                      <a:extLst>
-                        <a:ext uri="{28A0092B-C50C-407E-A947-70E740481C1C}">
-                          <a14:useLocalDpi xmlns:a14="http://schemas.microsoft.com/office/drawing/2010/main" val="0"/>
-                        </a:ext>
-                      </a:extLst>
-                    </a:blip>
-                    <a:srcRect/>
-                    <a:stretch>
-                      <a:fillRect/>
-                    </a:stretch>
-                  </pic:blipFill>
-                  <pic:spPr bwMode="auto">
-                    <a:xfrm>
-                      <a:off x="0" y="0"/>
-                      <a:ext cx="5943600" cy="4268470"/>
-                    </a:xfrm>
-                    <a:prstGeom prst="rect">
-                      <a:avLst/>
-                    </a:prstGeom>
-                    <a:noFill/>
-                    <a:ln>
-                      <a:noFill/>
-                    </a:ln>
-                  </pic:spPr>
-                </pic:pic>
-              </a:graphicData>
-            </a:graphic>
-          </wp:inline>
-        </w:drawing>
-      </w:r>
-    </w:p>
-    <w:p>
-      <w:pPr>
-        <w:widowControl w:val="0"/>
-        <w:pBdr>
-          <w:top w:val="nil"/>
-          <w:left w:val="nil"/>
-          <w:bottom w:val="nil"/>
-          <w:right w:val="nil"/>
-          <w:between w:val="nil"/>
-        </w:pBdr>
-        <w:tabs>
-          <w:tab w:val="left" w:pos="821"/>
-        </w:tabs>
-        <w:spacing w:before="14" w:after="0" w:line="256" w:lineRule="auto"/>
-        <w:ind w:right="304"/>
-        <w:rPr>
-          <w:b/>
-          <w:bCs/>
-          <w:color w:val="000000"/>
-          <w:sz w:val="28"/>
-          <w:szCs w:val="28"/>
-        </w:rPr>
-      </w:pPr>
-    </w:p>
-    <w:p>
-      <w:pPr>
-        <w:widowControl w:val="0"/>
-        <w:pBdr>
-          <w:top w:val="nil"/>
-          <w:left w:val="nil"/>
-          <w:bottom w:val="nil"/>
-          <w:right w:val="nil"/>
-          <w:between w:val="nil"/>
-        </w:pBdr>
-        <w:tabs>
-          <w:tab w:val="left" w:pos="821"/>
-        </w:tabs>
-        <w:spacing w:before="14" w:after="0" w:line="256" w:lineRule="auto"/>
-        <w:ind w:right="304"/>
-        <w:rPr>
-          <w:b/>
-          <w:bCs/>
-          <w:color w:val="000000"/>
-          <w:sz w:val="28"/>
-          <w:szCs w:val="28"/>
-        </w:rPr>
-      </w:pPr>
-    </w:p>
-    <w:p>
-      <w:pPr>
-        <w:widowControl w:val="0"/>
-        <w:pBdr>
-          <w:top w:val="nil"/>
-          <w:left w:val="nil"/>
-          <w:bottom w:val="nil"/>
-          <w:right w:val="nil"/>
-          <w:between w:val="nil"/>
-        </w:pBdr>
-        <w:tabs>
-          <w:tab w:val="left" w:pos="821"/>
-        </w:tabs>
-        <w:spacing w:before="14" w:after="0" w:line="256" w:lineRule="auto"/>
-        <w:ind w:right="304"/>
-        <w:rPr>
-          <w:b/>
-          <w:bCs/>
-          <w:color w:val="000000"/>
-          <w:sz w:val="28"/>
-          <w:szCs w:val="28"/>
-        </w:rPr>
-      </w:pPr>
-    </w:p>
-    <w:p>
-      <w:pPr>
-        <w:widowControl w:val="0"/>
-        <w:pBdr>
-          <w:top w:val="nil"/>
-          <w:left w:val="nil"/>
-          <w:bottom w:val="nil"/>
-          <w:right w:val="nil"/>
-          <w:between w:val="nil"/>
-        </w:pBdr>
-        <w:tabs>
-          <w:tab w:val="left" w:pos="821"/>
-        </w:tabs>
-        <w:spacing w:before="14" w:after="0" w:line="256" w:lineRule="auto"/>
-        <w:ind w:right="304"/>
-        <w:rPr>
-          <w:b/>
-          <w:bCs/>
-          <w:color w:val="000000"/>
-          <w:sz w:val="28"/>
-          <w:szCs w:val="28"/>
-        </w:rPr>
-      </w:pPr>
-    </w:p>
-    <w:p>
-      <w:pPr>
-        <w:widowControl w:val="0"/>
-        <w:pBdr>
-          <w:top w:val="nil"/>
-          <w:left w:val="nil"/>
-          <w:bottom w:val="nil"/>
-          <w:right w:val="nil"/>
-          <w:between w:val="nil"/>
-        </w:pBdr>
-        <w:tabs>
-          <w:tab w:val="left" w:pos="821"/>
-        </w:tabs>
-        <w:spacing w:before="14" w:after="0" w:line="256" w:lineRule="auto"/>
-        <w:ind w:right="304"/>
-        <w:rPr>
-          <w:b/>
-          <w:bCs/>
-          <w:color w:val="000000"/>
-          <w:sz w:val="28"/>
-          <w:szCs w:val="28"/>
-        </w:rPr>
-      </w:pPr>
-    </w:p>
-    <w:p>
-      <w:pPr>
-        <w:widowControl w:val="0"/>
-        <w:pBdr>
-          <w:top w:val="nil"/>
-          <w:left w:val="nil"/>
-          <w:bottom w:val="nil"/>
-          <w:right w:val="nil"/>
-          <w:between w:val="nil"/>
-        </w:pBdr>
-        <w:tabs>
-          <w:tab w:val="left" w:pos="821"/>
-        </w:tabs>
-        <w:spacing w:before="14" w:after="0" w:line="256" w:lineRule="auto"/>
-        <w:ind w:right="304"/>
-        <w:rPr>
-          <w:b/>
-          <w:bCs/>
-          <w:color w:val="000000"/>
-          <w:sz w:val="28"/>
-          <w:szCs w:val="28"/>
-        </w:rPr>
-      </w:pPr>
-    </w:p>
-    <w:p>
-      <w:pPr>
-        <w:widowControl w:val="0"/>
-        <w:pBdr>
-          <w:top w:val="nil"/>
-          <w:left w:val="nil"/>
-          <w:bottom w:val="nil"/>
-          <w:right w:val="nil"/>
-          <w:between w:val="nil"/>
-        </w:pBdr>
-        <w:tabs>
-          <w:tab w:val="left" w:pos="821"/>
-        </w:tabs>
-        <w:spacing w:before="14" w:after="0" w:line="256" w:lineRule="auto"/>
-        <w:ind w:right="304"/>
-        <w:rPr>
-          <w:b/>
-          <w:bCs/>
-          <w:color w:val="000000"/>
-          <w:sz w:val="28"/>
-          <w:szCs w:val="28"/>
-        </w:rPr>
-      </w:pPr>
-    </w:p>
-    <w:p>
-      <w:pPr>
-        <w:widowControl w:val="0"/>
-        <w:pBdr>
-          <w:top w:val="nil"/>
-          <w:left w:val="nil"/>
-          <w:bottom w:val="nil"/>
-          <w:right w:val="nil"/>
-          <w:between w:val="nil"/>
-        </w:pBdr>
-        <w:tabs>
-          <w:tab w:val="left" w:pos="821"/>
-        </w:tabs>
-        <w:spacing w:before="14" w:after="0" w:line="256" w:lineRule="auto"/>
-        <w:ind w:right="304"/>
-        <w:rPr>
-          <w:b/>
-          <w:bCs/>
-          <w:color w:val="000000"/>
-          <w:sz w:val="28"/>
-          <w:szCs w:val="28"/>
-        </w:rPr>
-      </w:pPr>
-    </w:p>
-    <w:p>
-      <w:pPr>
-        <w:widowControl w:val="0"/>
-        <w:pBdr>
-          <w:top w:val="nil"/>
-          <w:left w:val="nil"/>
-          <w:bottom w:val="nil"/>
-          <w:right w:val="nil"/>
-          <w:between w:val="nil"/>
-        </w:pBdr>
-        <w:tabs>
-          <w:tab w:val="left" w:pos="821"/>
-        </w:tabs>
-        <w:spacing w:before="14" w:after="0" w:line="256" w:lineRule="auto"/>
-        <w:ind w:right="304"/>
-        <w:rPr>
-          <w:b/>
-          <w:bCs/>
-          <w:color w:val="000000"/>
-          <w:sz w:val="28"/>
-          <w:szCs w:val="28"/>
-        </w:rPr>
-      </w:pPr>
-    </w:p>
-    <w:p>
-      <w:pPr>
-        <w:widowControl w:val="0"/>
-        <w:pBdr>
-          <w:top w:val="nil"/>
-          <w:left w:val="nil"/>
-          <w:bottom w:val="nil"/>
-          <w:right w:val="nil"/>
-          <w:between w:val="nil"/>
-        </w:pBdr>
-        <w:tabs>
-          <w:tab w:val="left" w:pos="821"/>
-        </w:tabs>
-        <w:spacing w:before="14" w:after="0" w:line="256" w:lineRule="auto"/>
-        <w:ind w:right="304"/>
-        <w:rPr>
-          <w:b/>
-          <w:bCs/>
-          <w:color w:val="000000"/>
-          <w:sz w:val="28"/>
-          <w:szCs w:val="28"/>
-        </w:rPr>
-      </w:pPr>
-    </w:p>
-    <w:p>
-      <w:pPr>
-        <w:widowControl w:val="0"/>
-        <w:pBdr>
-          <w:top w:val="nil"/>
-          <w:left w:val="nil"/>
-          <w:bottom w:val="nil"/>
-          <w:right w:val="nil"/>
-          <w:between w:val="nil"/>
-        </w:pBdr>
-        <w:tabs>
-          <w:tab w:val="left" w:pos="821"/>
-        </w:tabs>
-        <w:spacing w:before="14" w:after="0" w:line="256" w:lineRule="auto"/>
-        <w:ind w:right="304"/>
-        <w:rPr>
-          <w:b/>
-          <w:bCs/>
-          <w:color w:val="000000"/>
-          <w:sz w:val="28"/>
-          <w:szCs w:val="28"/>
-        </w:rPr>
-      </w:pPr>
-    </w:p>
-    <w:p>
-      <w:pPr>
-        <w:widowControl w:val="0"/>
-        <w:pBdr>
-          <w:top w:val="nil"/>
-          <w:left w:val="nil"/>
-          <w:bottom w:val="nil"/>
-          <w:right w:val="nil"/>
-          <w:between w:val="nil"/>
-        </w:pBdr>
-        <w:tabs>
-          <w:tab w:val="left" w:pos="821"/>
-        </w:tabs>
-        <w:spacing w:before="14" w:after="0" w:line="256" w:lineRule="auto"/>
-        <w:ind w:right="304"/>
-        <w:rPr>
-          <w:b/>
-          <w:bCs/>
-          <w:color w:val="000000"/>
-          <w:sz w:val="28"/>
-          <w:szCs w:val="28"/>
-        </w:rPr>
-      </w:pPr>
-    </w:p>
-    <w:p>
-      <w:pPr>
-        <w:widowControl w:val="0"/>
-        <w:pBdr>
-          <w:top w:val="nil"/>
-          <w:left w:val="nil"/>
-          <w:bottom w:val="nil"/>
-          <w:right w:val="nil"/>
-          <w:between w:val="nil"/>
-        </w:pBdr>
-        <w:tabs>
-          <w:tab w:val="left" w:pos="821"/>
-        </w:tabs>
-        <w:spacing w:before="14" w:after="0" w:line="256" w:lineRule="auto"/>
-        <w:ind w:right="304"/>
-        <w:rPr>
-          <w:b/>
-          <w:bCs/>
-          <w:color w:val="000000"/>
-          <w:sz w:val="28"/>
-          <w:szCs w:val="28"/>
-        </w:rPr>
-      </w:pPr>
-    </w:p>
-    <w:p>
-      <w:pPr>
-        <w:widowControl w:val="0"/>
-        <w:pBdr>
-          <w:top w:val="nil"/>
-          <w:left w:val="nil"/>
-          <w:bottom w:val="nil"/>
-          <w:right w:val="nil"/>
-          <w:between w:val="nil"/>
-        </w:pBdr>
-        <w:tabs>
-          <w:tab w:val="left" w:pos="821"/>
-        </w:tabs>
-        <w:spacing w:before="14" w:after="0" w:line="256" w:lineRule="auto"/>
-        <w:ind w:right="304"/>
-        <w:rPr>
-          <w:b/>
-          <w:bCs/>
-          <w:color w:val="000000"/>
-          <w:sz w:val="28"/>
-          <w:szCs w:val="28"/>
-        </w:rPr>
-      </w:pPr>
-    </w:p>
-    <w:p>
-      <w:pPr>
-        <w:widowControl w:val="0"/>
-        <w:pBdr>
-          <w:top w:val="nil"/>
-          <w:left w:val="nil"/>
-          <w:bottom w:val="nil"/>
-          <w:right w:val="nil"/>
-          <w:between w:val="nil"/>
-        </w:pBdr>
-        <w:tabs>
-          <w:tab w:val="left" w:pos="821"/>
-        </w:tabs>
-        <w:spacing w:before="14" w:after="0" w:line="256" w:lineRule="auto"/>
-        <w:ind w:right="304"/>
-        <w:rPr>
-          <w:b/>
-          <w:bCs/>
-          <w:color w:val="000000"/>
-          <w:sz w:val="28"/>
-          <w:szCs w:val="28"/>
-        </w:rPr>
-      </w:pPr>
-    </w:p>
-    <w:p>
-      <w:pPr>
-        <w:widowControl w:val="0"/>
-        <w:pBdr>
-          <w:top w:val="nil"/>
-          <w:left w:val="nil"/>
-          <w:bottom w:val="nil"/>
-          <w:right w:val="nil"/>
-          <w:between w:val="nil"/>
-        </w:pBdr>
-        <w:tabs>
-          <w:tab w:val="left" w:pos="821"/>
-        </w:tabs>
-        <w:spacing w:before="14" w:after="0" w:line="256" w:lineRule="auto"/>
-        <w:ind w:right="304"/>
-        <w:rPr>
-          <w:b/>
-          <w:bCs/>
-          <w:color w:val="000000"/>
-          <w:sz w:val="28"/>
-          <w:szCs w:val="28"/>
-        </w:rPr>
-      </w:pPr>
-    </w:p>
-    <w:p>
-      <w:pPr>
-        <w:widowControl w:val="0"/>
-        <w:pBdr>
-          <w:top w:val="nil"/>
-          <w:left w:val="nil"/>
-          <w:bottom w:val="nil"/>
-          <w:right w:val="nil"/>
-          <w:between w:val="nil"/>
-        </w:pBdr>
-        <w:tabs>
-          <w:tab w:val="left" w:pos="821"/>
-        </w:tabs>
-        <w:spacing w:before="14" w:after="0" w:line="256" w:lineRule="auto"/>
-        <w:ind w:right="304"/>
-        <w:rPr>
-          <w:b/>
-          <w:bCs/>
-          <w:color w:val="000000"/>
-          <w:sz w:val="28"/>
-          <w:szCs w:val="28"/>
-        </w:rPr>
-      </w:pPr>
-      <w:r>
-        <w:rPr>
           <w:b/>
           <w:bCs/>
           <w:color w:val="000000"/>
@@ -26050,7 +25588,7 @@
                     </pic:cNvPicPr>
                   </pic:nvPicPr>
                   <pic:blipFill>
-                    <a:blip r:embed="rId10" cstate="print">
+                    <a:blip r:embed="rId9" cstate="print">
                       <a:extLst>
                         <a:ext uri="{28A0092B-C50C-407E-A947-70E740481C1C}">
                           <a14:useLocalDpi xmlns:a14="http://schemas.microsoft.com/office/drawing/2010/main" val="0"/>
@@ -26570,7 +26108,7 @@
                     </pic:cNvPicPr>
                   </pic:nvPicPr>
                   <pic:blipFill>
-                    <a:blip r:embed="rId11" cstate="print">
+                    <a:blip r:embed="rId10" cstate="print">
                       <a:extLst>
                         <a:ext uri="{28A0092B-C50C-407E-A947-70E740481C1C}">
                           <a14:useLocalDpi xmlns:a14="http://schemas.microsoft.com/office/drawing/2010/main" val="0"/>
@@ -30840,7 +30378,21 @@
           <w:rFonts w:ascii="Consolas" w:eastAsia="Times New Roman" w:hAnsi="Consolas" w:cs="Times New Roman"/>
           <w:color w:val="9CDCFE"/>
         </w:rPr>
-        <w:t>"name"</w:t>
+        <w:t>"</w:t>
+      </w:r>
+      <w:r>
+        <w:rPr>
+          <w:rFonts w:ascii="Consolas" w:eastAsia="Times New Roman" w:hAnsi="Consolas" w:cs="Times New Roman"/>
+          <w:color w:val="9CDCFE"/>
+        </w:rPr>
+        <w:t>region</w:t>
+      </w:r>
+      <w:r>
+        <w:rPr>
+          <w:rFonts w:ascii="Consolas" w:eastAsia="Times New Roman" w:hAnsi="Consolas" w:cs="Times New Roman"/>
+          <w:color w:val="9CDCFE"/>
+        </w:rPr>
+        <w:t>"</w:t>
       </w:r>
       <w:r>
         <w:rPr>
@@ -30885,203 +30437,7 @@
           <w:rFonts w:ascii="Consolas" w:eastAsia="Times New Roman" w:hAnsi="Consolas" w:cs="Times New Roman"/>
           <w:color w:val="9CDCFE"/>
         </w:rPr>
-        <w:t>"address"</w:t>
-      </w:r>
-      <w:r>
-        <w:rPr>
-          <w:rFonts w:ascii="Consolas" w:eastAsia="Times New Roman" w:hAnsi="Consolas" w:cs="Times New Roman"/>
-          <w:color w:val="D4D4D4"/>
-        </w:rPr>
-        <w:t>: </w:t>
-      </w:r>
-      <w:r>
-        <w:rPr>
-          <w:rFonts w:ascii="Consolas" w:eastAsia="Times New Roman" w:hAnsi="Consolas" w:cs="Times New Roman"/>
-          <w:color w:val="CE9178"/>
-        </w:rPr>
-        <w:t>"sample"</w:t>
-      </w:r>
-      <w:r>
-        <w:rPr>
-          <w:rFonts w:ascii="Consolas" w:eastAsia="Times New Roman" w:hAnsi="Consolas" w:cs="Times New Roman"/>
-          <w:color w:val="D4D4D4"/>
-        </w:rPr>
-        <w:t>,</w:t>
-      </w:r>
-    </w:p>
-    <w:p>
-      <w:pPr>
-        <w:shd w:val="clear" w:color="auto" w:fill="1E1E1E"/>
-        <w:spacing w:after="0" w:line="240" w:lineRule="auto"/>
-        <w:rPr>
-          <w:rFonts w:ascii="Consolas" w:eastAsia="Times New Roman" w:hAnsi="Consolas" w:cs="Times New Roman"/>
-          <w:color w:val="D4D4D4"/>
-        </w:rPr>
-      </w:pPr>
-      <w:r>
-        <w:rPr>
-          <w:rFonts w:ascii="Consolas" w:eastAsia="Times New Roman" w:hAnsi="Consolas" w:cs="Times New Roman"/>
-          <w:color w:val="D4D4D4"/>
-        </w:rPr>
-        <w:t>        </w:t>
-      </w:r>
-      <w:r>
-        <w:rPr>
-          <w:rFonts w:ascii="Consolas" w:eastAsia="Times New Roman" w:hAnsi="Consolas" w:cs="Times New Roman"/>
-          <w:color w:val="9CDCFE"/>
-        </w:rPr>
         <w:t>"city"</w:t>
-      </w:r>
-      <w:r>
-        <w:rPr>
-          <w:rFonts w:ascii="Consolas" w:eastAsia="Times New Roman" w:hAnsi="Consolas" w:cs="Times New Roman"/>
-          <w:color w:val="D4D4D4"/>
-        </w:rPr>
-        <w:t>: </w:t>
-      </w:r>
-      <w:r>
-        <w:rPr>
-          <w:rFonts w:ascii="Consolas" w:eastAsia="Times New Roman" w:hAnsi="Consolas" w:cs="Times New Roman"/>
-          <w:color w:val="CE9178"/>
-        </w:rPr>
-        <w:t>"sample"</w:t>
-      </w:r>
-      <w:r>
-        <w:rPr>
-          <w:rFonts w:ascii="Consolas" w:eastAsia="Times New Roman" w:hAnsi="Consolas" w:cs="Times New Roman"/>
-          <w:color w:val="D4D4D4"/>
-        </w:rPr>
-        <w:t>,</w:t>
-      </w:r>
-    </w:p>
-    <w:p>
-      <w:pPr>
-        <w:shd w:val="clear" w:color="auto" w:fill="1E1E1E"/>
-        <w:spacing w:after="0" w:line="240" w:lineRule="auto"/>
-        <w:rPr>
-          <w:rFonts w:ascii="Consolas" w:eastAsia="Times New Roman" w:hAnsi="Consolas" w:cs="Times New Roman"/>
-          <w:color w:val="D4D4D4"/>
-        </w:rPr>
-      </w:pPr>
-      <w:r>
-        <w:rPr>
-          <w:rFonts w:ascii="Consolas" w:eastAsia="Times New Roman" w:hAnsi="Consolas" w:cs="Times New Roman"/>
-          <w:color w:val="D4D4D4"/>
-        </w:rPr>
-        <w:t>        </w:t>
-      </w:r>
-      <w:r>
-        <w:rPr>
-          <w:rFonts w:ascii="Consolas" w:eastAsia="Times New Roman" w:hAnsi="Consolas" w:cs="Times New Roman"/>
-          <w:color w:val="9CDCFE"/>
-        </w:rPr>
-        <w:t>"province"</w:t>
-      </w:r>
-      <w:r>
-        <w:rPr>
-          <w:rFonts w:ascii="Consolas" w:eastAsia="Times New Roman" w:hAnsi="Consolas" w:cs="Times New Roman"/>
-          <w:color w:val="D4D4D4"/>
-        </w:rPr>
-        <w:t>: </w:t>
-      </w:r>
-      <w:r>
-        <w:rPr>
-          <w:rFonts w:ascii="Consolas" w:eastAsia="Times New Roman" w:hAnsi="Consolas" w:cs="Times New Roman"/>
-          <w:color w:val="CE9178"/>
-        </w:rPr>
-        <w:t>"sample"</w:t>
-      </w:r>
-      <w:r>
-        <w:rPr>
-          <w:rFonts w:ascii="Consolas" w:eastAsia="Times New Roman" w:hAnsi="Consolas" w:cs="Times New Roman"/>
-          <w:color w:val="D4D4D4"/>
-        </w:rPr>
-        <w:t>,</w:t>
-      </w:r>
-    </w:p>
-    <w:p>
-      <w:pPr>
-        <w:shd w:val="clear" w:color="auto" w:fill="1E1E1E"/>
-        <w:spacing w:after="0" w:line="240" w:lineRule="auto"/>
-        <w:rPr>
-          <w:rFonts w:ascii="Consolas" w:eastAsia="Times New Roman" w:hAnsi="Consolas" w:cs="Times New Roman"/>
-          <w:color w:val="D4D4D4"/>
-        </w:rPr>
-      </w:pPr>
-      <w:r>
-        <w:rPr>
-          <w:rFonts w:ascii="Consolas" w:eastAsia="Times New Roman" w:hAnsi="Consolas" w:cs="Times New Roman"/>
-          <w:color w:val="D4D4D4"/>
-        </w:rPr>
-        <w:t>        </w:t>
-      </w:r>
-      <w:r>
-        <w:rPr>
-          <w:rFonts w:ascii="Consolas" w:eastAsia="Times New Roman" w:hAnsi="Consolas" w:cs="Times New Roman"/>
-          <w:color w:val="9CDCFE"/>
-        </w:rPr>
-        <w:t>"country"</w:t>
-      </w:r>
-      <w:r>
-        <w:rPr>
-          <w:rFonts w:ascii="Consolas" w:eastAsia="Times New Roman" w:hAnsi="Consolas" w:cs="Times New Roman"/>
-          <w:color w:val="D4D4D4"/>
-        </w:rPr>
-        <w:t>: </w:t>
-      </w:r>
-      <w:r>
-        <w:rPr>
-          <w:rFonts w:ascii="Consolas" w:eastAsia="Times New Roman" w:hAnsi="Consolas" w:cs="Times New Roman"/>
-          <w:color w:val="CE9178"/>
-        </w:rPr>
-        <w:t>"sample"</w:t>
-      </w:r>
-      <w:r>
-        <w:rPr>
-          <w:rFonts w:ascii="Consolas" w:eastAsia="Times New Roman" w:hAnsi="Consolas" w:cs="Times New Roman"/>
-          <w:color w:val="D4D4D4"/>
-        </w:rPr>
-        <w:t>,</w:t>
-      </w:r>
-    </w:p>
-    <w:p>
-      <w:pPr>
-        <w:shd w:val="clear" w:color="auto" w:fill="1E1E1E"/>
-        <w:spacing w:after="0" w:line="240" w:lineRule="auto"/>
-        <w:rPr>
-          <w:rFonts w:ascii="Consolas" w:eastAsia="Times New Roman" w:hAnsi="Consolas" w:cs="Times New Roman"/>
-          <w:color w:val="D4D4D4"/>
-        </w:rPr>
-      </w:pPr>
-      <w:r>
-        <w:rPr>
-          <w:rFonts w:ascii="Consolas" w:eastAsia="Times New Roman" w:hAnsi="Consolas" w:cs="Times New Roman"/>
-          <w:color w:val="D4D4D4"/>
-        </w:rPr>
-        <w:t>        </w:t>
-      </w:r>
-      <w:r>
-        <w:rPr>
-          <w:rFonts w:ascii="Consolas" w:eastAsia="Times New Roman" w:hAnsi="Consolas" w:cs="Times New Roman"/>
-          <w:color w:val="9CDCFE"/>
-        </w:rPr>
-        <w:t>"</w:t>
-      </w:r>
-      <w:proofErr w:type="spellStart"/>
-      <w:r>
-        <w:rPr>
-          <w:rFonts w:ascii="Consolas" w:eastAsia="Times New Roman" w:hAnsi="Consolas" w:cs="Times New Roman"/>
-          <w:color w:val="9CDCFE"/>
-        </w:rPr>
-        <w:t>postal_code</w:t>
-      </w:r>
-      <w:proofErr w:type="spellEnd"/>
-      <w:r>
-        <w:rPr>
-          <w:rFonts w:ascii="Consolas" w:eastAsia="Times New Roman" w:hAnsi="Consolas" w:cs="Times New Roman"/>
-          <w:color w:val="9CDCFE"/>
-        </w:rPr>
-        <w:t>"</w:t>
       </w:r>
       <w:r>
         <w:rPr>

</xml_diff>